<commit_message>
Project Plan BackLog update
</commit_message>
<xml_diff>
--- a/Documents/Project PLan.docx
+++ b/Documents/Project PLan.docx
@@ -1,77 +1,1916 @@
 
 <file path=word/document.xml><?xml version="1.0" encoding="utf-8"?>
-<w:document xmlns:wpc="http://schemas.microsoft.com/office/word/2010/wordprocessingCanvas" xmlns:cx="http://schemas.microsoft.com/office/drawing/2014/chartex" xmlns:cx1="http://schemas.microsoft.com/office/drawing/2015/9/8/chartex" xmlns:cx2="http://schemas.microsoft.com/office/drawing/2015/10/21/chartex" xmlns:cx3="http://schemas.microsoft.com/office/drawing/2016/5/9/chartex" xmlns:cx4="http://schemas.microsoft.com/office/drawing/2016/5/10/chartex" xmlns:cx5="http://schemas.microsoft.com/office/drawing/2016/5/11/chartex" xmlns:cx6="http://schemas.microsoft.com/office/drawing/2016/5/12/chartex" xmlns:cx7="http://schemas.microsoft.com/office/drawing/2016/5/13/chartex" xmlns:cx8="http://schemas.microsoft.com/office/drawing/2016/5/14/chartex" xmlns:mc="http://schemas.openxmlformats.org/markup-compatibility/2006" xmlns:aink="http://schemas.microsoft.com/office/drawing/2016/ink" xmlns:am3d="http://schemas.microsoft.com/office/drawing/2017/model3d" xmlns:o="urn:schemas-microsoft-com:office:office" xmlns:oel="http://schemas.microsoft.com/office/2019/extlst" xmlns:r="http://schemas.openxmlformats.org/officeDocument/2006/relationships" xmlns:m="http://schemas.openxmlformats.org/officeDocument/2006/math" xmlns:v="urn:schemas-microsoft-com:vml" xmlns:wp14="http://schemas.microsoft.com/office/word/2010/wordprocessingDrawing" xmlns:wp="http://schemas.openxmlformats.org/drawingml/2006/wordprocessingDrawing" xmlns:w10="urn:schemas-microsoft-com:office:word" xmlns:w="http://schemas.openxmlformats.org/wordprocessingml/2006/main" xmlns:w14="http://schemas.microsoft.com/office/word/2010/wordml" xmlns:w15="http://schemas.microsoft.com/office/word/2012/wordml" xmlns:w16cex="http://schemas.microsoft.com/office/word/2018/wordml/cex" xmlns:w16cid="http://schemas.microsoft.com/office/word/2016/wordml/cid" xmlns:w16="http://schemas.microsoft.com/office/word/2018/wordml" xmlns:w16sdtdh="http://schemas.microsoft.com/office/word/2020/wordml/sdtdatahash" xmlns:w16se="http://schemas.microsoft.com/office/word/2015/wordml/symex" xmlns:wpg="http://schemas.microsoft.com/office/word/2010/wordprocessingGroup" xmlns:wpi="http://schemas.microsoft.com/office/word/2010/wordprocessingInk" xmlns:wne="http://schemas.microsoft.com/office/word/2006/wordml" xmlns:wps="http://schemas.microsoft.com/office/word/2010/wordprocessingShape" mc:Ignorable="w14 w15 w16se w16cid w16 w16cex w16sdtdh wp14">
+<w:document xmlns:wpc="http://schemas.microsoft.com/office/word/2010/wordprocessingCanvas" xmlns:cx="http://schemas.microsoft.com/office/drawing/2014/chartex" xmlns:mc="http://schemas.openxmlformats.org/markup-compatibility/2006" xmlns:o="urn:schemas-microsoft-com:office:office" xmlns:r="http://schemas.openxmlformats.org/officeDocument/2006/relationships" xmlns:m="http://schemas.openxmlformats.org/officeDocument/2006/math" xmlns:v="urn:schemas-microsoft-com:vml" xmlns:wp14="http://schemas.microsoft.com/office/word/2010/wordprocessingDrawing" xmlns:wp="http://schemas.openxmlformats.org/drawingml/2006/wordprocessingDrawing" xmlns:w10="urn:schemas-microsoft-com:office:word" xmlns:w="http://schemas.openxmlformats.org/wordprocessingml/2006/main" xmlns:w14="http://schemas.microsoft.com/office/word/2010/wordml" xmlns:w15="http://schemas.microsoft.com/office/word/2012/wordml" xmlns:w16se="http://schemas.microsoft.com/office/word/2015/wordml/symex" xmlns:wpg="http://schemas.microsoft.com/office/word/2010/wordprocessingGroup" xmlns:wpi="http://schemas.microsoft.com/office/word/2010/wordprocessingInk" xmlns:wne="http://schemas.microsoft.com/office/word/2006/wordml" xmlns:wps="http://schemas.microsoft.com/office/word/2010/wordprocessingShape" mc:Ignorable="w14 w15 w16se wp14">
   <w:body>
+    <w:p>
+      <w:pPr>
+        <w:jc w:val="center"/>
+        <w:rPr>
+          <w:rFonts w:eastAsiaTheme="majorEastAsia" w:cstheme="minorHAnsi"/>
+          <w:b/>
+          <w:sz w:val="96"/>
+          <w:szCs w:val="96"/>
+        </w:rPr>
+      </w:pPr>
+      <w:r>
+        <w:rPr>
+          <w:rFonts w:eastAsiaTheme="majorEastAsia" w:cstheme="minorHAnsi"/>
+          <w:b/>
+          <w:sz w:val="96"/>
+          <w:szCs w:val="96"/>
+        </w:rPr>
+        <w:t>Project plan</w:t>
+      </w:r>
+    </w:p>
+    <w:p>
+      <w:pPr>
+        <w:jc w:val="center"/>
+        <w:rPr>
+          <w:rFonts w:eastAsiaTheme="majorEastAsia" w:cstheme="minorHAnsi"/>
+          <w:b/>
+          <w:sz w:val="56"/>
+          <w:szCs w:val="56"/>
+        </w:rPr>
+      </w:pPr>
+      <w:r>
+        <w:rPr>
+          <w:rFonts w:eastAsiaTheme="majorEastAsia" w:cstheme="minorHAnsi"/>
+          <w:b/>
+          <w:sz w:val="56"/>
+          <w:szCs w:val="56"/>
+        </w:rPr>
+        <w:t>Group project Semester 3</w:t>
+      </w:r>
+    </w:p>
+    <w:p>
+      <w:pPr>
+        <w:pStyle w:val="Heading1"/>
+        <w:rPr>
+          <w:rFonts w:asciiTheme="minorHAnsi" w:hAnsiTheme="minorHAnsi" w:cstheme="minorHAnsi"/>
+          <w:color w:val="auto"/>
+        </w:rPr>
+      </w:pPr>
+    </w:p>
+    <w:p>
+      <w:pPr>
+        <w:rPr>
+          <w:rFonts w:eastAsiaTheme="majorEastAsia" w:cstheme="minorHAnsi"/>
+          <w:sz w:val="32"/>
+          <w:szCs w:val="32"/>
+        </w:rPr>
+      </w:pPr>
+    </w:p>
+    <w:p>
+      <w:pPr>
+        <w:jc w:val="center"/>
+      </w:pPr>
+      <w:bookmarkStart w:id="0" w:name="_Toc114834714"/>
+      <w:r>
+        <w:rPr>
+          <w:noProof/>
+        </w:rPr>
+        <w:drawing>
+          <wp:inline distT="0" distB="0" distL="0" distR="0" wp14:anchorId="225CC4F8" wp14:editId="2DEA882A">
+            <wp:extent cx="3276600" cy="3276600"/>
+            <wp:effectExtent l="0" t="0" r="0" b="0"/>
+            <wp:docPr id="1" name="Picture 1"/>
+            <wp:cNvGraphicFramePr>
+              <a:graphicFrameLocks xmlns:a="http://schemas.openxmlformats.org/drawingml/2006/main" noChangeAspect="1"/>
+            </wp:cNvGraphicFramePr>
+            <a:graphic xmlns:a="http://schemas.openxmlformats.org/drawingml/2006/main">
+              <a:graphicData uri="http://schemas.openxmlformats.org/drawingml/2006/picture">
+                <pic:pic xmlns:pic="http://schemas.openxmlformats.org/drawingml/2006/picture">
+                  <pic:nvPicPr>
+                    <pic:cNvPr id="1" name="Bas World logo.png"/>
+                    <pic:cNvPicPr/>
+                  </pic:nvPicPr>
+                  <pic:blipFill>
+                    <a:blip r:embed="rId8">
+                      <a:extLst>
+                        <a:ext uri="{28A0092B-C50C-407E-A947-70E740481C1C}">
+                          <a14:useLocalDpi xmlns:a14="http://schemas.microsoft.com/office/drawing/2010/main" val="0"/>
+                        </a:ext>
+                      </a:extLst>
+                    </a:blip>
+                    <a:stretch>
+                      <a:fillRect/>
+                    </a:stretch>
+                  </pic:blipFill>
+                  <pic:spPr>
+                    <a:xfrm>
+                      <a:off x="0" y="0"/>
+                      <a:ext cx="3276600" cy="3276600"/>
+                    </a:xfrm>
+                    <a:prstGeom prst="rect">
+                      <a:avLst/>
+                    </a:prstGeom>
+                  </pic:spPr>
+                </pic:pic>
+              </a:graphicData>
+            </a:graphic>
+          </wp:inline>
+        </w:drawing>
+      </w:r>
+      <w:bookmarkEnd w:id="0"/>
+    </w:p>
+    <w:p>
+      <w:pPr>
+        <w:jc w:val="right"/>
+        <w:rPr>
+          <w:rFonts w:cstheme="minorHAnsi"/>
+        </w:rPr>
+      </w:pPr>
+    </w:p>
+    <w:p>
+      <w:pPr>
+        <w:jc w:val="right"/>
+        <w:rPr>
+          <w:rFonts w:cstheme="minorHAnsi"/>
+        </w:rPr>
+      </w:pPr>
+    </w:p>
+    <w:p>
+      <w:pPr>
+        <w:rPr>
+          <w:rFonts w:cstheme="minorHAnsi"/>
+        </w:rPr>
+      </w:pPr>
+    </w:p>
+    <w:p>
+      <w:pPr>
+        <w:jc w:val="right"/>
+        <w:rPr>
+          <w:rFonts w:cstheme="minorHAnsi"/>
+        </w:rPr>
+      </w:pPr>
+    </w:p>
+    <w:p>
+      <w:pPr>
+        <w:jc w:val="right"/>
+        <w:rPr>
+          <w:rFonts w:cstheme="minorHAnsi"/>
+        </w:rPr>
+      </w:pPr>
+    </w:p>
+    <w:p>
+      <w:pPr>
+        <w:jc w:val="right"/>
+        <w:rPr>
+          <w:rFonts w:cstheme="minorHAnsi"/>
+        </w:rPr>
+      </w:pPr>
+    </w:p>
+    <w:p>
+      <w:pPr>
+        <w:rPr>
+          <w:rFonts w:cstheme="minorHAnsi"/>
+        </w:rPr>
+      </w:pPr>
+    </w:p>
+    <w:p>
+      <w:pPr>
+        <w:rPr>
+          <w:rFonts w:cstheme="minorHAnsi"/>
+        </w:rPr>
+      </w:pPr>
+    </w:p>
+    <w:p>
+      <w:pPr>
+        <w:jc w:val="right"/>
+        <w:rPr>
+          <w:rFonts w:cstheme="minorHAnsi"/>
+          <w:sz w:val="32"/>
+          <w:szCs w:val="32"/>
+        </w:rPr>
+      </w:pPr>
+    </w:p>
+    <w:p>
+      <w:pPr>
+        <w:jc w:val="right"/>
+        <w:rPr>
+          <w:rFonts w:eastAsiaTheme="majorEastAsia" w:cstheme="minorHAnsi"/>
+          <w:sz w:val="32"/>
+          <w:szCs w:val="32"/>
+        </w:rPr>
+      </w:pPr>
+      <w:r>
+        <w:rPr>
+          <w:rFonts w:cstheme="minorHAnsi"/>
+          <w:sz w:val="32"/>
+          <w:szCs w:val="32"/>
+        </w:rPr>
+        <w:t xml:space="preserve">Made by: </w:t>
+      </w:r>
+      <w:r>
+        <w:rPr>
+          <w:rFonts w:cstheme="minorHAnsi"/>
+          <w:sz w:val="32"/>
+          <w:szCs w:val="32"/>
+        </w:rPr>
+        <w:t xml:space="preserve">Group 4 </w:t>
+      </w:r>
+      <w:r>
+        <w:rPr>
+          <w:rFonts w:cstheme="minorHAnsi"/>
+          <w:sz w:val="32"/>
+          <w:szCs w:val="32"/>
+        </w:rPr>
+        <w:t>“Code of duty”</w:t>
+      </w:r>
+    </w:p>
+    <w:sdt>
+      <w:sdtPr>
+        <w:id w:val="-1919549977"/>
+        <w:docPartObj>
+          <w:docPartGallery w:val="Table of Contents"/>
+          <w:docPartUnique/>
+        </w:docPartObj>
+      </w:sdtPr>
+      <w:sdtEndPr>
+        <w:rPr>
+          <w:rFonts w:asciiTheme="minorHAnsi" w:eastAsiaTheme="minorHAnsi" w:hAnsiTheme="minorHAnsi" w:cstheme="minorBidi"/>
+          <w:b/>
+          <w:bCs/>
+          <w:noProof/>
+          <w:color w:val="auto"/>
+          <w:sz w:val="22"/>
+          <w:szCs w:val="22"/>
+        </w:rPr>
+      </w:sdtEndPr>
+      <w:sdtContent>
+        <w:p>
+          <w:pPr>
+            <w:pStyle w:val="TOCHeading"/>
+          </w:pPr>
+          <w:r>
+            <w:t>Table of Contents</w:t>
+          </w:r>
+        </w:p>
+        <w:p>
+          <w:pPr>
+            <w:pStyle w:val="TOC1"/>
+            <w:tabs>
+              <w:tab w:val="left" w:pos="440"/>
+              <w:tab w:val="right" w:leader="dot" w:pos="9016"/>
+            </w:tabs>
+            <w:rPr>
+              <w:rFonts w:eastAsiaTheme="minorEastAsia"/>
+              <w:noProof/>
+            </w:rPr>
+          </w:pPr>
+          <w:r>
+            <w:fldChar w:fldCharType="begin"/>
+          </w:r>
+          <w:r>
+            <w:instrText xml:space="preserve"> TOC \o "1-3" \h \z \u </w:instrText>
+          </w:r>
+          <w:r>
+            <w:fldChar w:fldCharType="separate"/>
+          </w:r>
+          <w:hyperlink w:anchor="_Toc114835038" w:history="1">
+            <w:r>
+              <w:rPr>
+                <w:rStyle w:val="Hyperlink"/>
+                <w:noProof/>
+              </w:rPr>
+              <w:t>1.</w:t>
+            </w:r>
+            <w:r>
+              <w:rPr>
+                <w:rFonts w:eastAsiaTheme="minorEastAsia"/>
+                <w:noProof/>
+              </w:rPr>
+              <w:tab/>
+            </w:r>
+            <w:r>
+              <w:rPr>
+                <w:rStyle w:val="Hyperlink"/>
+                <w:noProof/>
+              </w:rPr>
+              <w:t>Project description</w:t>
+            </w:r>
+            <w:r>
+              <w:rPr>
+                <w:noProof/>
+                <w:webHidden/>
+              </w:rPr>
+              <w:tab/>
+            </w:r>
+            <w:r>
+              <w:rPr>
+                <w:noProof/>
+                <w:webHidden/>
+              </w:rPr>
+              <w:fldChar w:fldCharType="begin"/>
+            </w:r>
+            <w:r>
+              <w:rPr>
+                <w:noProof/>
+                <w:webHidden/>
+              </w:rPr>
+              <w:instrText xml:space="preserve"> PAGEREF _Toc114835038 \h </w:instrText>
+            </w:r>
+            <w:r>
+              <w:rPr>
+                <w:noProof/>
+                <w:webHidden/>
+              </w:rPr>
+            </w:r>
+            <w:r>
+              <w:rPr>
+                <w:noProof/>
+                <w:webHidden/>
+              </w:rPr>
+              <w:fldChar w:fldCharType="separate"/>
+            </w:r>
+            <w:r>
+              <w:rPr>
+                <w:noProof/>
+                <w:webHidden/>
+              </w:rPr>
+              <w:t>3</w:t>
+            </w:r>
+            <w:r>
+              <w:rPr>
+                <w:noProof/>
+                <w:webHidden/>
+              </w:rPr>
+              <w:fldChar w:fldCharType="end"/>
+            </w:r>
+          </w:hyperlink>
+        </w:p>
+        <w:p>
+          <w:pPr>
+            <w:pStyle w:val="TOC1"/>
+            <w:tabs>
+              <w:tab w:val="left" w:pos="440"/>
+              <w:tab w:val="right" w:leader="dot" w:pos="9016"/>
+            </w:tabs>
+            <w:rPr>
+              <w:rFonts w:eastAsiaTheme="minorEastAsia"/>
+              <w:noProof/>
+            </w:rPr>
+          </w:pPr>
+          <w:hyperlink w:anchor="_Toc114835039" w:history="1">
+            <w:r>
+              <w:rPr>
+                <w:rStyle w:val="Hyperlink"/>
+                <w:noProof/>
+              </w:rPr>
+              <w:t>2.</w:t>
+            </w:r>
+            <w:r>
+              <w:rPr>
+                <w:rFonts w:eastAsiaTheme="minorEastAsia"/>
+                <w:noProof/>
+              </w:rPr>
+              <w:tab/>
+            </w:r>
+            <w:r>
+              <w:rPr>
+                <w:rStyle w:val="Hyperlink"/>
+                <w:noProof/>
+              </w:rPr>
+              <w:t>Problem description</w:t>
+            </w:r>
+            <w:r>
+              <w:rPr>
+                <w:noProof/>
+                <w:webHidden/>
+              </w:rPr>
+              <w:tab/>
+            </w:r>
+            <w:r>
+              <w:rPr>
+                <w:noProof/>
+                <w:webHidden/>
+              </w:rPr>
+              <w:fldChar w:fldCharType="begin"/>
+            </w:r>
+            <w:r>
+              <w:rPr>
+                <w:noProof/>
+                <w:webHidden/>
+              </w:rPr>
+              <w:instrText xml:space="preserve"> PAGEREF _Toc114835039 \h </w:instrText>
+            </w:r>
+            <w:r>
+              <w:rPr>
+                <w:noProof/>
+                <w:webHidden/>
+              </w:rPr>
+            </w:r>
+            <w:r>
+              <w:rPr>
+                <w:noProof/>
+                <w:webHidden/>
+              </w:rPr>
+              <w:fldChar w:fldCharType="separate"/>
+            </w:r>
+            <w:r>
+              <w:rPr>
+                <w:noProof/>
+                <w:webHidden/>
+              </w:rPr>
+              <w:t>3</w:t>
+            </w:r>
+            <w:r>
+              <w:rPr>
+                <w:noProof/>
+                <w:webHidden/>
+              </w:rPr>
+              <w:fldChar w:fldCharType="end"/>
+            </w:r>
+          </w:hyperlink>
+        </w:p>
+        <w:p>
+          <w:pPr>
+            <w:pStyle w:val="TOC1"/>
+            <w:tabs>
+              <w:tab w:val="left" w:pos="440"/>
+              <w:tab w:val="right" w:leader="dot" w:pos="9016"/>
+            </w:tabs>
+            <w:rPr>
+              <w:rFonts w:eastAsiaTheme="minorEastAsia"/>
+              <w:noProof/>
+            </w:rPr>
+          </w:pPr>
+          <w:hyperlink w:anchor="_Toc114835040" w:history="1">
+            <w:r>
+              <w:rPr>
+                <w:rStyle w:val="Hyperlink"/>
+                <w:noProof/>
+              </w:rPr>
+              <w:t>3.</w:t>
+            </w:r>
+            <w:r>
+              <w:rPr>
+                <w:rFonts w:eastAsiaTheme="minorEastAsia"/>
+                <w:noProof/>
+              </w:rPr>
+              <w:tab/>
+            </w:r>
+            <w:r>
+              <w:rPr>
+                <w:rStyle w:val="Hyperlink"/>
+                <w:noProof/>
+              </w:rPr>
+              <w:t>Project goals</w:t>
+            </w:r>
+            <w:r>
+              <w:rPr>
+                <w:noProof/>
+                <w:webHidden/>
+              </w:rPr>
+              <w:tab/>
+            </w:r>
+            <w:r>
+              <w:rPr>
+                <w:noProof/>
+                <w:webHidden/>
+              </w:rPr>
+              <w:fldChar w:fldCharType="begin"/>
+            </w:r>
+            <w:r>
+              <w:rPr>
+                <w:noProof/>
+                <w:webHidden/>
+              </w:rPr>
+              <w:instrText xml:space="preserve"> PAGEREF _Toc114835040 \h </w:instrText>
+            </w:r>
+            <w:r>
+              <w:rPr>
+                <w:noProof/>
+                <w:webHidden/>
+              </w:rPr>
+            </w:r>
+            <w:r>
+              <w:rPr>
+                <w:noProof/>
+                <w:webHidden/>
+              </w:rPr>
+              <w:fldChar w:fldCharType="separate"/>
+            </w:r>
+            <w:r>
+              <w:rPr>
+                <w:noProof/>
+                <w:webHidden/>
+              </w:rPr>
+              <w:t>3</w:t>
+            </w:r>
+            <w:r>
+              <w:rPr>
+                <w:noProof/>
+                <w:webHidden/>
+              </w:rPr>
+              <w:fldChar w:fldCharType="end"/>
+            </w:r>
+          </w:hyperlink>
+        </w:p>
+        <w:p>
+          <w:pPr>
+            <w:pStyle w:val="TOC1"/>
+            <w:tabs>
+              <w:tab w:val="left" w:pos="440"/>
+              <w:tab w:val="right" w:leader="dot" w:pos="9016"/>
+            </w:tabs>
+            <w:rPr>
+              <w:rFonts w:eastAsiaTheme="minorEastAsia"/>
+              <w:noProof/>
+            </w:rPr>
+          </w:pPr>
+          <w:hyperlink w:anchor="_Toc114835041" w:history="1">
+            <w:r>
+              <w:rPr>
+                <w:rStyle w:val="Hyperlink"/>
+                <w:noProof/>
+              </w:rPr>
+              <w:t>4.</w:t>
+            </w:r>
+            <w:r>
+              <w:rPr>
+                <w:rFonts w:eastAsiaTheme="minorEastAsia"/>
+                <w:noProof/>
+              </w:rPr>
+              <w:tab/>
+            </w:r>
+            <w:r>
+              <w:rPr>
+                <w:rStyle w:val="Hyperlink"/>
+                <w:noProof/>
+              </w:rPr>
+              <w:t>Project backlog</w:t>
+            </w:r>
+            <w:r>
+              <w:rPr>
+                <w:noProof/>
+                <w:webHidden/>
+              </w:rPr>
+              <w:tab/>
+            </w:r>
+            <w:r>
+              <w:rPr>
+                <w:noProof/>
+                <w:webHidden/>
+              </w:rPr>
+              <w:fldChar w:fldCharType="begin"/>
+            </w:r>
+            <w:r>
+              <w:rPr>
+                <w:noProof/>
+                <w:webHidden/>
+              </w:rPr>
+              <w:instrText xml:space="preserve"> PAGEREF _Toc114835041 \h </w:instrText>
+            </w:r>
+            <w:r>
+              <w:rPr>
+                <w:noProof/>
+                <w:webHidden/>
+              </w:rPr>
+            </w:r>
+            <w:r>
+              <w:rPr>
+                <w:noProof/>
+                <w:webHidden/>
+              </w:rPr>
+              <w:fldChar w:fldCharType="separate"/>
+            </w:r>
+            <w:r>
+              <w:rPr>
+                <w:noProof/>
+                <w:webHidden/>
+              </w:rPr>
+              <w:t>4</w:t>
+            </w:r>
+            <w:r>
+              <w:rPr>
+                <w:noProof/>
+                <w:webHidden/>
+              </w:rPr>
+              <w:fldChar w:fldCharType="end"/>
+            </w:r>
+          </w:hyperlink>
+        </w:p>
+        <w:p>
+          <w:pPr>
+            <w:pStyle w:val="TOC1"/>
+            <w:tabs>
+              <w:tab w:val="left" w:pos="440"/>
+              <w:tab w:val="right" w:leader="dot" w:pos="9016"/>
+            </w:tabs>
+            <w:rPr>
+              <w:rFonts w:eastAsiaTheme="minorEastAsia"/>
+              <w:noProof/>
+            </w:rPr>
+          </w:pPr>
+          <w:hyperlink w:anchor="_Toc114835042" w:history="1">
+            <w:r>
+              <w:rPr>
+                <w:rStyle w:val="Hyperlink"/>
+                <w:noProof/>
+              </w:rPr>
+              <w:t>5.</w:t>
+            </w:r>
+            <w:r>
+              <w:rPr>
+                <w:rFonts w:eastAsiaTheme="minorEastAsia"/>
+                <w:noProof/>
+              </w:rPr>
+              <w:tab/>
+            </w:r>
+            <w:r>
+              <w:rPr>
+                <w:rStyle w:val="Hyperlink"/>
+                <w:noProof/>
+              </w:rPr>
+              <w:t>Phasing</w:t>
+            </w:r>
+            <w:r>
+              <w:rPr>
+                <w:noProof/>
+                <w:webHidden/>
+              </w:rPr>
+              <w:tab/>
+            </w:r>
+            <w:r>
+              <w:rPr>
+                <w:noProof/>
+                <w:webHidden/>
+              </w:rPr>
+              <w:fldChar w:fldCharType="begin"/>
+            </w:r>
+            <w:r>
+              <w:rPr>
+                <w:noProof/>
+                <w:webHidden/>
+              </w:rPr>
+              <w:instrText xml:space="preserve"> PAGEREF _Toc114835042 \h </w:instrText>
+            </w:r>
+            <w:r>
+              <w:rPr>
+                <w:noProof/>
+                <w:webHidden/>
+              </w:rPr>
+            </w:r>
+            <w:r>
+              <w:rPr>
+                <w:noProof/>
+                <w:webHidden/>
+              </w:rPr>
+              <w:fldChar w:fldCharType="separate"/>
+            </w:r>
+            <w:r>
+              <w:rPr>
+                <w:noProof/>
+                <w:webHidden/>
+              </w:rPr>
+              <w:t>5</w:t>
+            </w:r>
+            <w:r>
+              <w:rPr>
+                <w:noProof/>
+                <w:webHidden/>
+              </w:rPr>
+              <w:fldChar w:fldCharType="end"/>
+            </w:r>
+          </w:hyperlink>
+        </w:p>
+        <w:p>
+          <w:r>
+            <w:rPr>
+              <w:b/>
+              <w:bCs/>
+              <w:noProof/>
+            </w:rPr>
+            <w:fldChar w:fldCharType="end"/>
+          </w:r>
+        </w:p>
+      </w:sdtContent>
+    </w:sdt>
     <w:p>
       <w:pPr>
         <w:pStyle w:val="Heading1"/>
         <w:rPr>
           <w:color w:val="auto"/>
-          <w:lang w:val="en-US"/>
         </w:rPr>
       </w:pPr>
+    </w:p>
+    <w:p>
+      <w:pPr>
+        <w:rPr>
+          <w:rFonts w:asciiTheme="majorHAnsi" w:eastAsiaTheme="majorEastAsia" w:hAnsiTheme="majorHAnsi" w:cstheme="majorBidi"/>
+          <w:sz w:val="32"/>
+          <w:szCs w:val="32"/>
+        </w:rPr>
+      </w:pPr>
       <w:r>
-        <w:rPr>
-          <w:color w:val="auto"/>
-          <w:lang w:val="en-US"/>
-        </w:rPr>
-        <w:t>Phasing</w:t>
+        <w:br w:type="page"/>
       </w:r>
     </w:p>
     <w:p>
       <w:pPr>
+        <w:pStyle w:val="Heading1"/>
+        <w:numPr>
+          <w:ilvl w:val="0"/>
+          <w:numId w:val="2"/>
+        </w:numPr>
+      </w:pPr>
+      <w:bookmarkStart w:id="1" w:name="_Toc114834715"/>
+      <w:bookmarkStart w:id="2" w:name="_Toc114835038"/>
+      <w:r>
+        <w:lastRenderedPageBreak/>
+        <w:t>Project description</w:t>
+      </w:r>
+      <w:bookmarkEnd w:id="1"/>
+      <w:bookmarkEnd w:id="2"/>
+    </w:p>
+    <w:p>
+      <w:pPr>
+        <w:pStyle w:val="Heading1"/>
+        <w:numPr>
+          <w:ilvl w:val="0"/>
+          <w:numId w:val="2"/>
+        </w:numPr>
+      </w:pPr>
+      <w:bookmarkStart w:id="3" w:name="_Toc114834716"/>
+      <w:bookmarkStart w:id="4" w:name="_Toc114835039"/>
+      <w:r>
+        <w:t>Problem description</w:t>
+      </w:r>
+      <w:bookmarkEnd w:id="3"/>
+      <w:bookmarkEnd w:id="4"/>
+    </w:p>
+    <w:p>
+      <w:pPr>
+        <w:pStyle w:val="Heading1"/>
+        <w:numPr>
+          <w:ilvl w:val="0"/>
+          <w:numId w:val="2"/>
+        </w:numPr>
+      </w:pPr>
+      <w:bookmarkStart w:id="5" w:name="_Toc114834717"/>
+      <w:bookmarkStart w:id="6" w:name="_Toc114835040"/>
+      <w:r>
+        <w:t>Project goals</w:t>
+      </w:r>
+      <w:bookmarkEnd w:id="5"/>
+      <w:bookmarkEnd w:id="6"/>
+    </w:p>
+    <w:p>
+      <w:r>
+        <w:br w:type="page"/>
+      </w:r>
+      <w:bookmarkStart w:id="7" w:name="_GoBack"/>
+      <w:bookmarkEnd w:id="7"/>
+    </w:p>
+    <w:p>
+      <w:pPr>
+        <w:pStyle w:val="Heading1"/>
+        <w:numPr>
+          <w:ilvl w:val="0"/>
+          <w:numId w:val="2"/>
+        </w:numPr>
+      </w:pPr>
+      <w:bookmarkStart w:id="8" w:name="_Toc114835041"/>
+      <w:r>
+        <w:lastRenderedPageBreak/>
+        <w:t>Project backlog</w:t>
+      </w:r>
+      <w:bookmarkEnd w:id="8"/>
+    </w:p>
+    <w:tbl>
+      <w:tblPr>
+        <w:tblStyle w:val="GridTable5Dark-Accent6"/>
+        <w:tblW w:w="0" w:type="auto"/>
+        <w:tblInd w:w="0" w:type="dxa"/>
+        <w:tblLook w:val="04A0" w:firstRow="1" w:lastRow="0" w:firstColumn="1" w:lastColumn="0" w:noHBand="0" w:noVBand="1"/>
+      </w:tblPr>
+      <w:tblGrid>
+        <w:gridCol w:w="1288"/>
+        <w:gridCol w:w="1288"/>
+        <w:gridCol w:w="1288"/>
+        <w:gridCol w:w="1288"/>
+        <w:gridCol w:w="1288"/>
+        <w:gridCol w:w="1288"/>
+        <w:gridCol w:w="1288"/>
+      </w:tblGrid>
+      <w:tr>
+        <w:trPr>
+          <w:cnfStyle w:val="100000000000" w:firstRow="1" w:lastRow="0" w:firstColumn="0" w:lastColumn="0" w:oddVBand="0" w:evenVBand="0" w:oddHBand="0" w:evenHBand="0" w:firstRowFirstColumn="0" w:firstRowLastColumn="0" w:lastRowFirstColumn="0" w:lastRowLastColumn="0"/>
+        </w:trPr>
+        <w:tc>
+          <w:tcPr>
+            <w:cnfStyle w:val="001000000000" w:firstRow="0" w:lastRow="0" w:firstColumn="1" w:lastColumn="0" w:oddVBand="0" w:evenVBand="0" w:oddHBand="0" w:evenHBand="0" w:firstRowFirstColumn="0" w:firstRowLastColumn="0" w:lastRowFirstColumn="0" w:lastRowLastColumn="0"/>
+            <w:tcW w:w="1288" w:type="dxa"/>
+            <w:hideMark/>
+          </w:tcPr>
+          <w:p>
+            <w:r>
+              <w:t>ID</w:t>
+            </w:r>
+          </w:p>
+        </w:tc>
+        <w:tc>
+          <w:tcPr>
+            <w:tcW w:w="1288" w:type="dxa"/>
+            <w:tcBorders>
+              <w:bottom w:val="single" w:sz="4" w:space="0" w:color="FFFFFF" w:themeColor="background1"/>
+            </w:tcBorders>
+            <w:hideMark/>
+          </w:tcPr>
+          <w:p>
+            <w:pPr>
+              <w:cnfStyle w:val="100000000000" w:firstRow="1" w:lastRow="0" w:firstColumn="0" w:lastColumn="0" w:oddVBand="0" w:evenVBand="0" w:oddHBand="0" w:evenHBand="0" w:firstRowFirstColumn="0" w:firstRowLastColumn="0" w:lastRowFirstColumn="0" w:lastRowLastColumn="0"/>
+            </w:pPr>
+            <w:r>
+              <w:t>As a:</w:t>
+            </w:r>
+          </w:p>
+        </w:tc>
+        <w:tc>
+          <w:tcPr>
+            <w:tcW w:w="1288" w:type="dxa"/>
+            <w:tcBorders>
+              <w:bottom w:val="single" w:sz="4" w:space="0" w:color="FFFFFF" w:themeColor="background1"/>
+            </w:tcBorders>
+            <w:hideMark/>
+          </w:tcPr>
+          <w:p>
+            <w:pPr>
+              <w:cnfStyle w:val="100000000000" w:firstRow="1" w:lastRow="0" w:firstColumn="0" w:lastColumn="0" w:oddVBand="0" w:evenVBand="0" w:oddHBand="0" w:evenHBand="0" w:firstRowFirstColumn="0" w:firstRowLastColumn="0" w:lastRowFirstColumn="0" w:lastRowLastColumn="0"/>
+            </w:pPr>
+            <w:r>
+              <w:t>I want to be able to:</w:t>
+            </w:r>
+          </w:p>
+        </w:tc>
+        <w:tc>
+          <w:tcPr>
+            <w:tcW w:w="1288" w:type="dxa"/>
+            <w:tcBorders>
+              <w:bottom w:val="single" w:sz="4" w:space="0" w:color="FFFFFF" w:themeColor="background1"/>
+            </w:tcBorders>
+            <w:hideMark/>
+          </w:tcPr>
+          <w:p>
+            <w:pPr>
+              <w:cnfStyle w:val="100000000000" w:firstRow="1" w:lastRow="0" w:firstColumn="0" w:lastColumn="0" w:oddVBand="0" w:evenVBand="0" w:oddHBand="0" w:evenHBand="0" w:firstRowFirstColumn="0" w:firstRowLastColumn="0" w:lastRowFirstColumn="0" w:lastRowLastColumn="0"/>
+            </w:pPr>
+            <w:r>
+              <w:t>So that:</w:t>
+            </w:r>
+          </w:p>
+        </w:tc>
+        <w:tc>
+          <w:tcPr>
+            <w:tcW w:w="1288" w:type="dxa"/>
+            <w:tcBorders>
+              <w:bottom w:val="single" w:sz="4" w:space="0" w:color="FFFFFF" w:themeColor="background1"/>
+            </w:tcBorders>
+            <w:hideMark/>
+          </w:tcPr>
+          <w:p>
+            <w:pPr>
+              <w:cnfStyle w:val="100000000000" w:firstRow="1" w:lastRow="0" w:firstColumn="0" w:lastColumn="0" w:oddVBand="0" w:evenVBand="0" w:oddHBand="0" w:evenHBand="0" w:firstRowFirstColumn="0" w:firstRowLastColumn="0" w:lastRowFirstColumn="0" w:lastRowLastColumn="0"/>
+              <w:rPr>
+                <w:b w:val="0"/>
+                <w:bCs w:val="0"/>
+              </w:rPr>
+            </w:pPr>
+            <w:r>
+              <w:t>Priority</w:t>
+            </w:r>
+          </w:p>
+        </w:tc>
+        <w:tc>
+          <w:tcPr>
+            <w:tcW w:w="1288" w:type="dxa"/>
+            <w:tcBorders>
+              <w:bottom w:val="single" w:sz="4" w:space="0" w:color="FFFFFF" w:themeColor="background1"/>
+            </w:tcBorders>
+            <w:hideMark/>
+          </w:tcPr>
+          <w:p>
+            <w:pPr>
+              <w:cnfStyle w:val="100000000000" w:firstRow="1" w:lastRow="0" w:firstColumn="0" w:lastColumn="0" w:oddVBand="0" w:evenVBand="0" w:oddHBand="0" w:evenHBand="0" w:firstRowFirstColumn="0" w:firstRowLastColumn="0" w:lastRowFirstColumn="0" w:lastRowLastColumn="0"/>
+            </w:pPr>
+            <w:r>
+              <w:t>Status</w:t>
+            </w:r>
+          </w:p>
+        </w:tc>
+        <w:tc>
+          <w:tcPr>
+            <w:tcW w:w="1288" w:type="dxa"/>
+            <w:tcBorders>
+              <w:bottom w:val="single" w:sz="4" w:space="0" w:color="FFFFFF" w:themeColor="background1"/>
+            </w:tcBorders>
+            <w:hideMark/>
+          </w:tcPr>
+          <w:p>
+            <w:pPr>
+              <w:cnfStyle w:val="100000000000" w:firstRow="1" w:lastRow="0" w:firstColumn="0" w:lastColumn="0" w:oddVBand="0" w:evenVBand="0" w:oddHBand="0" w:evenHBand="0" w:firstRowFirstColumn="0" w:firstRowLastColumn="0" w:lastRowFirstColumn="0" w:lastRowLastColumn="0"/>
+            </w:pPr>
+            <w:r>
+              <w:t>Estimation points</w:t>
+            </w:r>
+          </w:p>
+        </w:tc>
+      </w:tr>
+    </w:tbl>
+    <w:p>
+      <w:pPr>
         <w:rPr>
-          <w:lang w:val="en-US"/>
+          <w:lang w:val="en-GB"/>
         </w:rPr>
       </w:pPr>
+    </w:p>
+    <w:p/>
+    <w:tbl>
+      <w:tblPr>
+        <w:tblStyle w:val="GridTable6Colorful-Accent6"/>
+        <w:tblW w:w="0" w:type="auto"/>
+        <w:tblInd w:w="0" w:type="dxa"/>
+        <w:tblLook w:val="04A0" w:firstRow="1" w:lastRow="0" w:firstColumn="1" w:lastColumn="0" w:noHBand="0" w:noVBand="1"/>
+      </w:tblPr>
+      <w:tblGrid>
+        <w:gridCol w:w="1271"/>
+        <w:gridCol w:w="1276"/>
+        <w:gridCol w:w="1276"/>
+        <w:gridCol w:w="1275"/>
+        <w:gridCol w:w="1276"/>
+        <w:gridCol w:w="1276"/>
+        <w:gridCol w:w="1366"/>
+      </w:tblGrid>
+      <w:tr>
+        <w:trPr>
+          <w:cnfStyle w:val="100000000000" w:firstRow="1" w:lastRow="0" w:firstColumn="0" w:lastColumn="0" w:oddVBand="0" w:evenVBand="0" w:oddHBand="0" w:evenHBand="0" w:firstRowFirstColumn="0" w:firstRowLastColumn="0" w:lastRowFirstColumn="0" w:lastRowLastColumn="0"/>
+        </w:trPr>
+        <w:tc>
+          <w:tcPr>
+            <w:cnfStyle w:val="001000000000" w:firstRow="0" w:lastRow="0" w:firstColumn="1" w:lastColumn="0" w:oddVBand="0" w:evenVBand="0" w:oddHBand="0" w:evenHBand="0" w:firstRowFirstColumn="0" w:firstRowLastColumn="0" w:lastRowFirstColumn="0" w:lastRowLastColumn="0"/>
+            <w:tcW w:w="1271" w:type="dxa"/>
+            <w:tcBorders>
+              <w:top w:val="single" w:sz="4" w:space="0" w:color="A8D08D" w:themeColor="accent6" w:themeTint="99"/>
+              <w:left w:val="single" w:sz="4" w:space="0" w:color="A8D08D" w:themeColor="accent6" w:themeTint="99"/>
+              <w:right w:val="single" w:sz="4" w:space="0" w:color="A8D08D" w:themeColor="accent6" w:themeTint="99"/>
+            </w:tcBorders>
+            <w:hideMark/>
+          </w:tcPr>
+          <w:p>
+            <w:pPr>
+              <w:jc w:val="center"/>
+              <w:rPr>
+                <w:color w:val="538135" w:themeColor="accent6" w:themeShade="BF"/>
+              </w:rPr>
+            </w:pPr>
+            <w:r>
+              <w:rPr>
+                <w:color w:val="538135" w:themeColor="accent6" w:themeShade="BF"/>
+              </w:rPr>
+              <w:t>US-01</w:t>
+            </w:r>
+          </w:p>
+        </w:tc>
+        <w:tc>
+          <w:tcPr>
+            <w:tcW w:w="1276" w:type="dxa"/>
+            <w:tcBorders>
+              <w:top w:val="single" w:sz="4" w:space="0" w:color="A8D08D" w:themeColor="accent6" w:themeTint="99"/>
+              <w:left w:val="single" w:sz="4" w:space="0" w:color="A8D08D" w:themeColor="accent6" w:themeTint="99"/>
+              <w:right w:val="single" w:sz="4" w:space="0" w:color="A8D08D" w:themeColor="accent6" w:themeTint="99"/>
+            </w:tcBorders>
+            <w:hideMark/>
+          </w:tcPr>
+          <w:p>
+            <w:pPr>
+              <w:jc w:val="center"/>
+              <w:cnfStyle w:val="100000000000" w:firstRow="1" w:lastRow="0" w:firstColumn="0" w:lastColumn="0" w:oddVBand="0" w:evenVBand="0" w:oddHBand="0" w:evenHBand="0" w:firstRowFirstColumn="0" w:firstRowLastColumn="0" w:lastRowFirstColumn="0" w:lastRowLastColumn="0"/>
+              <w:rPr>
+                <w:color w:val="538135" w:themeColor="accent6" w:themeShade="BF"/>
+              </w:rPr>
+            </w:pPr>
+            <w:r>
+              <w:rPr>
+                <w:color w:val="538135" w:themeColor="accent6" w:themeShade="BF"/>
+              </w:rPr>
+              <w:t>Customer</w:t>
+            </w:r>
+          </w:p>
+        </w:tc>
+        <w:tc>
+          <w:tcPr>
+            <w:tcW w:w="1276" w:type="dxa"/>
+            <w:tcBorders>
+              <w:top w:val="single" w:sz="4" w:space="0" w:color="A8D08D" w:themeColor="accent6" w:themeTint="99"/>
+              <w:left w:val="single" w:sz="4" w:space="0" w:color="A8D08D" w:themeColor="accent6" w:themeTint="99"/>
+              <w:right w:val="single" w:sz="4" w:space="0" w:color="A8D08D" w:themeColor="accent6" w:themeTint="99"/>
+            </w:tcBorders>
+            <w:hideMark/>
+          </w:tcPr>
+          <w:p>
+            <w:pPr>
+              <w:jc w:val="center"/>
+              <w:cnfStyle w:val="100000000000" w:firstRow="1" w:lastRow="0" w:firstColumn="0" w:lastColumn="0" w:oddVBand="0" w:evenVBand="0" w:oddHBand="0" w:evenHBand="0" w:firstRowFirstColumn="0" w:firstRowLastColumn="0" w:lastRowFirstColumn="0" w:lastRowLastColumn="0"/>
+              <w:rPr>
+                <w:color w:val="538135" w:themeColor="accent6" w:themeShade="BF"/>
+              </w:rPr>
+            </w:pPr>
+            <w:r>
+              <w:rPr>
+                <w:color w:val="538135" w:themeColor="accent6" w:themeShade="BF"/>
+              </w:rPr>
+              <w:t>Log in</w:t>
+            </w:r>
+          </w:p>
+        </w:tc>
+        <w:tc>
+          <w:tcPr>
+            <w:tcW w:w="1275" w:type="dxa"/>
+            <w:tcBorders>
+              <w:top w:val="single" w:sz="4" w:space="0" w:color="A8D08D" w:themeColor="accent6" w:themeTint="99"/>
+              <w:left w:val="single" w:sz="4" w:space="0" w:color="A8D08D" w:themeColor="accent6" w:themeTint="99"/>
+              <w:right w:val="single" w:sz="4" w:space="0" w:color="A8D08D" w:themeColor="accent6" w:themeTint="99"/>
+            </w:tcBorders>
+            <w:hideMark/>
+          </w:tcPr>
+          <w:p>
+            <w:pPr>
+              <w:jc w:val="center"/>
+              <w:cnfStyle w:val="100000000000" w:firstRow="1" w:lastRow="0" w:firstColumn="0" w:lastColumn="0" w:oddVBand="0" w:evenVBand="0" w:oddHBand="0" w:evenHBand="0" w:firstRowFirstColumn="0" w:firstRowLastColumn="0" w:lastRowFirstColumn="0" w:lastRowLastColumn="0"/>
+              <w:rPr>
+                <w:color w:val="538135" w:themeColor="accent6" w:themeShade="BF"/>
+              </w:rPr>
+            </w:pPr>
+            <w:r>
+              <w:rPr>
+                <w:color w:val="538135" w:themeColor="accent6" w:themeShade="BF"/>
+              </w:rPr>
+              <w:t>I have access to my personal data</w:t>
+            </w:r>
+          </w:p>
+        </w:tc>
+        <w:tc>
+          <w:tcPr>
+            <w:tcW w:w="1276" w:type="dxa"/>
+            <w:tcBorders>
+              <w:top w:val="single" w:sz="4" w:space="0" w:color="A8D08D" w:themeColor="accent6" w:themeTint="99"/>
+              <w:left w:val="single" w:sz="4" w:space="0" w:color="A8D08D" w:themeColor="accent6" w:themeTint="99"/>
+              <w:right w:val="single" w:sz="4" w:space="0" w:color="A8D08D" w:themeColor="accent6" w:themeTint="99"/>
+            </w:tcBorders>
+            <w:hideMark/>
+          </w:tcPr>
+          <w:p>
+            <w:pPr>
+              <w:jc w:val="center"/>
+              <w:cnfStyle w:val="100000000000" w:firstRow="1" w:lastRow="0" w:firstColumn="0" w:lastColumn="0" w:oddVBand="0" w:evenVBand="0" w:oddHBand="0" w:evenHBand="0" w:firstRowFirstColumn="0" w:firstRowLastColumn="0" w:lastRowFirstColumn="0" w:lastRowLastColumn="0"/>
+              <w:rPr>
+                <w:color w:val="538135" w:themeColor="accent6" w:themeShade="BF"/>
+              </w:rPr>
+            </w:pPr>
+            <w:r>
+              <w:rPr>
+                <w:color w:val="538135" w:themeColor="accent6" w:themeShade="BF"/>
+              </w:rPr>
+              <w:t>Must</w:t>
+            </w:r>
+          </w:p>
+        </w:tc>
+        <w:tc>
+          <w:tcPr>
+            <w:tcW w:w="1276" w:type="dxa"/>
+            <w:tcBorders>
+              <w:top w:val="single" w:sz="4" w:space="0" w:color="A8D08D" w:themeColor="accent6" w:themeTint="99"/>
+              <w:left w:val="single" w:sz="4" w:space="0" w:color="A8D08D" w:themeColor="accent6" w:themeTint="99"/>
+              <w:right w:val="single" w:sz="4" w:space="0" w:color="A8D08D" w:themeColor="accent6" w:themeTint="99"/>
+            </w:tcBorders>
+            <w:hideMark/>
+          </w:tcPr>
+          <w:p>
+            <w:pPr>
+              <w:jc w:val="center"/>
+              <w:cnfStyle w:val="100000000000" w:firstRow="1" w:lastRow="0" w:firstColumn="0" w:lastColumn="0" w:oddVBand="0" w:evenVBand="0" w:oddHBand="0" w:evenHBand="0" w:firstRowFirstColumn="0" w:firstRowLastColumn="0" w:lastRowFirstColumn="0" w:lastRowLastColumn="0"/>
+              <w:rPr>
+                <w:color w:val="538135" w:themeColor="accent6" w:themeShade="BF"/>
+              </w:rPr>
+            </w:pPr>
+            <w:r>
+              <w:rPr>
+                <w:color w:val="538135" w:themeColor="accent6" w:themeShade="BF"/>
+              </w:rPr>
+              <w:t>To be started</w:t>
+            </w:r>
+          </w:p>
+        </w:tc>
+        <w:tc>
+          <w:tcPr>
+            <w:tcW w:w="1366" w:type="dxa"/>
+            <w:tcBorders>
+              <w:top w:val="single" w:sz="4" w:space="0" w:color="A8D08D" w:themeColor="accent6" w:themeTint="99"/>
+              <w:left w:val="single" w:sz="4" w:space="0" w:color="A8D08D" w:themeColor="accent6" w:themeTint="99"/>
+              <w:right w:val="single" w:sz="4" w:space="0" w:color="A8D08D" w:themeColor="accent6" w:themeTint="99"/>
+            </w:tcBorders>
+            <w:hideMark/>
+          </w:tcPr>
+          <w:p>
+            <w:pPr>
+              <w:jc w:val="center"/>
+              <w:cnfStyle w:val="100000000000" w:firstRow="1" w:lastRow="0" w:firstColumn="0" w:lastColumn="0" w:oddVBand="0" w:evenVBand="0" w:oddHBand="0" w:evenHBand="0" w:firstRowFirstColumn="0" w:firstRowLastColumn="0" w:lastRowFirstColumn="0" w:lastRowLastColumn="0"/>
+              <w:rPr>
+                <w:color w:val="538135" w:themeColor="accent6" w:themeShade="BF"/>
+              </w:rPr>
+            </w:pPr>
+            <w:r>
+              <w:rPr>
+                <w:color w:val="538135" w:themeColor="accent6" w:themeShade="BF"/>
+              </w:rPr>
+              <w:t>3</w:t>
+            </w:r>
+          </w:p>
+        </w:tc>
+      </w:tr>
+      <w:tr>
+        <w:trPr>
+          <w:cnfStyle w:val="000000100000" w:firstRow="0" w:lastRow="0" w:firstColumn="0" w:lastColumn="0" w:oddVBand="0" w:evenVBand="0" w:oddHBand="1" w:evenHBand="0" w:firstRowFirstColumn="0" w:firstRowLastColumn="0" w:lastRowFirstColumn="0" w:lastRowLastColumn="0"/>
+        </w:trPr>
+        <w:tc>
+          <w:tcPr>
+            <w:cnfStyle w:val="001000000000" w:firstRow="0" w:lastRow="0" w:firstColumn="1" w:lastColumn="0" w:oddVBand="0" w:evenVBand="0" w:oddHBand="0" w:evenHBand="0" w:firstRowFirstColumn="0" w:firstRowLastColumn="0" w:lastRowFirstColumn="0" w:lastRowLastColumn="0"/>
+            <w:tcW w:w="9016" w:type="dxa"/>
+            <w:gridSpan w:val="7"/>
+            <w:tcBorders>
+              <w:top w:val="single" w:sz="4" w:space="0" w:color="A8D08D" w:themeColor="accent6" w:themeTint="99"/>
+              <w:left w:val="single" w:sz="4" w:space="0" w:color="A8D08D" w:themeColor="accent6" w:themeTint="99"/>
+              <w:bottom w:val="single" w:sz="4" w:space="0" w:color="A8D08D" w:themeColor="accent6" w:themeTint="99"/>
+              <w:right w:val="single" w:sz="4" w:space="0" w:color="A8D08D" w:themeColor="accent6" w:themeTint="99"/>
+            </w:tcBorders>
+          </w:tcPr>
+          <w:p>
+            <w:pPr>
+              <w:rPr>
+                <w:color w:val="538135" w:themeColor="accent6" w:themeShade="BF"/>
+              </w:rPr>
+            </w:pPr>
+            <w:r>
+              <w:rPr>
+                <w:color w:val="538135" w:themeColor="accent6" w:themeShade="BF"/>
+              </w:rPr>
+              <w:t>Acceptance criteria:</w:t>
+            </w:r>
+          </w:p>
+          <w:p>
+            <w:pPr>
+              <w:pStyle w:val="ListParagraph"/>
+              <w:numPr>
+                <w:ilvl w:val="0"/>
+                <w:numId w:val="3"/>
+              </w:numPr>
+              <w:spacing w:line="256" w:lineRule="auto"/>
+              <w:rPr>
+                <w:b w:val="0"/>
+                <w:bCs w:val="0"/>
+                <w:color w:val="538135" w:themeColor="accent6" w:themeShade="BF"/>
+              </w:rPr>
+            </w:pPr>
+            <w:r>
+              <w:rPr>
+                <w:color w:val="538135" w:themeColor="accent6" w:themeShade="BF"/>
+              </w:rPr>
+              <w:t>If log in is successful, the main page is displayed</w:t>
+            </w:r>
+          </w:p>
+          <w:p>
+            <w:pPr>
+              <w:pStyle w:val="ListParagraph"/>
+              <w:numPr>
+                <w:ilvl w:val="0"/>
+                <w:numId w:val="3"/>
+              </w:numPr>
+              <w:spacing w:line="256" w:lineRule="auto"/>
+              <w:rPr>
+                <w:color w:val="538135" w:themeColor="accent6" w:themeShade="BF"/>
+              </w:rPr>
+            </w:pPr>
+            <w:r>
+              <w:rPr>
+                <w:color w:val="538135" w:themeColor="accent6" w:themeShade="BF"/>
+              </w:rPr>
+              <w:t>If log in is not successful, it remains on the log in page</w:t>
+            </w:r>
+          </w:p>
+          <w:p>
+            <w:pPr>
+              <w:rPr>
+                <w:color w:val="538135" w:themeColor="accent6" w:themeShade="BF"/>
+              </w:rPr>
+            </w:pPr>
+          </w:p>
+        </w:tc>
+      </w:tr>
+    </w:tbl>
+    <w:p>
+      <w:pPr>
+        <w:rPr>
+          <w:lang w:val="en-GB"/>
+        </w:rPr>
+      </w:pPr>
+    </w:p>
+    <w:tbl>
+      <w:tblPr>
+        <w:tblStyle w:val="GridTable6Colorful-Accent6"/>
+        <w:tblW w:w="0" w:type="auto"/>
+        <w:tblInd w:w="0" w:type="dxa"/>
+        <w:tblLook w:val="04A0" w:firstRow="1" w:lastRow="0" w:firstColumn="1" w:lastColumn="0" w:noHBand="0" w:noVBand="1"/>
+      </w:tblPr>
+      <w:tblGrid>
+        <w:gridCol w:w="1271"/>
+        <w:gridCol w:w="1276"/>
+        <w:gridCol w:w="1276"/>
+        <w:gridCol w:w="1275"/>
+        <w:gridCol w:w="1276"/>
+        <w:gridCol w:w="1276"/>
+        <w:gridCol w:w="1366"/>
+      </w:tblGrid>
+      <w:tr>
+        <w:trPr>
+          <w:cnfStyle w:val="100000000000" w:firstRow="1" w:lastRow="0" w:firstColumn="0" w:lastColumn="0" w:oddVBand="0" w:evenVBand="0" w:oddHBand="0" w:evenHBand="0" w:firstRowFirstColumn="0" w:firstRowLastColumn="0" w:lastRowFirstColumn="0" w:lastRowLastColumn="0"/>
+        </w:trPr>
+        <w:tc>
+          <w:tcPr>
+            <w:cnfStyle w:val="001000000000" w:firstRow="0" w:lastRow="0" w:firstColumn="1" w:lastColumn="0" w:oddVBand="0" w:evenVBand="0" w:oddHBand="0" w:evenHBand="0" w:firstRowFirstColumn="0" w:firstRowLastColumn="0" w:lastRowFirstColumn="0" w:lastRowLastColumn="0"/>
+            <w:tcW w:w="1271" w:type="dxa"/>
+            <w:tcBorders>
+              <w:top w:val="single" w:sz="4" w:space="0" w:color="A8D08D" w:themeColor="accent6" w:themeTint="99"/>
+              <w:left w:val="single" w:sz="4" w:space="0" w:color="A8D08D" w:themeColor="accent6" w:themeTint="99"/>
+              <w:right w:val="single" w:sz="4" w:space="0" w:color="A8D08D" w:themeColor="accent6" w:themeTint="99"/>
+            </w:tcBorders>
+            <w:hideMark/>
+          </w:tcPr>
+          <w:p>
+            <w:pPr>
+              <w:jc w:val="center"/>
+              <w:rPr>
+                <w:color w:val="538135" w:themeColor="accent6" w:themeShade="BF"/>
+              </w:rPr>
+            </w:pPr>
+            <w:r>
+              <w:rPr>
+                <w:color w:val="538135" w:themeColor="accent6" w:themeShade="BF"/>
+              </w:rPr>
+              <w:t>US-02</w:t>
+            </w:r>
+          </w:p>
+        </w:tc>
+        <w:tc>
+          <w:tcPr>
+            <w:tcW w:w="1276" w:type="dxa"/>
+            <w:tcBorders>
+              <w:top w:val="single" w:sz="4" w:space="0" w:color="A8D08D" w:themeColor="accent6" w:themeTint="99"/>
+              <w:left w:val="single" w:sz="4" w:space="0" w:color="A8D08D" w:themeColor="accent6" w:themeTint="99"/>
+              <w:right w:val="single" w:sz="4" w:space="0" w:color="A8D08D" w:themeColor="accent6" w:themeTint="99"/>
+            </w:tcBorders>
+            <w:hideMark/>
+          </w:tcPr>
+          <w:p>
+            <w:pPr>
+              <w:jc w:val="center"/>
+              <w:cnfStyle w:val="100000000000" w:firstRow="1" w:lastRow="0" w:firstColumn="0" w:lastColumn="0" w:oddVBand="0" w:evenVBand="0" w:oddHBand="0" w:evenHBand="0" w:firstRowFirstColumn="0" w:firstRowLastColumn="0" w:lastRowFirstColumn="0" w:lastRowLastColumn="0"/>
+              <w:rPr>
+                <w:color w:val="538135" w:themeColor="accent6" w:themeShade="BF"/>
+              </w:rPr>
+            </w:pPr>
+            <w:r>
+              <w:rPr>
+                <w:color w:val="538135" w:themeColor="accent6" w:themeShade="BF"/>
+              </w:rPr>
+              <w:t>Customer</w:t>
+            </w:r>
+          </w:p>
+        </w:tc>
+        <w:tc>
+          <w:tcPr>
+            <w:tcW w:w="1276" w:type="dxa"/>
+            <w:tcBorders>
+              <w:top w:val="single" w:sz="4" w:space="0" w:color="A8D08D" w:themeColor="accent6" w:themeTint="99"/>
+              <w:left w:val="single" w:sz="4" w:space="0" w:color="A8D08D" w:themeColor="accent6" w:themeTint="99"/>
+              <w:right w:val="single" w:sz="4" w:space="0" w:color="A8D08D" w:themeColor="accent6" w:themeTint="99"/>
+            </w:tcBorders>
+            <w:hideMark/>
+          </w:tcPr>
+          <w:p>
+            <w:pPr>
+              <w:jc w:val="center"/>
+              <w:cnfStyle w:val="100000000000" w:firstRow="1" w:lastRow="0" w:firstColumn="0" w:lastColumn="0" w:oddVBand="0" w:evenVBand="0" w:oddHBand="0" w:evenHBand="0" w:firstRowFirstColumn="0" w:firstRowLastColumn="0" w:lastRowFirstColumn="0" w:lastRowLastColumn="0"/>
+              <w:rPr>
+                <w:color w:val="538135" w:themeColor="accent6" w:themeShade="BF"/>
+              </w:rPr>
+            </w:pPr>
+            <w:r>
+              <w:rPr>
+                <w:color w:val="538135" w:themeColor="accent6" w:themeShade="BF"/>
+              </w:rPr>
+              <w:t>Register</w:t>
+            </w:r>
+          </w:p>
+        </w:tc>
+        <w:tc>
+          <w:tcPr>
+            <w:tcW w:w="1275" w:type="dxa"/>
+            <w:tcBorders>
+              <w:top w:val="single" w:sz="4" w:space="0" w:color="A8D08D" w:themeColor="accent6" w:themeTint="99"/>
+              <w:left w:val="single" w:sz="4" w:space="0" w:color="A8D08D" w:themeColor="accent6" w:themeTint="99"/>
+              <w:right w:val="single" w:sz="4" w:space="0" w:color="A8D08D" w:themeColor="accent6" w:themeTint="99"/>
+            </w:tcBorders>
+            <w:hideMark/>
+          </w:tcPr>
+          <w:p>
+            <w:pPr>
+              <w:jc w:val="center"/>
+              <w:cnfStyle w:val="100000000000" w:firstRow="1" w:lastRow="0" w:firstColumn="0" w:lastColumn="0" w:oddVBand="0" w:evenVBand="0" w:oddHBand="0" w:evenHBand="0" w:firstRowFirstColumn="0" w:firstRowLastColumn="0" w:lastRowFirstColumn="0" w:lastRowLastColumn="0"/>
+              <w:rPr>
+                <w:color w:val="538135" w:themeColor="accent6" w:themeShade="BF"/>
+              </w:rPr>
+            </w:pPr>
+            <w:r>
+              <w:rPr>
+                <w:color w:val="538135" w:themeColor="accent6" w:themeShade="BF"/>
+              </w:rPr>
+              <w:t>I can have an account and keep track of my data</w:t>
+            </w:r>
+          </w:p>
+        </w:tc>
+        <w:tc>
+          <w:tcPr>
+            <w:tcW w:w="1276" w:type="dxa"/>
+            <w:tcBorders>
+              <w:top w:val="single" w:sz="4" w:space="0" w:color="A8D08D" w:themeColor="accent6" w:themeTint="99"/>
+              <w:left w:val="single" w:sz="4" w:space="0" w:color="A8D08D" w:themeColor="accent6" w:themeTint="99"/>
+              <w:right w:val="single" w:sz="4" w:space="0" w:color="A8D08D" w:themeColor="accent6" w:themeTint="99"/>
+            </w:tcBorders>
+            <w:hideMark/>
+          </w:tcPr>
+          <w:p>
+            <w:pPr>
+              <w:jc w:val="center"/>
+              <w:cnfStyle w:val="100000000000" w:firstRow="1" w:lastRow="0" w:firstColumn="0" w:lastColumn="0" w:oddVBand="0" w:evenVBand="0" w:oddHBand="0" w:evenHBand="0" w:firstRowFirstColumn="0" w:firstRowLastColumn="0" w:lastRowFirstColumn="0" w:lastRowLastColumn="0"/>
+              <w:rPr>
+                <w:color w:val="538135" w:themeColor="accent6" w:themeShade="BF"/>
+              </w:rPr>
+            </w:pPr>
+            <w:r>
+              <w:rPr>
+                <w:color w:val="538135" w:themeColor="accent6" w:themeShade="BF"/>
+              </w:rPr>
+              <w:t>Must</w:t>
+            </w:r>
+          </w:p>
+        </w:tc>
+        <w:tc>
+          <w:tcPr>
+            <w:tcW w:w="1276" w:type="dxa"/>
+            <w:tcBorders>
+              <w:top w:val="single" w:sz="4" w:space="0" w:color="A8D08D" w:themeColor="accent6" w:themeTint="99"/>
+              <w:left w:val="single" w:sz="4" w:space="0" w:color="A8D08D" w:themeColor="accent6" w:themeTint="99"/>
+              <w:right w:val="single" w:sz="4" w:space="0" w:color="A8D08D" w:themeColor="accent6" w:themeTint="99"/>
+            </w:tcBorders>
+            <w:hideMark/>
+          </w:tcPr>
+          <w:p>
+            <w:pPr>
+              <w:jc w:val="center"/>
+              <w:cnfStyle w:val="100000000000" w:firstRow="1" w:lastRow="0" w:firstColumn="0" w:lastColumn="0" w:oddVBand="0" w:evenVBand="0" w:oddHBand="0" w:evenHBand="0" w:firstRowFirstColumn="0" w:firstRowLastColumn="0" w:lastRowFirstColumn="0" w:lastRowLastColumn="0"/>
+              <w:rPr>
+                <w:color w:val="538135" w:themeColor="accent6" w:themeShade="BF"/>
+              </w:rPr>
+            </w:pPr>
+            <w:r>
+              <w:rPr>
+                <w:color w:val="538135" w:themeColor="accent6" w:themeShade="BF"/>
+              </w:rPr>
+              <w:t>To be started</w:t>
+            </w:r>
+          </w:p>
+        </w:tc>
+        <w:tc>
+          <w:tcPr>
+            <w:tcW w:w="1366" w:type="dxa"/>
+            <w:tcBorders>
+              <w:top w:val="single" w:sz="4" w:space="0" w:color="A8D08D" w:themeColor="accent6" w:themeTint="99"/>
+              <w:left w:val="single" w:sz="4" w:space="0" w:color="A8D08D" w:themeColor="accent6" w:themeTint="99"/>
+              <w:right w:val="single" w:sz="4" w:space="0" w:color="A8D08D" w:themeColor="accent6" w:themeTint="99"/>
+            </w:tcBorders>
+            <w:hideMark/>
+          </w:tcPr>
+          <w:p>
+            <w:pPr>
+              <w:jc w:val="center"/>
+              <w:cnfStyle w:val="100000000000" w:firstRow="1" w:lastRow="0" w:firstColumn="0" w:lastColumn="0" w:oddVBand="0" w:evenVBand="0" w:oddHBand="0" w:evenHBand="0" w:firstRowFirstColumn="0" w:firstRowLastColumn="0" w:lastRowFirstColumn="0" w:lastRowLastColumn="0"/>
+              <w:rPr>
+                <w:color w:val="538135" w:themeColor="accent6" w:themeShade="BF"/>
+              </w:rPr>
+            </w:pPr>
+            <w:r>
+              <w:rPr>
+                <w:color w:val="538135" w:themeColor="accent6" w:themeShade="BF"/>
+              </w:rPr>
+              <w:t>3</w:t>
+            </w:r>
+          </w:p>
+        </w:tc>
+      </w:tr>
+      <w:tr>
+        <w:trPr>
+          <w:cnfStyle w:val="000000100000" w:firstRow="0" w:lastRow="0" w:firstColumn="0" w:lastColumn="0" w:oddVBand="0" w:evenVBand="0" w:oddHBand="1" w:evenHBand="0" w:firstRowFirstColumn="0" w:firstRowLastColumn="0" w:lastRowFirstColumn="0" w:lastRowLastColumn="0"/>
+        </w:trPr>
+        <w:tc>
+          <w:tcPr>
+            <w:cnfStyle w:val="001000000000" w:firstRow="0" w:lastRow="0" w:firstColumn="1" w:lastColumn="0" w:oddVBand="0" w:evenVBand="0" w:oddHBand="0" w:evenHBand="0" w:firstRowFirstColumn="0" w:firstRowLastColumn="0" w:lastRowFirstColumn="0" w:lastRowLastColumn="0"/>
+            <w:tcW w:w="9016" w:type="dxa"/>
+            <w:gridSpan w:val="7"/>
+            <w:tcBorders>
+              <w:top w:val="single" w:sz="4" w:space="0" w:color="A8D08D" w:themeColor="accent6" w:themeTint="99"/>
+              <w:left w:val="single" w:sz="4" w:space="0" w:color="A8D08D" w:themeColor="accent6" w:themeTint="99"/>
+              <w:bottom w:val="single" w:sz="4" w:space="0" w:color="A8D08D" w:themeColor="accent6" w:themeTint="99"/>
+              <w:right w:val="single" w:sz="4" w:space="0" w:color="A8D08D" w:themeColor="accent6" w:themeTint="99"/>
+            </w:tcBorders>
+          </w:tcPr>
+          <w:p>
+            <w:pPr>
+              <w:rPr>
+                <w:b w:val="0"/>
+                <w:bCs w:val="0"/>
+                <w:color w:val="538135" w:themeColor="accent6" w:themeShade="BF"/>
+              </w:rPr>
+            </w:pPr>
+            <w:r>
+              <w:rPr>
+                <w:color w:val="538135" w:themeColor="accent6" w:themeShade="BF"/>
+              </w:rPr>
+              <w:t>Acceptance criteria:</w:t>
+            </w:r>
+          </w:p>
+          <w:p>
+            <w:pPr>
+              <w:pStyle w:val="ListParagraph"/>
+              <w:numPr>
+                <w:ilvl w:val="0"/>
+                <w:numId w:val="3"/>
+              </w:numPr>
+              <w:rPr>
+                <w:color w:val="538135" w:themeColor="accent6" w:themeShade="BF"/>
+              </w:rPr>
+            </w:pPr>
+            <w:r>
+              <w:rPr>
+                <w:color w:val="538135" w:themeColor="accent6" w:themeShade="BF"/>
+              </w:rPr>
+              <w:t>If registration is successful, an account is created</w:t>
+            </w:r>
+          </w:p>
+          <w:p>
+            <w:pPr>
+              <w:pStyle w:val="ListParagraph"/>
+              <w:numPr>
+                <w:ilvl w:val="0"/>
+                <w:numId w:val="3"/>
+              </w:numPr>
+              <w:rPr>
+                <w:color w:val="538135" w:themeColor="accent6" w:themeShade="BF"/>
+              </w:rPr>
+            </w:pPr>
+            <w:r>
+              <w:rPr>
+                <w:color w:val="538135" w:themeColor="accent6" w:themeShade="BF"/>
+              </w:rPr>
+              <w:t>If registration is successful, the customer is redirected to the log in page</w:t>
+            </w:r>
+          </w:p>
+          <w:p>
+            <w:pPr>
+              <w:pStyle w:val="ListParagraph"/>
+              <w:numPr>
+                <w:ilvl w:val="0"/>
+                <w:numId w:val="3"/>
+              </w:numPr>
+              <w:rPr>
+                <w:color w:val="538135" w:themeColor="accent6" w:themeShade="BF"/>
+              </w:rPr>
+            </w:pPr>
+            <w:r>
+              <w:rPr>
+                <w:color w:val="538135" w:themeColor="accent6" w:themeShade="BF"/>
+              </w:rPr>
+              <w:t>If registration is not successful, it remains on the registration page</w:t>
+            </w:r>
+          </w:p>
+          <w:p>
+            <w:pPr>
+              <w:rPr>
+                <w:color w:val="538135" w:themeColor="accent6" w:themeShade="BF"/>
+              </w:rPr>
+            </w:pPr>
+          </w:p>
+        </w:tc>
+      </w:tr>
+    </w:tbl>
+    <w:p>
+      <w:pPr>
+        <w:rPr>
+          <w:lang w:val="en-GB"/>
+        </w:rPr>
+      </w:pPr>
+    </w:p>
+    <w:tbl>
+      <w:tblPr>
+        <w:tblStyle w:val="GridTable6Colorful-Accent6"/>
+        <w:tblW w:w="0" w:type="auto"/>
+        <w:tblInd w:w="0" w:type="dxa"/>
+        <w:tblLook w:val="04A0" w:firstRow="1" w:lastRow="0" w:firstColumn="1" w:lastColumn="0" w:noHBand="0" w:noVBand="1"/>
+      </w:tblPr>
+      <w:tblGrid>
+        <w:gridCol w:w="1271"/>
+        <w:gridCol w:w="1276"/>
+        <w:gridCol w:w="1276"/>
+        <w:gridCol w:w="1275"/>
+        <w:gridCol w:w="1276"/>
+        <w:gridCol w:w="1276"/>
+        <w:gridCol w:w="1366"/>
+      </w:tblGrid>
+      <w:tr>
+        <w:trPr>
+          <w:cnfStyle w:val="100000000000" w:firstRow="1" w:lastRow="0" w:firstColumn="0" w:lastColumn="0" w:oddVBand="0" w:evenVBand="0" w:oddHBand="0" w:evenHBand="0" w:firstRowFirstColumn="0" w:firstRowLastColumn="0" w:lastRowFirstColumn="0" w:lastRowLastColumn="0"/>
+        </w:trPr>
+        <w:tc>
+          <w:tcPr>
+            <w:cnfStyle w:val="001000000000" w:firstRow="0" w:lastRow="0" w:firstColumn="1" w:lastColumn="0" w:oddVBand="0" w:evenVBand="0" w:oddHBand="0" w:evenHBand="0" w:firstRowFirstColumn="0" w:firstRowLastColumn="0" w:lastRowFirstColumn="0" w:lastRowLastColumn="0"/>
+            <w:tcW w:w="1271" w:type="dxa"/>
+            <w:tcBorders>
+              <w:top w:val="single" w:sz="4" w:space="0" w:color="A8D08D" w:themeColor="accent6" w:themeTint="99"/>
+              <w:left w:val="single" w:sz="4" w:space="0" w:color="A8D08D" w:themeColor="accent6" w:themeTint="99"/>
+              <w:right w:val="single" w:sz="4" w:space="0" w:color="A8D08D" w:themeColor="accent6" w:themeTint="99"/>
+            </w:tcBorders>
+            <w:hideMark/>
+          </w:tcPr>
+          <w:p>
+            <w:pPr>
+              <w:jc w:val="center"/>
+              <w:rPr>
+                <w:color w:val="538135" w:themeColor="accent6" w:themeShade="BF"/>
+              </w:rPr>
+            </w:pPr>
+            <w:r>
+              <w:rPr>
+                <w:color w:val="538135" w:themeColor="accent6" w:themeShade="BF"/>
+              </w:rPr>
+              <w:t>US-03</w:t>
+            </w:r>
+          </w:p>
+        </w:tc>
+        <w:tc>
+          <w:tcPr>
+            <w:tcW w:w="1276" w:type="dxa"/>
+            <w:tcBorders>
+              <w:top w:val="single" w:sz="4" w:space="0" w:color="A8D08D" w:themeColor="accent6" w:themeTint="99"/>
+              <w:left w:val="single" w:sz="4" w:space="0" w:color="A8D08D" w:themeColor="accent6" w:themeTint="99"/>
+              <w:right w:val="single" w:sz="4" w:space="0" w:color="A8D08D" w:themeColor="accent6" w:themeTint="99"/>
+            </w:tcBorders>
+            <w:hideMark/>
+          </w:tcPr>
+          <w:p>
+            <w:pPr>
+              <w:jc w:val="center"/>
+              <w:cnfStyle w:val="100000000000" w:firstRow="1" w:lastRow="0" w:firstColumn="0" w:lastColumn="0" w:oddVBand="0" w:evenVBand="0" w:oddHBand="0" w:evenHBand="0" w:firstRowFirstColumn="0" w:firstRowLastColumn="0" w:lastRowFirstColumn="0" w:lastRowLastColumn="0"/>
+              <w:rPr>
+                <w:color w:val="538135" w:themeColor="accent6" w:themeShade="BF"/>
+              </w:rPr>
+            </w:pPr>
+            <w:r>
+              <w:rPr>
+                <w:color w:val="538135" w:themeColor="accent6" w:themeShade="BF"/>
+              </w:rPr>
+              <w:t>Customer</w:t>
+            </w:r>
+          </w:p>
+        </w:tc>
+        <w:tc>
+          <w:tcPr>
+            <w:tcW w:w="1276" w:type="dxa"/>
+            <w:tcBorders>
+              <w:top w:val="single" w:sz="4" w:space="0" w:color="A8D08D" w:themeColor="accent6" w:themeTint="99"/>
+              <w:left w:val="single" w:sz="4" w:space="0" w:color="A8D08D" w:themeColor="accent6" w:themeTint="99"/>
+              <w:right w:val="single" w:sz="4" w:space="0" w:color="A8D08D" w:themeColor="accent6" w:themeTint="99"/>
+            </w:tcBorders>
+            <w:hideMark/>
+          </w:tcPr>
+          <w:p>
+            <w:pPr>
+              <w:jc w:val="center"/>
+              <w:cnfStyle w:val="100000000000" w:firstRow="1" w:lastRow="0" w:firstColumn="0" w:lastColumn="0" w:oddVBand="0" w:evenVBand="0" w:oddHBand="0" w:evenHBand="0" w:firstRowFirstColumn="0" w:firstRowLastColumn="0" w:lastRowFirstColumn="0" w:lastRowLastColumn="0"/>
+              <w:rPr>
+                <w:color w:val="538135" w:themeColor="accent6" w:themeShade="BF"/>
+              </w:rPr>
+            </w:pPr>
+            <w:r>
+              <w:rPr>
+                <w:color w:val="538135" w:themeColor="accent6" w:themeShade="BF"/>
+              </w:rPr>
+              <w:t xml:space="preserve">Ask the </w:t>
+            </w:r>
+            <w:r>
+              <w:rPr>
+                <w:color w:val="538135" w:themeColor="accent6" w:themeShade="BF"/>
+              </w:rPr>
+              <w:t>Chabot</w:t>
+            </w:r>
+            <w:r>
+              <w:rPr>
+                <w:color w:val="538135" w:themeColor="accent6" w:themeShade="BF"/>
+              </w:rPr>
+              <w:t xml:space="preserve"> predefined question</w:t>
+            </w:r>
+          </w:p>
+        </w:tc>
+        <w:tc>
+          <w:tcPr>
+            <w:tcW w:w="1275" w:type="dxa"/>
+            <w:tcBorders>
+              <w:top w:val="single" w:sz="4" w:space="0" w:color="A8D08D" w:themeColor="accent6" w:themeTint="99"/>
+              <w:left w:val="single" w:sz="4" w:space="0" w:color="A8D08D" w:themeColor="accent6" w:themeTint="99"/>
+              <w:right w:val="single" w:sz="4" w:space="0" w:color="A8D08D" w:themeColor="accent6" w:themeTint="99"/>
+            </w:tcBorders>
+            <w:hideMark/>
+          </w:tcPr>
+          <w:p>
+            <w:pPr>
+              <w:jc w:val="center"/>
+              <w:cnfStyle w:val="100000000000" w:firstRow="1" w:lastRow="0" w:firstColumn="0" w:lastColumn="0" w:oddVBand="0" w:evenVBand="0" w:oddHBand="0" w:evenHBand="0" w:firstRowFirstColumn="0" w:firstRowLastColumn="0" w:lastRowFirstColumn="0" w:lastRowLastColumn="0"/>
+              <w:rPr>
+                <w:color w:val="538135" w:themeColor="accent6" w:themeShade="BF"/>
+              </w:rPr>
+            </w:pPr>
+            <w:r>
+              <w:rPr>
+                <w:color w:val="538135" w:themeColor="accent6" w:themeShade="BF"/>
+              </w:rPr>
+              <w:t>I can find a solution to my problem</w:t>
+            </w:r>
+          </w:p>
+        </w:tc>
+        <w:tc>
+          <w:tcPr>
+            <w:tcW w:w="1276" w:type="dxa"/>
+            <w:tcBorders>
+              <w:top w:val="single" w:sz="4" w:space="0" w:color="A8D08D" w:themeColor="accent6" w:themeTint="99"/>
+              <w:left w:val="single" w:sz="4" w:space="0" w:color="A8D08D" w:themeColor="accent6" w:themeTint="99"/>
+              <w:right w:val="single" w:sz="4" w:space="0" w:color="A8D08D" w:themeColor="accent6" w:themeTint="99"/>
+            </w:tcBorders>
+            <w:hideMark/>
+          </w:tcPr>
+          <w:p>
+            <w:pPr>
+              <w:jc w:val="center"/>
+              <w:cnfStyle w:val="100000000000" w:firstRow="1" w:lastRow="0" w:firstColumn="0" w:lastColumn="0" w:oddVBand="0" w:evenVBand="0" w:oddHBand="0" w:evenHBand="0" w:firstRowFirstColumn="0" w:firstRowLastColumn="0" w:lastRowFirstColumn="0" w:lastRowLastColumn="0"/>
+              <w:rPr>
+                <w:color w:val="538135" w:themeColor="accent6" w:themeShade="BF"/>
+              </w:rPr>
+            </w:pPr>
+            <w:r>
+              <w:rPr>
+                <w:color w:val="538135" w:themeColor="accent6" w:themeShade="BF"/>
+              </w:rPr>
+              <w:t>Must</w:t>
+            </w:r>
+          </w:p>
+        </w:tc>
+        <w:tc>
+          <w:tcPr>
+            <w:tcW w:w="1276" w:type="dxa"/>
+            <w:tcBorders>
+              <w:top w:val="single" w:sz="4" w:space="0" w:color="A8D08D" w:themeColor="accent6" w:themeTint="99"/>
+              <w:left w:val="single" w:sz="4" w:space="0" w:color="A8D08D" w:themeColor="accent6" w:themeTint="99"/>
+              <w:right w:val="single" w:sz="4" w:space="0" w:color="A8D08D" w:themeColor="accent6" w:themeTint="99"/>
+            </w:tcBorders>
+            <w:hideMark/>
+          </w:tcPr>
+          <w:p>
+            <w:pPr>
+              <w:jc w:val="center"/>
+              <w:cnfStyle w:val="100000000000" w:firstRow="1" w:lastRow="0" w:firstColumn="0" w:lastColumn="0" w:oddVBand="0" w:evenVBand="0" w:oddHBand="0" w:evenHBand="0" w:firstRowFirstColumn="0" w:firstRowLastColumn="0" w:lastRowFirstColumn="0" w:lastRowLastColumn="0"/>
+              <w:rPr>
+                <w:color w:val="538135" w:themeColor="accent6" w:themeShade="BF"/>
+              </w:rPr>
+            </w:pPr>
+            <w:r>
+              <w:rPr>
+                <w:color w:val="538135" w:themeColor="accent6" w:themeShade="BF"/>
+              </w:rPr>
+              <w:t>To be started</w:t>
+            </w:r>
+          </w:p>
+        </w:tc>
+        <w:tc>
+          <w:tcPr>
+            <w:tcW w:w="1366" w:type="dxa"/>
+            <w:tcBorders>
+              <w:top w:val="single" w:sz="4" w:space="0" w:color="A8D08D" w:themeColor="accent6" w:themeTint="99"/>
+              <w:left w:val="single" w:sz="4" w:space="0" w:color="A8D08D" w:themeColor="accent6" w:themeTint="99"/>
+              <w:right w:val="single" w:sz="4" w:space="0" w:color="A8D08D" w:themeColor="accent6" w:themeTint="99"/>
+            </w:tcBorders>
+            <w:hideMark/>
+          </w:tcPr>
+          <w:p>
+            <w:pPr>
+              <w:jc w:val="center"/>
+              <w:cnfStyle w:val="100000000000" w:firstRow="1" w:lastRow="0" w:firstColumn="0" w:lastColumn="0" w:oddVBand="0" w:evenVBand="0" w:oddHBand="0" w:evenHBand="0" w:firstRowFirstColumn="0" w:firstRowLastColumn="0" w:lastRowFirstColumn="0" w:lastRowLastColumn="0"/>
+              <w:rPr>
+                <w:color w:val="538135" w:themeColor="accent6" w:themeShade="BF"/>
+              </w:rPr>
+            </w:pPr>
+            <w:r>
+              <w:rPr>
+                <w:color w:val="538135" w:themeColor="accent6" w:themeShade="BF"/>
+              </w:rPr>
+              <w:t>8</w:t>
+            </w:r>
+          </w:p>
+        </w:tc>
+      </w:tr>
+      <w:tr>
+        <w:trPr>
+          <w:cnfStyle w:val="000000100000" w:firstRow="0" w:lastRow="0" w:firstColumn="0" w:lastColumn="0" w:oddVBand="0" w:evenVBand="0" w:oddHBand="1" w:evenHBand="0" w:firstRowFirstColumn="0" w:firstRowLastColumn="0" w:lastRowFirstColumn="0" w:lastRowLastColumn="0"/>
+        </w:trPr>
+        <w:tc>
+          <w:tcPr>
+            <w:cnfStyle w:val="001000000000" w:firstRow="0" w:lastRow="0" w:firstColumn="1" w:lastColumn="0" w:oddVBand="0" w:evenVBand="0" w:oddHBand="0" w:evenHBand="0" w:firstRowFirstColumn="0" w:firstRowLastColumn="0" w:lastRowFirstColumn="0" w:lastRowLastColumn="0"/>
+            <w:tcW w:w="9016" w:type="dxa"/>
+            <w:gridSpan w:val="7"/>
+            <w:tcBorders>
+              <w:top w:val="single" w:sz="4" w:space="0" w:color="A8D08D" w:themeColor="accent6" w:themeTint="99"/>
+              <w:left w:val="single" w:sz="4" w:space="0" w:color="A8D08D" w:themeColor="accent6" w:themeTint="99"/>
+              <w:bottom w:val="single" w:sz="4" w:space="0" w:color="A8D08D" w:themeColor="accent6" w:themeTint="99"/>
+              <w:right w:val="single" w:sz="4" w:space="0" w:color="A8D08D" w:themeColor="accent6" w:themeTint="99"/>
+            </w:tcBorders>
+          </w:tcPr>
+          <w:p>
+            <w:pPr>
+              <w:rPr>
+                <w:b w:val="0"/>
+                <w:bCs w:val="0"/>
+                <w:color w:val="538135" w:themeColor="accent6" w:themeShade="BF"/>
+              </w:rPr>
+            </w:pPr>
+            <w:r>
+              <w:rPr>
+                <w:color w:val="538135" w:themeColor="accent6" w:themeShade="BF"/>
+              </w:rPr>
+              <w:t>Acceptance criteria:</w:t>
+            </w:r>
+          </w:p>
+          <w:p>
+            <w:pPr>
+              <w:pStyle w:val="ListParagraph"/>
+              <w:numPr>
+                <w:ilvl w:val="0"/>
+                <w:numId w:val="3"/>
+              </w:numPr>
+              <w:rPr>
+                <w:color w:val="538135" w:themeColor="accent6" w:themeShade="BF"/>
+              </w:rPr>
+            </w:pPr>
+            <w:r>
+              <w:rPr>
+                <w:color w:val="538135" w:themeColor="accent6" w:themeShade="BF"/>
+              </w:rPr>
+              <w:t>If registration is successful, an account is created</w:t>
+            </w:r>
+          </w:p>
+          <w:p>
+            <w:pPr>
+              <w:pStyle w:val="ListParagraph"/>
+              <w:numPr>
+                <w:ilvl w:val="0"/>
+                <w:numId w:val="3"/>
+              </w:numPr>
+              <w:rPr>
+                <w:color w:val="538135" w:themeColor="accent6" w:themeShade="BF"/>
+              </w:rPr>
+            </w:pPr>
+            <w:r>
+              <w:rPr>
+                <w:color w:val="538135" w:themeColor="accent6" w:themeShade="BF"/>
+              </w:rPr>
+              <w:t>If registration is successful, the customer is redirected to the log in page</w:t>
+            </w:r>
+          </w:p>
+          <w:p>
+            <w:pPr>
+              <w:pStyle w:val="ListParagraph"/>
+              <w:numPr>
+                <w:ilvl w:val="0"/>
+                <w:numId w:val="3"/>
+              </w:numPr>
+              <w:rPr>
+                <w:color w:val="538135" w:themeColor="accent6" w:themeShade="BF"/>
+              </w:rPr>
+            </w:pPr>
+            <w:r>
+              <w:rPr>
+                <w:color w:val="538135" w:themeColor="accent6" w:themeShade="BF"/>
+              </w:rPr>
+              <w:t>If registration is not successful, it remains on the registration page</w:t>
+            </w:r>
+          </w:p>
+          <w:p>
+            <w:pPr>
+              <w:rPr>
+                <w:color w:val="538135" w:themeColor="accent6" w:themeShade="BF"/>
+              </w:rPr>
+            </w:pPr>
+          </w:p>
+        </w:tc>
+      </w:tr>
+    </w:tbl>
+    <w:p/>
+    <w:p/>
+    <w:p/>
+    <w:p>
+      <w:pPr>
+        <w:rPr>
+          <w:rFonts w:asciiTheme="majorHAnsi" w:eastAsiaTheme="majorEastAsia" w:hAnsiTheme="majorHAnsi" w:cstheme="majorBidi"/>
+          <w:sz w:val="32"/>
+          <w:szCs w:val="32"/>
+        </w:rPr>
+      </w:pPr>
+    </w:p>
+    <w:p>
+      <w:pPr>
+        <w:rPr>
+          <w:rFonts w:asciiTheme="majorHAnsi" w:eastAsiaTheme="majorEastAsia" w:hAnsiTheme="majorHAnsi" w:cstheme="majorBidi"/>
+          <w:sz w:val="32"/>
+          <w:szCs w:val="32"/>
+        </w:rPr>
+      </w:pPr>
+    </w:p>
+    <w:p>
+      <w:pPr>
+        <w:pStyle w:val="Heading1"/>
+        <w:numPr>
+          <w:ilvl w:val="0"/>
+          <w:numId w:val="2"/>
+        </w:numPr>
+      </w:pPr>
+      <w:bookmarkStart w:id="9" w:name="_Toc114834718"/>
+      <w:bookmarkStart w:id="10" w:name="_Toc114835042"/>
       <w:r>
-        <w:rPr>
-          <w:lang w:val="en-US"/>
-        </w:rPr>
-        <w:t xml:space="preserve">We are going to use Scrum which is an agile process framework for managing primarily software development, designed for small teams, with goals (what’s need to be done) that can be completed within incremental timeboxed iterations, called </w:t>
+        <w:lastRenderedPageBreak/>
+        <w:t>Phasing</w:t>
+      </w:r>
+      <w:bookmarkEnd w:id="9"/>
+      <w:bookmarkEnd w:id="10"/>
+    </w:p>
+    <w:p>
+      <w:r>
+        <w:t xml:space="preserve">We are going to use Scrum which is an agile process framework for managing primarily software development, designed for small teams, with goals (what’s need to be done) that can be completed within incremental </w:t>
+      </w:r>
+      <w:proofErr w:type="spellStart"/>
+      <w:r>
+        <w:t>timeboxed</w:t>
+      </w:r>
+      <w:proofErr w:type="spellEnd"/>
+      <w:r>
+        <w:t xml:space="preserve"> iterations, called </w:t>
       </w:r>
       <w:r>
         <w:rPr>
           <w:b/>
           <w:bCs/>
-          <w:lang w:val="en-US"/>
         </w:rPr>
         <w:t>sprints</w:t>
       </w:r>
       <w:r>
-        <w:rPr>
-          <w:lang w:val="en-US"/>
-        </w:rPr>
         <w:t xml:space="preserve">  </w:t>
       </w:r>
     </w:p>
     <w:p>
-      <w:pPr>
-        <w:rPr>
-          <w:lang w:val="en-US"/>
-        </w:rPr>
-      </w:pPr>
       <w:r>
-        <w:rPr>
-          <w:lang w:val="en-US"/>
-        </w:rPr>
-        <w:t>Every sprint is consist of 3 weeks approximately and it has a list of goals that has to be finished before the deadline of the sprint</w:t>
+        <w:t xml:space="preserve">Every sprint is </w:t>
+      </w:r>
+      <w:proofErr w:type="gramStart"/>
+      <w:r>
+        <w:t>consist</w:t>
+      </w:r>
+      <w:proofErr w:type="gramEnd"/>
+      <w:r>
+        <w:t xml:space="preserve"> of 3 weeks approximately and it has a list of goals that has to be finished before the deadline of the sprint</w:t>
       </w:r>
     </w:p>
-    <w:p>
-      <w:pPr>
-        <w:rPr>
-          <w:lang w:val="en-US"/>
-        </w:rPr>
-      </w:pPr>
-    </w:p>
+    <w:p/>
     <w:p>
       <w:pPr>
         <w:rPr>
           <w:color w:val="FF0000"/>
           <w:sz w:val="28"/>
           <w:szCs w:val="28"/>
-          <w:lang w:val="en-US"/>
         </w:rPr>
       </w:pPr>
     </w:p>
@@ -100,7 +1939,6 @@
                 <w:color w:val="FF0000"/>
                 <w:sz w:val="28"/>
                 <w:szCs w:val="28"/>
-                <w:lang w:val="en-US"/>
               </w:rPr>
             </w:pPr>
             <w:r>
@@ -108,7 +1946,6 @@
                 <w:color w:val="FF0000"/>
                 <w:sz w:val="28"/>
                 <w:szCs w:val="28"/>
-                <w:lang w:val="en-US"/>
               </w:rPr>
               <w:t>Sprints</w:t>
             </w:r>
@@ -124,7 +1961,6 @@
                 <w:color w:val="FF0000"/>
                 <w:sz w:val="28"/>
                 <w:szCs w:val="28"/>
-                <w:lang w:val="en-US"/>
               </w:rPr>
             </w:pPr>
             <w:r>
@@ -132,7 +1968,6 @@
                 <w:color w:val="FF0000"/>
                 <w:sz w:val="28"/>
                 <w:szCs w:val="28"/>
-                <w:lang w:val="en-US"/>
               </w:rPr>
               <w:t>Deadline</w:t>
             </w:r>
@@ -148,7 +1983,6 @@
                 <w:color w:val="FF0000"/>
                 <w:sz w:val="28"/>
                 <w:szCs w:val="28"/>
-                <w:lang w:val="en-US"/>
               </w:rPr>
             </w:pPr>
             <w:r>
@@ -156,7 +1990,6 @@
                 <w:color w:val="FF0000"/>
                 <w:sz w:val="28"/>
                 <w:szCs w:val="28"/>
-                <w:lang w:val="en-US"/>
               </w:rPr>
               <w:t>Goals</w:t>
             </w:r>
@@ -176,14 +2009,12 @@
               <w:rPr>
                 <w:sz w:val="28"/>
                 <w:szCs w:val="28"/>
-                <w:lang w:val="en-US"/>
               </w:rPr>
             </w:pPr>
             <w:r>
               <w:rPr>
                 <w:sz w:val="28"/>
                 <w:szCs w:val="28"/>
-                <w:lang w:val="en-US"/>
               </w:rPr>
               <w:t>1</w:t>
             </w:r>
@@ -198,14 +2029,12 @@
               <w:rPr>
                 <w:sz w:val="28"/>
                 <w:szCs w:val="28"/>
-                <w:lang w:val="en-US"/>
               </w:rPr>
             </w:pPr>
             <w:r>
               <w:rPr>
                 <w:sz w:val="28"/>
                 <w:szCs w:val="28"/>
-                <w:lang w:val="en-US"/>
               </w:rPr>
               <w:t>4/10</w:t>
             </w:r>
@@ -220,14 +2049,12 @@
               <w:rPr>
                 <w:sz w:val="28"/>
                 <w:szCs w:val="28"/>
-                <w:lang w:val="en-US"/>
               </w:rPr>
             </w:pPr>
             <w:r>
               <w:rPr>
                 <w:sz w:val="28"/>
                 <w:szCs w:val="28"/>
-                <w:lang w:val="en-US"/>
               </w:rPr>
               <w:t>Project plan with the product back log</w:t>
             </w:r>
@@ -247,14 +2074,12 @@
               <w:rPr>
                 <w:sz w:val="28"/>
                 <w:szCs w:val="28"/>
-                <w:lang w:val="en-US"/>
               </w:rPr>
             </w:pPr>
             <w:r>
               <w:rPr>
                 <w:sz w:val="28"/>
                 <w:szCs w:val="28"/>
-                <w:lang w:val="en-US"/>
               </w:rPr>
               <w:t>2</w:t>
             </w:r>
@@ -269,14 +2094,12 @@
               <w:rPr>
                 <w:sz w:val="28"/>
                 <w:szCs w:val="28"/>
-                <w:lang w:val="en-US"/>
               </w:rPr>
             </w:pPr>
             <w:r>
               <w:rPr>
                 <w:sz w:val="28"/>
                 <w:szCs w:val="28"/>
-                <w:lang w:val="en-US"/>
               </w:rPr>
               <w:t>25/10</w:t>
             </w:r>
@@ -291,14 +2114,12 @@
               <w:rPr>
                 <w:sz w:val="28"/>
                 <w:szCs w:val="28"/>
-                <w:lang w:val="en-US"/>
               </w:rPr>
             </w:pPr>
             <w:r>
               <w:rPr>
                 <w:sz w:val="28"/>
                 <w:szCs w:val="28"/>
-                <w:lang w:val="en-US"/>
               </w:rPr>
               <w:t>First demo of the application</w:t>
             </w:r>
@@ -318,14 +2139,12 @@
               <w:rPr>
                 <w:sz w:val="28"/>
                 <w:szCs w:val="28"/>
-                <w:lang w:val="en-US"/>
               </w:rPr>
             </w:pPr>
             <w:r>
               <w:rPr>
                 <w:sz w:val="28"/>
                 <w:szCs w:val="28"/>
-                <w:lang w:val="en-US"/>
               </w:rPr>
               <w:t>3</w:t>
             </w:r>
@@ -340,7 +2159,6 @@
               <w:rPr>
                 <w:sz w:val="28"/>
                 <w:szCs w:val="28"/>
-                <w:lang w:val="en-US"/>
               </w:rPr>
             </w:pPr>
           </w:p>
@@ -354,7 +2172,6 @@
               <w:rPr>
                 <w:sz w:val="28"/>
                 <w:szCs w:val="28"/>
-                <w:lang w:val="en-US"/>
               </w:rPr>
             </w:pPr>
           </w:p>
@@ -373,14 +2190,12 @@
               <w:rPr>
                 <w:sz w:val="28"/>
                 <w:szCs w:val="28"/>
-                <w:lang w:val="en-US"/>
               </w:rPr>
             </w:pPr>
             <w:r>
               <w:rPr>
                 <w:sz w:val="28"/>
                 <w:szCs w:val="28"/>
-                <w:lang w:val="en-US"/>
               </w:rPr>
               <w:t>4</w:t>
             </w:r>
@@ -395,7 +2210,6 @@
               <w:rPr>
                 <w:sz w:val="28"/>
                 <w:szCs w:val="28"/>
-                <w:lang w:val="en-US"/>
               </w:rPr>
             </w:pPr>
           </w:p>
@@ -409,7 +2223,6 @@
               <w:rPr>
                 <w:sz w:val="28"/>
                 <w:szCs w:val="28"/>
-                <w:lang w:val="en-US"/>
               </w:rPr>
             </w:pPr>
           </w:p>
@@ -428,14 +2241,12 @@
               <w:rPr>
                 <w:sz w:val="28"/>
                 <w:szCs w:val="28"/>
-                <w:lang w:val="en-US"/>
               </w:rPr>
             </w:pPr>
             <w:r>
               <w:rPr>
                 <w:sz w:val="28"/>
                 <w:szCs w:val="28"/>
-                <w:lang w:val="en-US"/>
               </w:rPr>
               <w:t>5</w:t>
             </w:r>
@@ -450,7 +2261,6 @@
               <w:rPr>
                 <w:sz w:val="28"/>
                 <w:szCs w:val="28"/>
-                <w:lang w:val="en-US"/>
               </w:rPr>
             </w:pPr>
           </w:p>
@@ -464,7 +2274,6 @@
               <w:rPr>
                 <w:sz w:val="28"/>
                 <w:szCs w:val="28"/>
-                <w:lang w:val="en-US"/>
               </w:rPr>
             </w:pPr>
           </w:p>
@@ -483,14 +2292,12 @@
               <w:rPr>
                 <w:sz w:val="28"/>
                 <w:szCs w:val="28"/>
-                <w:lang w:val="en-US"/>
               </w:rPr>
             </w:pPr>
             <w:r>
               <w:rPr>
                 <w:sz w:val="28"/>
                 <w:szCs w:val="28"/>
-                <w:lang w:val="en-US"/>
               </w:rPr>
               <w:t>6</w:t>
             </w:r>
@@ -505,7 +2312,6 @@
               <w:rPr>
                 <w:sz w:val="28"/>
                 <w:szCs w:val="28"/>
-                <w:lang w:val="en-US"/>
               </w:rPr>
             </w:pPr>
           </w:p>
@@ -519,7 +2325,6 @@
               <w:rPr>
                 <w:sz w:val="28"/>
                 <w:szCs w:val="28"/>
-                <w:lang w:val="en-US"/>
               </w:rPr>
             </w:pPr>
           </w:p>
@@ -532,11 +2337,11 @@
           <w:color w:val="FF0000"/>
           <w:sz w:val="28"/>
           <w:szCs w:val="28"/>
-          <w:lang w:val="en-US"/>
         </w:rPr>
       </w:pPr>
     </w:p>
     <w:sectPr>
+      <w:footerReference w:type="default" r:id="rId9"/>
       <w:pgSz w:w="11906" w:h="16838"/>
       <w:pgMar w:top="1440" w:right="1440" w:bottom="1440" w:left="1440" w:header="720" w:footer="720" w:gutter="0"/>
       <w:cols w:space="720"/>
@@ -546,15 +2351,433 @@
 </w:document>
 </file>
 
+<file path=word/endnotes.xml><?xml version="1.0" encoding="utf-8"?>
+<w:endnotes xmlns:wpc="http://schemas.microsoft.com/office/word/2010/wordprocessingCanvas" xmlns:cx="http://schemas.microsoft.com/office/drawing/2014/chartex" xmlns:mc="http://schemas.openxmlformats.org/markup-compatibility/2006" xmlns:o="urn:schemas-microsoft-com:office:office" xmlns:r="http://schemas.openxmlformats.org/officeDocument/2006/relationships" xmlns:m="http://schemas.openxmlformats.org/officeDocument/2006/math" xmlns:v="urn:schemas-microsoft-com:vml" xmlns:wp14="http://schemas.microsoft.com/office/word/2010/wordprocessingDrawing" xmlns:wp="http://schemas.openxmlformats.org/drawingml/2006/wordprocessingDrawing" xmlns:w10="urn:schemas-microsoft-com:office:word" xmlns:w="http://schemas.openxmlformats.org/wordprocessingml/2006/main" xmlns:w14="http://schemas.microsoft.com/office/word/2010/wordml" xmlns:w15="http://schemas.microsoft.com/office/word/2012/wordml" xmlns:w16se="http://schemas.microsoft.com/office/word/2015/wordml/symex" xmlns:wpg="http://schemas.microsoft.com/office/word/2010/wordprocessingGroup" xmlns:wpi="http://schemas.microsoft.com/office/word/2010/wordprocessingInk" xmlns:wne="http://schemas.microsoft.com/office/word/2006/wordml" xmlns:wps="http://schemas.microsoft.com/office/word/2010/wordprocessingShape" mc:Ignorable="w14 w15 w16se wp14">
+  <w:endnote w:type="separator" w:id="-1">
+    <w:p>
+      <w:pPr>
+        <w:spacing w:after="0" w:line="240" w:lineRule="auto"/>
+      </w:pPr>
+      <w:r>
+        <w:separator/>
+      </w:r>
+    </w:p>
+  </w:endnote>
+  <w:endnote w:type="continuationSeparator" w:id="0">
+    <w:p>
+      <w:pPr>
+        <w:spacing w:after="0" w:line="240" w:lineRule="auto"/>
+      </w:pPr>
+      <w:r>
+        <w:continuationSeparator/>
+      </w:r>
+    </w:p>
+  </w:endnote>
+</w:endnotes>
+</file>
+
+<file path=word/footer1.xml><?xml version="1.0" encoding="utf-8"?>
+<w:ftr xmlns:wpc="http://schemas.microsoft.com/office/word/2010/wordprocessingCanvas" xmlns:cx="http://schemas.microsoft.com/office/drawing/2014/chartex" xmlns:mc="http://schemas.openxmlformats.org/markup-compatibility/2006" xmlns:o="urn:schemas-microsoft-com:office:office" xmlns:r="http://schemas.openxmlformats.org/officeDocument/2006/relationships" xmlns:m="http://schemas.openxmlformats.org/officeDocument/2006/math" xmlns:v="urn:schemas-microsoft-com:vml" xmlns:wp14="http://schemas.microsoft.com/office/word/2010/wordprocessingDrawing" xmlns:wp="http://schemas.openxmlformats.org/drawingml/2006/wordprocessingDrawing" xmlns:w10="urn:schemas-microsoft-com:office:word" xmlns:w="http://schemas.openxmlformats.org/wordprocessingml/2006/main" xmlns:w14="http://schemas.microsoft.com/office/word/2010/wordml" xmlns:w15="http://schemas.microsoft.com/office/word/2012/wordml" xmlns:w16se="http://schemas.microsoft.com/office/word/2015/wordml/symex" xmlns:wpg="http://schemas.microsoft.com/office/word/2010/wordprocessingGroup" xmlns:wpi="http://schemas.microsoft.com/office/word/2010/wordprocessingInk" xmlns:wne="http://schemas.microsoft.com/office/word/2006/wordml" xmlns:wps="http://schemas.microsoft.com/office/word/2010/wordprocessingShape" mc:Ignorable="w14 w15 w16se wp14">
+  <w:sdt>
+    <w:sdtPr>
+      <w:id w:val="201068229"/>
+      <w:docPartObj>
+        <w:docPartGallery w:val="Page Numbers (Bottom of Page)"/>
+        <w:docPartUnique/>
+      </w:docPartObj>
+    </w:sdtPr>
+    <w:sdtContent>
+      <w:p>
+        <w:pPr>
+          <w:pStyle w:val="Footer"/>
+          <w:jc w:val="right"/>
+        </w:pPr>
+        <w:r>
+          <w:t xml:space="preserve">Page | </w:t>
+        </w:r>
+        <w:r>
+          <w:fldChar w:fldCharType="begin"/>
+        </w:r>
+        <w:r>
+          <w:instrText xml:space="preserve"> PAGE   \* MERGEFORMAT </w:instrText>
+        </w:r>
+        <w:r>
+          <w:fldChar w:fldCharType="separate"/>
+        </w:r>
+        <w:r>
+          <w:rPr>
+            <w:noProof/>
+          </w:rPr>
+          <w:t>4</w:t>
+        </w:r>
+        <w:r>
+          <w:rPr>
+            <w:noProof/>
+          </w:rPr>
+          <w:fldChar w:fldCharType="end"/>
+        </w:r>
+        <w:r>
+          <w:t xml:space="preserve"> </w:t>
+        </w:r>
+      </w:p>
+    </w:sdtContent>
+  </w:sdt>
+  <w:p>
+    <w:pPr>
+      <w:pStyle w:val="Footer"/>
+    </w:pPr>
+  </w:p>
+</w:ftr>
+</file>
+
+<file path=word/footnotes.xml><?xml version="1.0" encoding="utf-8"?>
+<w:footnotes xmlns:wpc="http://schemas.microsoft.com/office/word/2010/wordprocessingCanvas" xmlns:cx="http://schemas.microsoft.com/office/drawing/2014/chartex" xmlns:mc="http://schemas.openxmlformats.org/markup-compatibility/2006" xmlns:o="urn:schemas-microsoft-com:office:office" xmlns:r="http://schemas.openxmlformats.org/officeDocument/2006/relationships" xmlns:m="http://schemas.openxmlformats.org/officeDocument/2006/math" xmlns:v="urn:schemas-microsoft-com:vml" xmlns:wp14="http://schemas.microsoft.com/office/word/2010/wordprocessingDrawing" xmlns:wp="http://schemas.openxmlformats.org/drawingml/2006/wordprocessingDrawing" xmlns:w10="urn:schemas-microsoft-com:office:word" xmlns:w="http://schemas.openxmlformats.org/wordprocessingml/2006/main" xmlns:w14="http://schemas.microsoft.com/office/word/2010/wordml" xmlns:w15="http://schemas.microsoft.com/office/word/2012/wordml" xmlns:w16se="http://schemas.microsoft.com/office/word/2015/wordml/symex" xmlns:wpg="http://schemas.microsoft.com/office/word/2010/wordprocessingGroup" xmlns:wpi="http://schemas.microsoft.com/office/word/2010/wordprocessingInk" xmlns:wne="http://schemas.microsoft.com/office/word/2006/wordml" xmlns:wps="http://schemas.microsoft.com/office/word/2010/wordprocessingShape" mc:Ignorable="w14 w15 w16se wp14">
+  <w:footnote w:type="separator" w:id="-1">
+    <w:p>
+      <w:pPr>
+        <w:spacing w:after="0" w:line="240" w:lineRule="auto"/>
+      </w:pPr>
+      <w:r>
+        <w:separator/>
+      </w:r>
+    </w:p>
+  </w:footnote>
+  <w:footnote w:type="continuationSeparator" w:id="0">
+    <w:p>
+      <w:pPr>
+        <w:spacing w:after="0" w:line="240" w:lineRule="auto"/>
+      </w:pPr>
+      <w:r>
+        <w:continuationSeparator/>
+      </w:r>
+    </w:p>
+  </w:footnote>
+</w:footnotes>
+</file>
+
+<file path=word/numbering.xml><?xml version="1.0" encoding="utf-8"?>
+<w:numbering xmlns:wpc="http://schemas.microsoft.com/office/word/2010/wordprocessingCanvas" xmlns:cx="http://schemas.microsoft.com/office/drawing/2014/chartex" xmlns:mc="http://schemas.openxmlformats.org/markup-compatibility/2006" xmlns:o="urn:schemas-microsoft-com:office:office" xmlns:r="http://schemas.openxmlformats.org/officeDocument/2006/relationships" xmlns:m="http://schemas.openxmlformats.org/officeDocument/2006/math" xmlns:v="urn:schemas-microsoft-com:vml" xmlns:wp14="http://schemas.microsoft.com/office/word/2010/wordprocessingDrawing" xmlns:wp="http://schemas.openxmlformats.org/drawingml/2006/wordprocessingDrawing" xmlns:w10="urn:schemas-microsoft-com:office:word" xmlns:w="http://schemas.openxmlformats.org/wordprocessingml/2006/main" xmlns:w14="http://schemas.microsoft.com/office/word/2010/wordml" xmlns:w15="http://schemas.microsoft.com/office/word/2012/wordml" xmlns:w16se="http://schemas.microsoft.com/office/word/2015/wordml/symex" xmlns:wpg="http://schemas.microsoft.com/office/word/2010/wordprocessingGroup" xmlns:wpi="http://schemas.microsoft.com/office/word/2010/wordprocessingInk" xmlns:wne="http://schemas.microsoft.com/office/word/2006/wordml" xmlns:wps="http://schemas.microsoft.com/office/word/2010/wordprocessingShape" mc:Ignorable="w14 w15 w16se wp14">
+  <w:abstractNum w:abstractNumId="0" w15:restartNumberingAfterBreak="0">
+    <w:nsid w:val="309155A8"/>
+    <w:multiLevelType w:val="hybridMultilevel"/>
+    <w:tmpl w:val="772A1EBC"/>
+    <w:lvl w:ilvl="0" w:tplc="0409000F">
+      <w:start w:val="1"/>
+      <w:numFmt w:val="decimal"/>
+      <w:lvlText w:val="%1."/>
+      <w:lvlJc w:val="left"/>
+      <w:pPr>
+        <w:ind w:left="720" w:hanging="360"/>
+      </w:pPr>
+      <w:rPr>
+        <w:rFonts w:hint="default"/>
+      </w:rPr>
+    </w:lvl>
+    <w:lvl w:ilvl="1" w:tplc="04090019" w:tentative="1">
+      <w:start w:val="1"/>
+      <w:numFmt w:val="lowerLetter"/>
+      <w:lvlText w:val="%2."/>
+      <w:lvlJc w:val="left"/>
+      <w:pPr>
+        <w:ind w:left="1440" w:hanging="360"/>
+      </w:pPr>
+    </w:lvl>
+    <w:lvl w:ilvl="2" w:tplc="0409001B" w:tentative="1">
+      <w:start w:val="1"/>
+      <w:numFmt w:val="lowerRoman"/>
+      <w:lvlText w:val="%3."/>
+      <w:lvlJc w:val="right"/>
+      <w:pPr>
+        <w:ind w:left="2160" w:hanging="180"/>
+      </w:pPr>
+    </w:lvl>
+    <w:lvl w:ilvl="3" w:tplc="0409000F" w:tentative="1">
+      <w:start w:val="1"/>
+      <w:numFmt w:val="decimal"/>
+      <w:lvlText w:val="%4."/>
+      <w:lvlJc w:val="left"/>
+      <w:pPr>
+        <w:ind w:left="2880" w:hanging="360"/>
+      </w:pPr>
+    </w:lvl>
+    <w:lvl w:ilvl="4" w:tplc="04090019" w:tentative="1">
+      <w:start w:val="1"/>
+      <w:numFmt w:val="lowerLetter"/>
+      <w:lvlText w:val="%5."/>
+      <w:lvlJc w:val="left"/>
+      <w:pPr>
+        <w:ind w:left="3600" w:hanging="360"/>
+      </w:pPr>
+    </w:lvl>
+    <w:lvl w:ilvl="5" w:tplc="0409001B" w:tentative="1">
+      <w:start w:val="1"/>
+      <w:numFmt w:val="lowerRoman"/>
+      <w:lvlText w:val="%6."/>
+      <w:lvlJc w:val="right"/>
+      <w:pPr>
+        <w:ind w:left="4320" w:hanging="180"/>
+      </w:pPr>
+    </w:lvl>
+    <w:lvl w:ilvl="6" w:tplc="0409000F" w:tentative="1">
+      <w:start w:val="1"/>
+      <w:numFmt w:val="decimal"/>
+      <w:lvlText w:val="%7."/>
+      <w:lvlJc w:val="left"/>
+      <w:pPr>
+        <w:ind w:left="5040" w:hanging="360"/>
+      </w:pPr>
+    </w:lvl>
+    <w:lvl w:ilvl="7" w:tplc="04090019" w:tentative="1">
+      <w:start w:val="1"/>
+      <w:numFmt w:val="lowerLetter"/>
+      <w:lvlText w:val="%8."/>
+      <w:lvlJc w:val="left"/>
+      <w:pPr>
+        <w:ind w:left="5760" w:hanging="360"/>
+      </w:pPr>
+    </w:lvl>
+    <w:lvl w:ilvl="8" w:tplc="0409001B" w:tentative="1">
+      <w:start w:val="1"/>
+      <w:numFmt w:val="lowerRoman"/>
+      <w:lvlText w:val="%9."/>
+      <w:lvlJc w:val="right"/>
+      <w:pPr>
+        <w:ind w:left="6480" w:hanging="180"/>
+      </w:pPr>
+    </w:lvl>
+  </w:abstractNum>
+  <w:abstractNum w:abstractNumId="1" w15:restartNumberingAfterBreak="0">
+    <w:nsid w:val="49493953"/>
+    <w:multiLevelType w:val="hybridMultilevel"/>
+    <w:tmpl w:val="95E4C8F4"/>
+    <w:lvl w:ilvl="0" w:tplc="DCD6B600">
+      <w:numFmt w:val="bullet"/>
+      <w:lvlText w:val="-"/>
+      <w:lvlJc w:val="left"/>
+      <w:pPr>
+        <w:ind w:left="720" w:hanging="360"/>
+      </w:pPr>
+      <w:rPr>
+        <w:rFonts w:ascii="Calibri" w:eastAsiaTheme="minorHAnsi" w:hAnsi="Calibri" w:cs="Calibri" w:hint="default"/>
+        <w:b/>
+      </w:rPr>
+    </w:lvl>
+    <w:lvl w:ilvl="1" w:tplc="08090003">
+      <w:start w:val="1"/>
+      <w:numFmt w:val="bullet"/>
+      <w:lvlText w:val="o"/>
+      <w:lvlJc w:val="left"/>
+      <w:pPr>
+        <w:ind w:left="1440" w:hanging="360"/>
+      </w:pPr>
+      <w:rPr>
+        <w:rFonts w:ascii="Courier New" w:hAnsi="Courier New" w:cs="Courier New" w:hint="default"/>
+      </w:rPr>
+    </w:lvl>
+    <w:lvl w:ilvl="2" w:tplc="08090005">
+      <w:start w:val="1"/>
+      <w:numFmt w:val="bullet"/>
+      <w:lvlText w:val=""/>
+      <w:lvlJc w:val="left"/>
+      <w:pPr>
+        <w:ind w:left="2160" w:hanging="360"/>
+      </w:pPr>
+      <w:rPr>
+        <w:rFonts w:ascii="Wingdings" w:hAnsi="Wingdings" w:hint="default"/>
+      </w:rPr>
+    </w:lvl>
+    <w:lvl w:ilvl="3" w:tplc="08090001">
+      <w:start w:val="1"/>
+      <w:numFmt w:val="bullet"/>
+      <w:lvlText w:val=""/>
+      <w:lvlJc w:val="left"/>
+      <w:pPr>
+        <w:ind w:left="2880" w:hanging="360"/>
+      </w:pPr>
+      <w:rPr>
+        <w:rFonts w:ascii="Symbol" w:hAnsi="Symbol" w:hint="default"/>
+      </w:rPr>
+    </w:lvl>
+    <w:lvl w:ilvl="4" w:tplc="08090003">
+      <w:start w:val="1"/>
+      <w:numFmt w:val="bullet"/>
+      <w:lvlText w:val="o"/>
+      <w:lvlJc w:val="left"/>
+      <w:pPr>
+        <w:ind w:left="3600" w:hanging="360"/>
+      </w:pPr>
+      <w:rPr>
+        <w:rFonts w:ascii="Courier New" w:hAnsi="Courier New" w:cs="Courier New" w:hint="default"/>
+      </w:rPr>
+    </w:lvl>
+    <w:lvl w:ilvl="5" w:tplc="08090005">
+      <w:start w:val="1"/>
+      <w:numFmt w:val="bullet"/>
+      <w:lvlText w:val=""/>
+      <w:lvlJc w:val="left"/>
+      <w:pPr>
+        <w:ind w:left="4320" w:hanging="360"/>
+      </w:pPr>
+      <w:rPr>
+        <w:rFonts w:ascii="Wingdings" w:hAnsi="Wingdings" w:hint="default"/>
+      </w:rPr>
+    </w:lvl>
+    <w:lvl w:ilvl="6" w:tplc="08090001">
+      <w:start w:val="1"/>
+      <w:numFmt w:val="bullet"/>
+      <w:lvlText w:val=""/>
+      <w:lvlJc w:val="left"/>
+      <w:pPr>
+        <w:ind w:left="5040" w:hanging="360"/>
+      </w:pPr>
+      <w:rPr>
+        <w:rFonts w:ascii="Symbol" w:hAnsi="Symbol" w:hint="default"/>
+      </w:rPr>
+    </w:lvl>
+    <w:lvl w:ilvl="7" w:tplc="08090003">
+      <w:start w:val="1"/>
+      <w:numFmt w:val="bullet"/>
+      <w:lvlText w:val="o"/>
+      <w:lvlJc w:val="left"/>
+      <w:pPr>
+        <w:ind w:left="5760" w:hanging="360"/>
+      </w:pPr>
+      <w:rPr>
+        <w:rFonts w:ascii="Courier New" w:hAnsi="Courier New" w:cs="Courier New" w:hint="default"/>
+      </w:rPr>
+    </w:lvl>
+    <w:lvl w:ilvl="8" w:tplc="08090005">
+      <w:start w:val="1"/>
+      <w:numFmt w:val="bullet"/>
+      <w:lvlText w:val=""/>
+      <w:lvlJc w:val="left"/>
+      <w:pPr>
+        <w:ind w:left="6480" w:hanging="360"/>
+      </w:pPr>
+      <w:rPr>
+        <w:rFonts w:ascii="Wingdings" w:hAnsi="Wingdings" w:hint="default"/>
+      </w:rPr>
+    </w:lvl>
+  </w:abstractNum>
+  <w:abstractNum w:abstractNumId="2" w15:restartNumberingAfterBreak="0">
+    <w:nsid w:val="7103561E"/>
+    <w:multiLevelType w:val="hybridMultilevel"/>
+    <w:tmpl w:val="199276B8"/>
+    <w:lvl w:ilvl="0" w:tplc="0409000F">
+      <w:start w:val="1"/>
+      <w:numFmt w:val="decimal"/>
+      <w:lvlText w:val="%1."/>
+      <w:lvlJc w:val="left"/>
+      <w:pPr>
+        <w:ind w:left="720" w:hanging="360"/>
+      </w:pPr>
+      <w:rPr>
+        <w:rFonts w:hint="default"/>
+      </w:rPr>
+    </w:lvl>
+    <w:lvl w:ilvl="1" w:tplc="04090019" w:tentative="1">
+      <w:start w:val="1"/>
+      <w:numFmt w:val="lowerLetter"/>
+      <w:lvlText w:val="%2."/>
+      <w:lvlJc w:val="left"/>
+      <w:pPr>
+        <w:ind w:left="1440" w:hanging="360"/>
+      </w:pPr>
+    </w:lvl>
+    <w:lvl w:ilvl="2" w:tplc="0409001B" w:tentative="1">
+      <w:start w:val="1"/>
+      <w:numFmt w:val="lowerRoman"/>
+      <w:lvlText w:val="%3."/>
+      <w:lvlJc w:val="right"/>
+      <w:pPr>
+        <w:ind w:left="2160" w:hanging="180"/>
+      </w:pPr>
+    </w:lvl>
+    <w:lvl w:ilvl="3" w:tplc="0409000F" w:tentative="1">
+      <w:start w:val="1"/>
+      <w:numFmt w:val="decimal"/>
+      <w:lvlText w:val="%4."/>
+      <w:lvlJc w:val="left"/>
+      <w:pPr>
+        <w:ind w:left="2880" w:hanging="360"/>
+      </w:pPr>
+    </w:lvl>
+    <w:lvl w:ilvl="4" w:tplc="04090019" w:tentative="1">
+      <w:start w:val="1"/>
+      <w:numFmt w:val="lowerLetter"/>
+      <w:lvlText w:val="%5."/>
+      <w:lvlJc w:val="left"/>
+      <w:pPr>
+        <w:ind w:left="3600" w:hanging="360"/>
+      </w:pPr>
+    </w:lvl>
+    <w:lvl w:ilvl="5" w:tplc="0409001B" w:tentative="1">
+      <w:start w:val="1"/>
+      <w:numFmt w:val="lowerRoman"/>
+      <w:lvlText w:val="%6."/>
+      <w:lvlJc w:val="right"/>
+      <w:pPr>
+        <w:ind w:left="4320" w:hanging="180"/>
+      </w:pPr>
+    </w:lvl>
+    <w:lvl w:ilvl="6" w:tplc="0409000F" w:tentative="1">
+      <w:start w:val="1"/>
+      <w:numFmt w:val="decimal"/>
+      <w:lvlText w:val="%7."/>
+      <w:lvlJc w:val="left"/>
+      <w:pPr>
+        <w:ind w:left="5040" w:hanging="360"/>
+      </w:pPr>
+    </w:lvl>
+    <w:lvl w:ilvl="7" w:tplc="04090019" w:tentative="1">
+      <w:start w:val="1"/>
+      <w:numFmt w:val="lowerLetter"/>
+      <w:lvlText w:val="%8."/>
+      <w:lvlJc w:val="left"/>
+      <w:pPr>
+        <w:ind w:left="5760" w:hanging="360"/>
+      </w:pPr>
+    </w:lvl>
+    <w:lvl w:ilvl="8" w:tplc="0409001B" w:tentative="1">
+      <w:start w:val="1"/>
+      <w:numFmt w:val="lowerRoman"/>
+      <w:lvlText w:val="%9."/>
+      <w:lvlJc w:val="right"/>
+      <w:pPr>
+        <w:ind w:left="6480" w:hanging="180"/>
+      </w:pPr>
+    </w:lvl>
+  </w:abstractNum>
+  <w:num w:numId="1">
+    <w:abstractNumId w:val="0"/>
+  </w:num>
+  <w:num w:numId="2">
+    <w:abstractNumId w:val="2"/>
+  </w:num>
+  <w:num w:numId="3">
+    <w:abstractNumId w:val="1"/>
+    <w:lvlOverride w:ilvl="0"/>
+    <w:lvlOverride w:ilvl="1"/>
+    <w:lvlOverride w:ilvl="2"/>
+    <w:lvlOverride w:ilvl="3"/>
+    <w:lvlOverride w:ilvl="4"/>
+    <w:lvlOverride w:ilvl="5"/>
+    <w:lvlOverride w:ilvl="6"/>
+    <w:lvlOverride w:ilvl="7"/>
+    <w:lvlOverride w:ilvl="8"/>
+  </w:num>
+</w:numbering>
+</file>
+
 <file path=word/styles.xml><?xml version="1.0" encoding="utf-8"?>
-<w:styles xmlns:mc="http://schemas.openxmlformats.org/markup-compatibility/2006" xmlns:r="http://schemas.openxmlformats.org/officeDocument/2006/relationships" xmlns:w="http://schemas.openxmlformats.org/wordprocessingml/2006/main" xmlns:w14="http://schemas.microsoft.com/office/word/2010/wordml" xmlns:w15="http://schemas.microsoft.com/office/word/2012/wordml" xmlns:w16cex="http://schemas.microsoft.com/office/word/2018/wordml/cex" xmlns:w16cid="http://schemas.microsoft.com/office/word/2016/wordml/cid" xmlns:w16="http://schemas.microsoft.com/office/word/2018/wordml" xmlns:w16sdtdh="http://schemas.microsoft.com/office/word/2020/wordml/sdtdatahash" xmlns:w16se="http://schemas.microsoft.com/office/word/2015/wordml/symex" mc:Ignorable="w14 w15 w16se w16cid w16 w16cex w16sdtdh">
+<w:styles xmlns:mc="http://schemas.openxmlformats.org/markup-compatibility/2006" xmlns:r="http://schemas.openxmlformats.org/officeDocument/2006/relationships" xmlns:w="http://schemas.openxmlformats.org/wordprocessingml/2006/main" xmlns:w14="http://schemas.microsoft.com/office/word/2010/wordml" xmlns:w15="http://schemas.microsoft.com/office/word/2012/wordml" xmlns:w16se="http://schemas.microsoft.com/office/word/2015/wordml/symex" mc:Ignorable="w14 w15 w16se">
   <w:docDefaults>
     <w:rPrDefault>
       <w:rPr>
         <w:rFonts w:asciiTheme="minorHAnsi" w:eastAsiaTheme="minorHAnsi" w:hAnsiTheme="minorHAnsi" w:cstheme="minorBidi"/>
         <w:sz w:val="22"/>
         <w:szCs w:val="22"/>
-        <w:lang w:eastAsia="en-US" w:bidi="ar-SA"/>
+        <w:lang w:val="en-US" w:eastAsia="en-US" w:bidi="ar-SA"/>
       </w:rPr>
     </w:rPrDefault>
     <w:pPrDefault>
@@ -563,7 +2786,7 @@
       </w:pPr>
     </w:pPrDefault>
   </w:docDefaults>
-  <w:latentStyles w:defLockedState="0" w:defUIPriority="99" w:defSemiHidden="0" w:defUnhideWhenUsed="0" w:defQFormat="0" w:count="376">
+  <w:latentStyles w:defLockedState="0" w:defUIPriority="99" w:defSemiHidden="0" w:defUnhideWhenUsed="0" w:defQFormat="0" w:count="371">
     <w:lsdException w:name="Normal" w:uiPriority="0" w:qFormat="1"/>
     <w:lsdException w:name="heading 1" w:uiPriority="9" w:qFormat="1"/>
     <w:lsdException w:name="heading 2" w:semiHidden="1" w:uiPriority="9" w:unhideWhenUsed="1" w:qFormat="1"/>
@@ -935,11 +3158,6 @@
     <w:lsdException w:name="List Table 5 Dark Accent 6" w:uiPriority="50"/>
     <w:lsdException w:name="List Table 6 Colorful Accent 6" w:uiPriority="51"/>
     <w:lsdException w:name="List Table 7 Colorful Accent 6" w:uiPriority="52"/>
-    <w:lsdException w:name="Mention" w:semiHidden="1" w:unhideWhenUsed="1"/>
-    <w:lsdException w:name="Smart Hyperlink" w:semiHidden="1" w:unhideWhenUsed="1"/>
-    <w:lsdException w:name="Hashtag" w:semiHidden="1" w:unhideWhenUsed="1"/>
-    <w:lsdException w:name="Unresolved Mention" w:semiHidden="1" w:unhideWhenUsed="1"/>
-    <w:lsdException w:name="Smart Link" w:semiHidden="1" w:unhideWhenUsed="1"/>
   </w:latentStyles>
   <w:style w:type="paragraph" w:default="1" w:styleId="Normal">
     <w:name w:val="Normal"/>
@@ -1024,6 +3242,284 @@
         <w:insideV w:val="single" w:sz="4" w:space="0" w:color="auto"/>
       </w:tblBorders>
     </w:tblPr>
+  </w:style>
+  <w:style w:type="paragraph" w:styleId="TOCHeading">
+    <w:name w:val="TOC Heading"/>
+    <w:basedOn w:val="Heading1"/>
+    <w:next w:val="Normal"/>
+    <w:uiPriority w:val="39"/>
+    <w:unhideWhenUsed/>
+    <w:qFormat/>
+    <w:rsid w:val="00BA4892"/>
+    <w:pPr>
+      <w:outlineLvl w:val="9"/>
+    </w:pPr>
+  </w:style>
+  <w:style w:type="paragraph" w:styleId="TOC1">
+    <w:name w:val="toc 1"/>
+    <w:basedOn w:val="Normal"/>
+    <w:next w:val="Normal"/>
+    <w:autoRedefine/>
+    <w:uiPriority w:val="39"/>
+    <w:unhideWhenUsed/>
+    <w:rsid w:val="00BA4892"/>
+    <w:pPr>
+      <w:spacing w:after="100"/>
+    </w:pPr>
+  </w:style>
+  <w:style w:type="character" w:styleId="Hyperlink">
+    <w:name w:val="Hyperlink"/>
+    <w:basedOn w:val="DefaultParagraphFont"/>
+    <w:uiPriority w:val="99"/>
+    <w:unhideWhenUsed/>
+    <w:rsid w:val="00BA4892"/>
+    <w:rPr>
+      <w:color w:val="0563C1" w:themeColor="hyperlink"/>
+      <w:u w:val="single"/>
+    </w:rPr>
+  </w:style>
+  <w:style w:type="paragraph" w:styleId="ListParagraph">
+    <w:name w:val="List Paragraph"/>
+    <w:basedOn w:val="Normal"/>
+    <w:uiPriority w:val="34"/>
+    <w:qFormat/>
+    <w:rsid w:val="00BA4892"/>
+    <w:pPr>
+      <w:ind w:left="720"/>
+      <w:contextualSpacing/>
+    </w:pPr>
+  </w:style>
+  <w:style w:type="table" w:styleId="GridTable5Dark-Accent6">
+    <w:name w:val="Grid Table 5 Dark Accent 6"/>
+    <w:basedOn w:val="TableNormal"/>
+    <w:uiPriority w:val="50"/>
+    <w:rsid w:val="00BA4892"/>
+    <w:pPr>
+      <w:spacing w:after="0" w:line="240" w:lineRule="auto"/>
+    </w:pPr>
+    <w:rPr>
+      <w:lang w:val="en-GB"/>
+    </w:rPr>
+    <w:tblPr>
+      <w:tblStyleRowBandSize w:val="1"/>
+      <w:tblStyleColBandSize w:val="1"/>
+      <w:tblInd w:w="0" w:type="nil"/>
+      <w:tblBorders>
+        <w:top w:val="single" w:sz="4" w:space="0" w:color="FFFFFF" w:themeColor="background1"/>
+        <w:left w:val="single" w:sz="4" w:space="0" w:color="FFFFFF" w:themeColor="background1"/>
+        <w:bottom w:val="single" w:sz="4" w:space="0" w:color="FFFFFF" w:themeColor="background1"/>
+        <w:right w:val="single" w:sz="4" w:space="0" w:color="FFFFFF" w:themeColor="background1"/>
+        <w:insideH w:val="single" w:sz="4" w:space="0" w:color="FFFFFF" w:themeColor="background1"/>
+        <w:insideV w:val="single" w:sz="4" w:space="0" w:color="FFFFFF" w:themeColor="background1"/>
+      </w:tblBorders>
+    </w:tblPr>
+    <w:tcPr>
+      <w:shd w:val="clear" w:color="auto" w:fill="E2EFD9" w:themeFill="accent6" w:themeFillTint="33"/>
+    </w:tcPr>
+    <w:tblStylePr w:type="firstRow">
+      <w:rPr>
+        <w:b/>
+        <w:bCs/>
+        <w:color w:val="FFFFFF" w:themeColor="background1"/>
+      </w:rPr>
+      <w:tblPr/>
+      <w:tcPr>
+        <w:tcBorders>
+          <w:top w:val="single" w:sz="4" w:space="0" w:color="FFFFFF" w:themeColor="background1"/>
+          <w:left w:val="single" w:sz="4" w:space="0" w:color="FFFFFF" w:themeColor="background1"/>
+          <w:right w:val="single" w:sz="4" w:space="0" w:color="FFFFFF" w:themeColor="background1"/>
+          <w:insideH w:val="nil"/>
+          <w:insideV w:val="nil"/>
+        </w:tcBorders>
+        <w:shd w:val="clear" w:color="auto" w:fill="70AD47" w:themeFill="accent6"/>
+      </w:tcPr>
+    </w:tblStylePr>
+    <w:tblStylePr w:type="lastRow">
+      <w:rPr>
+        <w:b/>
+        <w:bCs/>
+        <w:color w:val="FFFFFF" w:themeColor="background1"/>
+      </w:rPr>
+      <w:tblPr/>
+      <w:tcPr>
+        <w:tcBorders>
+          <w:left w:val="single" w:sz="4" w:space="0" w:color="FFFFFF" w:themeColor="background1"/>
+          <w:bottom w:val="single" w:sz="4" w:space="0" w:color="FFFFFF" w:themeColor="background1"/>
+          <w:right w:val="single" w:sz="4" w:space="0" w:color="FFFFFF" w:themeColor="background1"/>
+          <w:insideH w:val="nil"/>
+          <w:insideV w:val="nil"/>
+        </w:tcBorders>
+        <w:shd w:val="clear" w:color="auto" w:fill="70AD47" w:themeFill="accent6"/>
+      </w:tcPr>
+    </w:tblStylePr>
+    <w:tblStylePr w:type="firstCol">
+      <w:rPr>
+        <w:b/>
+        <w:bCs/>
+        <w:color w:val="FFFFFF" w:themeColor="background1"/>
+      </w:rPr>
+      <w:tblPr/>
+      <w:tcPr>
+        <w:tcBorders>
+          <w:top w:val="single" w:sz="4" w:space="0" w:color="FFFFFF" w:themeColor="background1"/>
+          <w:left w:val="single" w:sz="4" w:space="0" w:color="FFFFFF" w:themeColor="background1"/>
+          <w:bottom w:val="single" w:sz="4" w:space="0" w:color="FFFFFF" w:themeColor="background1"/>
+          <w:insideV w:val="nil"/>
+        </w:tcBorders>
+        <w:shd w:val="clear" w:color="auto" w:fill="70AD47" w:themeFill="accent6"/>
+      </w:tcPr>
+    </w:tblStylePr>
+    <w:tblStylePr w:type="lastCol">
+      <w:rPr>
+        <w:b/>
+        <w:bCs/>
+        <w:color w:val="FFFFFF" w:themeColor="background1"/>
+      </w:rPr>
+      <w:tblPr/>
+      <w:tcPr>
+        <w:tcBorders>
+          <w:top w:val="single" w:sz="4" w:space="0" w:color="FFFFFF" w:themeColor="background1"/>
+          <w:bottom w:val="single" w:sz="4" w:space="0" w:color="FFFFFF" w:themeColor="background1"/>
+          <w:right w:val="single" w:sz="4" w:space="0" w:color="FFFFFF" w:themeColor="background1"/>
+          <w:insideV w:val="nil"/>
+        </w:tcBorders>
+        <w:shd w:val="clear" w:color="auto" w:fill="70AD47" w:themeFill="accent6"/>
+      </w:tcPr>
+    </w:tblStylePr>
+    <w:tblStylePr w:type="band1Vert">
+      <w:tblPr/>
+      <w:tcPr>
+        <w:shd w:val="clear" w:color="auto" w:fill="C5E0B3" w:themeFill="accent6" w:themeFillTint="66"/>
+      </w:tcPr>
+    </w:tblStylePr>
+    <w:tblStylePr w:type="band1Horz">
+      <w:tblPr/>
+      <w:tcPr>
+        <w:shd w:val="clear" w:color="auto" w:fill="C5E0B3" w:themeFill="accent6" w:themeFillTint="66"/>
+      </w:tcPr>
+    </w:tblStylePr>
+  </w:style>
+  <w:style w:type="table" w:styleId="GridTable6Colorful-Accent6">
+    <w:name w:val="Grid Table 6 Colorful Accent 6"/>
+    <w:basedOn w:val="TableNormal"/>
+    <w:uiPriority w:val="51"/>
+    <w:rsid w:val="00BA4892"/>
+    <w:pPr>
+      <w:spacing w:after="0" w:line="240" w:lineRule="auto"/>
+    </w:pPr>
+    <w:rPr>
+      <w:color w:val="538135" w:themeColor="accent6" w:themeShade="BF"/>
+      <w:lang w:val="en-GB"/>
+    </w:rPr>
+    <w:tblPr>
+      <w:tblStyleRowBandSize w:val="1"/>
+      <w:tblStyleColBandSize w:val="1"/>
+      <w:tblInd w:w="0" w:type="nil"/>
+      <w:tblBorders>
+        <w:top w:val="single" w:sz="4" w:space="0" w:color="A8D08D" w:themeColor="accent6" w:themeTint="99"/>
+        <w:left w:val="single" w:sz="4" w:space="0" w:color="A8D08D" w:themeColor="accent6" w:themeTint="99"/>
+        <w:bottom w:val="single" w:sz="4" w:space="0" w:color="A8D08D" w:themeColor="accent6" w:themeTint="99"/>
+        <w:right w:val="single" w:sz="4" w:space="0" w:color="A8D08D" w:themeColor="accent6" w:themeTint="99"/>
+        <w:insideH w:val="single" w:sz="4" w:space="0" w:color="A8D08D" w:themeColor="accent6" w:themeTint="99"/>
+        <w:insideV w:val="single" w:sz="4" w:space="0" w:color="A8D08D" w:themeColor="accent6" w:themeTint="99"/>
+      </w:tblBorders>
+    </w:tblPr>
+    <w:tblStylePr w:type="firstRow">
+      <w:rPr>
+        <w:b/>
+        <w:bCs/>
+        <w:color w:val="FFFFFF" w:themeColor="background1"/>
+      </w:rPr>
+      <w:tblPr/>
+      <w:tcPr>
+        <w:tcBorders>
+          <w:bottom w:val="single" w:sz="12" w:space="0" w:color="A8D08D" w:themeColor="accent6" w:themeTint="99"/>
+        </w:tcBorders>
+      </w:tcPr>
+    </w:tblStylePr>
+    <w:tblStylePr w:type="lastRow">
+      <w:rPr>
+        <w:b/>
+        <w:bCs/>
+        <w:color w:val="FFFFFF" w:themeColor="background1"/>
+      </w:rPr>
+      <w:tblPr/>
+      <w:tcPr>
+        <w:tcBorders>
+          <w:top w:val="double" w:sz="4" w:space="0" w:color="A8D08D" w:themeColor="accent6" w:themeTint="99"/>
+        </w:tcBorders>
+      </w:tcPr>
+    </w:tblStylePr>
+    <w:tblStylePr w:type="firstCol">
+      <w:rPr>
+        <w:b/>
+        <w:bCs/>
+        <w:color w:val="FFFFFF" w:themeColor="background1"/>
+      </w:rPr>
+    </w:tblStylePr>
+    <w:tblStylePr w:type="lastCol">
+      <w:rPr>
+        <w:b/>
+        <w:bCs/>
+        <w:color w:val="FFFFFF" w:themeColor="background1"/>
+      </w:rPr>
+    </w:tblStylePr>
+    <w:tblStylePr w:type="band1Vert">
+      <w:tblPr/>
+      <w:tcPr>
+        <w:shd w:val="clear" w:color="auto" w:fill="E2EFD9" w:themeFill="accent6" w:themeFillTint="33"/>
+      </w:tcPr>
+    </w:tblStylePr>
+    <w:tblStylePr w:type="band1Horz">
+      <w:tblPr/>
+      <w:tcPr>
+        <w:shd w:val="clear" w:color="auto" w:fill="E2EFD9" w:themeFill="accent6" w:themeFillTint="33"/>
+      </w:tcPr>
+    </w:tblStylePr>
+  </w:style>
+  <w:style w:type="paragraph" w:styleId="Header">
+    <w:name w:val="header"/>
+    <w:basedOn w:val="Normal"/>
+    <w:link w:val="HeaderChar"/>
+    <w:uiPriority w:val="99"/>
+    <w:unhideWhenUsed/>
+    <w:rsid w:val="00C07E84"/>
+    <w:pPr>
+      <w:tabs>
+        <w:tab w:val="center" w:pos="4680"/>
+        <w:tab w:val="right" w:pos="9360"/>
+      </w:tabs>
+      <w:spacing w:after="0" w:line="240" w:lineRule="auto"/>
+    </w:pPr>
+  </w:style>
+  <w:style w:type="character" w:customStyle="1" w:styleId="HeaderChar">
+    <w:name w:val="Header Char"/>
+    <w:basedOn w:val="DefaultParagraphFont"/>
+    <w:link w:val="Header"/>
+    <w:uiPriority w:val="99"/>
+    <w:rsid w:val="00C07E84"/>
+  </w:style>
+  <w:style w:type="paragraph" w:styleId="Footer">
+    <w:name w:val="footer"/>
+    <w:basedOn w:val="Normal"/>
+    <w:link w:val="FooterChar"/>
+    <w:uiPriority w:val="99"/>
+    <w:unhideWhenUsed/>
+    <w:rsid w:val="00C07E84"/>
+    <w:pPr>
+      <w:tabs>
+        <w:tab w:val="center" w:pos="4680"/>
+        <w:tab w:val="right" w:pos="9360"/>
+      </w:tabs>
+      <w:spacing w:after="0" w:line="240" w:lineRule="auto"/>
+    </w:pPr>
+  </w:style>
+  <w:style w:type="character" w:customStyle="1" w:styleId="FooterChar">
+    <w:name w:val="Footer Char"/>
+    <w:basedOn w:val="DefaultParagraphFont"/>
+    <w:link w:val="Footer"/>
+    <w:uiPriority w:val="99"/>
+    <w:rsid w:val="00C07E84"/>
   </w:style>
 </w:styles>
 </file>
@@ -1321,4 +3817,16 @@
     </a:ext>
   </a:extLst>
 </a:theme>
+</file>
+
+<file path=customXml/item1.xml><?xml version="1.0" encoding="utf-8"?>
+<b:Sources xmlns:b="http://schemas.openxmlformats.org/officeDocument/2006/bibliography" xmlns="http://schemas.openxmlformats.org/officeDocument/2006/bibliography" SelectedStyle="\APASixthEditionOfficeOnline.xsl" StyleName="APA" Version="6"/>
+</file>
+
+<file path=customXml/itemProps1.xml><?xml version="1.0" encoding="utf-8"?>
+<ds:datastoreItem xmlns:ds="http://schemas.openxmlformats.org/officeDocument/2006/customXml" ds:itemID="{74595056-A529-4C42-953E-D33D4CD7ED98}">
+  <ds:schemaRefs>
+    <ds:schemaRef ds:uri="http://schemas.openxmlformats.org/officeDocument/2006/bibliography"/>
+  </ds:schemaRefs>
+</ds:datastoreItem>
 </file>
</xml_diff>

<commit_message>
project description is updated
</commit_message>
<xml_diff>
--- a/Documents/Project PLan.docx
+++ b/Documents/Project PLan.docx
@@ -1,6 +1,6 @@
 
 <file path=word/document.xml><?xml version="1.0" encoding="utf-8"?>
-<w:document xmlns:wpc="http://schemas.microsoft.com/office/word/2010/wordprocessingCanvas" xmlns:cx="http://schemas.microsoft.com/office/drawing/2014/chartex" xmlns:mc="http://schemas.openxmlformats.org/markup-compatibility/2006" xmlns:o="urn:schemas-microsoft-com:office:office" xmlns:r="http://schemas.openxmlformats.org/officeDocument/2006/relationships" xmlns:m="http://schemas.openxmlformats.org/officeDocument/2006/math" xmlns:v="urn:schemas-microsoft-com:vml" xmlns:wp14="http://schemas.microsoft.com/office/word/2010/wordprocessingDrawing" xmlns:wp="http://schemas.openxmlformats.org/drawingml/2006/wordprocessingDrawing" xmlns:w10="urn:schemas-microsoft-com:office:word" xmlns:w="http://schemas.openxmlformats.org/wordprocessingml/2006/main" xmlns:w14="http://schemas.microsoft.com/office/word/2010/wordml" xmlns:w15="http://schemas.microsoft.com/office/word/2012/wordml" xmlns:w16se="http://schemas.microsoft.com/office/word/2015/wordml/symex" xmlns:wpg="http://schemas.microsoft.com/office/word/2010/wordprocessingGroup" xmlns:wpi="http://schemas.microsoft.com/office/word/2010/wordprocessingInk" xmlns:wne="http://schemas.microsoft.com/office/word/2006/wordml" xmlns:wps="http://schemas.microsoft.com/office/word/2010/wordprocessingShape" mc:Ignorable="w14 w15 w16se wp14">
+<w:document xmlns:wpc="http://schemas.microsoft.com/office/word/2010/wordprocessingCanvas" xmlns:cx="http://schemas.microsoft.com/office/drawing/2014/chartex" xmlns:cx1="http://schemas.microsoft.com/office/drawing/2015/9/8/chartex" xmlns:cx2="http://schemas.microsoft.com/office/drawing/2015/10/21/chartex" xmlns:cx3="http://schemas.microsoft.com/office/drawing/2016/5/9/chartex" xmlns:cx4="http://schemas.microsoft.com/office/drawing/2016/5/10/chartex" xmlns:cx5="http://schemas.microsoft.com/office/drawing/2016/5/11/chartex" xmlns:cx6="http://schemas.microsoft.com/office/drawing/2016/5/12/chartex" xmlns:cx7="http://schemas.microsoft.com/office/drawing/2016/5/13/chartex" xmlns:cx8="http://schemas.microsoft.com/office/drawing/2016/5/14/chartex" xmlns:mc="http://schemas.openxmlformats.org/markup-compatibility/2006" xmlns:aink="http://schemas.microsoft.com/office/drawing/2016/ink" xmlns:am3d="http://schemas.microsoft.com/office/drawing/2017/model3d" xmlns:o="urn:schemas-microsoft-com:office:office" xmlns:oel="http://schemas.microsoft.com/office/2019/extlst" xmlns:r="http://schemas.openxmlformats.org/officeDocument/2006/relationships" xmlns:m="http://schemas.openxmlformats.org/officeDocument/2006/math" xmlns:v="urn:schemas-microsoft-com:vml" xmlns:wp14="http://schemas.microsoft.com/office/word/2010/wordprocessingDrawing" xmlns:wp="http://schemas.openxmlformats.org/drawingml/2006/wordprocessingDrawing" xmlns:w10="urn:schemas-microsoft-com:office:word" xmlns:w="http://schemas.openxmlformats.org/wordprocessingml/2006/main" xmlns:w14="http://schemas.microsoft.com/office/word/2010/wordml" xmlns:w15="http://schemas.microsoft.com/office/word/2012/wordml" xmlns:w16cex="http://schemas.microsoft.com/office/word/2018/wordml/cex" xmlns:w16cid="http://schemas.microsoft.com/office/word/2016/wordml/cid" xmlns:w16="http://schemas.microsoft.com/office/word/2018/wordml" xmlns:w16sdtdh="http://schemas.microsoft.com/office/word/2020/wordml/sdtdatahash" xmlns:w16se="http://schemas.microsoft.com/office/word/2015/wordml/symex" xmlns:wpg="http://schemas.microsoft.com/office/word/2010/wordprocessingGroup" xmlns:wpi="http://schemas.microsoft.com/office/word/2010/wordprocessingInk" xmlns:wne="http://schemas.microsoft.com/office/word/2006/wordml" xmlns:wps="http://schemas.microsoft.com/office/word/2010/wordprocessingShape" mc:Ignorable="w14 w15 w16se w16cid w16 w16cex w16sdtdh wp14">
   <w:body>
     <w:p>
       <w:pPr>
@@ -220,6 +220,12 @@
     </w:p>
     <w:sdt>
       <w:sdtPr>
+        <w:rPr>
+          <w:rFonts w:asciiTheme="minorHAnsi" w:eastAsiaTheme="minorHAnsi" w:hAnsiTheme="minorHAnsi" w:cstheme="minorBidi"/>
+          <w:color w:val="auto"/>
+          <w:sz w:val="22"/>
+          <w:szCs w:val="22"/>
+        </w:rPr>
         <w:id w:val="-1919549977"/>
         <w:docPartObj>
           <w:docPartGallery w:val="Table of Contents"/>
@@ -228,13 +234,9 @@
       </w:sdtPr>
       <w:sdtEndPr>
         <w:rPr>
-          <w:rFonts w:asciiTheme="minorHAnsi" w:eastAsiaTheme="minorHAnsi" w:hAnsiTheme="minorHAnsi" w:cstheme="minorBidi"/>
           <w:b/>
           <w:bCs/>
           <w:noProof/>
-          <w:color w:val="auto"/>
-          <w:sz w:val="22"/>
-          <w:szCs w:val="22"/>
         </w:rPr>
       </w:sdtEndPr>
       <w:sdtContent>
@@ -725,6 +727,36 @@
       <w:bookmarkEnd w:id="2"/>
     </w:p>
     <w:p>
+      <w:r>
+        <w:t>Vehicle trading is challenging for both buyers and sellers. Buying and selling a vehicle without payment and delivery guarantee is a very tiring and risky process. Bas World has a proven track record in both local and global commerce and basworld.com has built on that experience. It has revolutionized the global trade of commercial vehicles and machinery, selling more than 10,000 vehicles each year.</w:t>
+      </w:r>
+    </w:p>
+    <w:p/>
+    <w:p>
+      <w:r>
+        <w:t xml:space="preserve">Bas World has been operating in this market since 1962 in order to be a reliable platform. Today </w:t>
+      </w:r>
+      <w:r>
+        <w:t>it has</w:t>
+      </w:r>
+      <w:r>
+        <w:t xml:space="preserve"> Europe's largest fleet of new and used trucks, tow trucks, trailers, machinery, pickup trucks and agricultural machinery.</w:t>
+      </w:r>
+    </w:p>
+    <w:p/>
+    <w:p>
+      <w:r>
+        <w:t xml:space="preserve">Serving thousands of customers annually brings with it many problems that need to be resolved. Solving these problems as soon as possible and keeping customer satisfaction at the highest level is the main purpose of Bas World and this project. In order to ensure this and to provide 24/7 customer support to tens of thousands of people from all over the world, it is aimed to produce a chat bot that </w:t>
+      </w:r>
+      <w:r>
+        <w:t>ul</w:t>
+      </w:r>
+      <w:r>
+        <w:t>timately will become fully autonomous in this project.</w:t>
+      </w:r>
+    </w:p>
+    <w:p/>
+    <w:p>
       <w:pPr>
         <w:pStyle w:val="Heading1"/>
         <w:numPr>
@@ -760,8 +792,6 @@
       <w:r>
         <w:br w:type="page"/>
       </w:r>
-      <w:bookmarkStart w:id="7" w:name="_GoBack"/>
-      <w:bookmarkEnd w:id="7"/>
     </w:p>
     <w:p>
       <w:pPr>
@@ -771,12 +801,12 @@
           <w:numId w:val="2"/>
         </w:numPr>
       </w:pPr>
-      <w:bookmarkStart w:id="8" w:name="_Toc114835041"/>
+      <w:bookmarkStart w:id="7" w:name="_Toc114835041"/>
       <w:r>
         <w:lastRenderedPageBreak/>
         <w:t>Project backlog</w:t>
       </w:r>
-      <w:bookmarkEnd w:id="8"/>
+      <w:bookmarkEnd w:id="7"/>
     </w:p>
     <w:tbl>
       <w:tblPr>
@@ -928,7 +958,7 @@
     <w:p/>
     <w:tbl>
       <w:tblPr>
-        <w:tblStyle w:val="GridTable6Colorful-Accent6"/>
+        <w:tblStyle w:val="GridTable6ColourfulAccent6"/>
         <w:tblW w:w="0" w:type="auto"/>
         <w:tblInd w:w="0" w:type="dxa"/>
         <w:tblLook w:val="04A0" w:firstRow="1" w:lastRow="0" w:firstColumn="1" w:lastColumn="0" w:noHBand="0" w:noVBand="1"/>
@@ -1217,7 +1247,7 @@
     </w:p>
     <w:tbl>
       <w:tblPr>
-        <w:tblStyle w:val="GridTable6Colorful-Accent6"/>
+        <w:tblStyle w:val="GridTable6ColourfulAccent6"/>
         <w:tblW w:w="0" w:type="auto"/>
         <w:tblInd w:w="0" w:type="dxa"/>
         <w:tblLook w:val="04A0" w:firstRow="1" w:lastRow="0" w:firstColumn="1" w:lastColumn="0" w:noHBand="0" w:noVBand="1"/>
@@ -1522,7 +1552,7 @@
     </w:p>
     <w:tbl>
       <w:tblPr>
-        <w:tblStyle w:val="GridTable6Colorful-Accent6"/>
+        <w:tblStyle w:val="GridTable6ColourfulAccent6"/>
         <w:tblW w:w="0" w:type="auto"/>
         <w:tblInd w:w="0" w:type="dxa"/>
         <w:tblLook w:val="04A0" w:firstRow="1" w:lastRow="0" w:firstColumn="1" w:lastColumn="0" w:noHBand="0" w:noVBand="1"/>
@@ -1614,19 +1644,7 @@
               <w:rPr>
                 <w:color w:val="538135" w:themeColor="accent6" w:themeShade="BF"/>
               </w:rPr>
-              <w:t xml:space="preserve">Ask the </w:t>
-            </w:r>
-            <w:r>
-              <w:rPr>
-                <w:color w:val="538135" w:themeColor="accent6" w:themeShade="BF"/>
-              </w:rPr>
-              <w:t>Chabot</w:t>
-            </w:r>
-            <w:r>
-              <w:rPr>
-                <w:color w:val="538135" w:themeColor="accent6" w:themeShade="BF"/>
-              </w:rPr>
-              <w:t xml:space="preserve"> predefined question</w:t>
+              <w:t>Ask the Chabot predefined question</w:t>
             </w:r>
           </w:p>
         </w:tc>
@@ -1859,26 +1877,18 @@
           <w:numId w:val="2"/>
         </w:numPr>
       </w:pPr>
-      <w:bookmarkStart w:id="9" w:name="_Toc114834718"/>
-      <w:bookmarkStart w:id="10" w:name="_Toc114835042"/>
+      <w:bookmarkStart w:id="8" w:name="_Toc114834718"/>
+      <w:bookmarkStart w:id="9" w:name="_Toc114835042"/>
       <w:r>
         <w:lastRenderedPageBreak/>
         <w:t>Phasing</w:t>
       </w:r>
+      <w:bookmarkEnd w:id="8"/>
       <w:bookmarkEnd w:id="9"/>
-      <w:bookmarkEnd w:id="10"/>
     </w:p>
     <w:p>
       <w:r>
-        <w:t xml:space="preserve">We are going to use Scrum which is an agile process framework for managing primarily software development, designed for small teams, with goals (what’s need to be done) that can be completed within incremental </w:t>
-      </w:r>
-      <w:proofErr w:type="spellStart"/>
-      <w:r>
-        <w:t>timeboxed</w:t>
-      </w:r>
-      <w:proofErr w:type="spellEnd"/>
-      <w:r>
-        <w:t xml:space="preserve"> iterations, called </w:t>
+        <w:t xml:space="preserve">We are going to use Scrum which is an agile process framework for managing primarily software development, designed for small teams, with goals (what’s need to be done) that can be completed within incremental timeboxed iterations, called </w:t>
       </w:r>
       <w:r>
         <w:rPr>
@@ -2352,7 +2362,7 @@
 </file>
 
 <file path=word/endnotes.xml><?xml version="1.0" encoding="utf-8"?>
-<w:endnotes xmlns:wpc="http://schemas.microsoft.com/office/word/2010/wordprocessingCanvas" xmlns:cx="http://schemas.microsoft.com/office/drawing/2014/chartex" xmlns:mc="http://schemas.openxmlformats.org/markup-compatibility/2006" xmlns:o="urn:schemas-microsoft-com:office:office" xmlns:r="http://schemas.openxmlformats.org/officeDocument/2006/relationships" xmlns:m="http://schemas.openxmlformats.org/officeDocument/2006/math" xmlns:v="urn:schemas-microsoft-com:vml" xmlns:wp14="http://schemas.microsoft.com/office/word/2010/wordprocessingDrawing" xmlns:wp="http://schemas.openxmlformats.org/drawingml/2006/wordprocessingDrawing" xmlns:w10="urn:schemas-microsoft-com:office:word" xmlns:w="http://schemas.openxmlformats.org/wordprocessingml/2006/main" xmlns:w14="http://schemas.microsoft.com/office/word/2010/wordml" xmlns:w15="http://schemas.microsoft.com/office/word/2012/wordml" xmlns:w16se="http://schemas.microsoft.com/office/word/2015/wordml/symex" xmlns:wpg="http://schemas.microsoft.com/office/word/2010/wordprocessingGroup" xmlns:wpi="http://schemas.microsoft.com/office/word/2010/wordprocessingInk" xmlns:wne="http://schemas.microsoft.com/office/word/2006/wordml" xmlns:wps="http://schemas.microsoft.com/office/word/2010/wordprocessingShape" mc:Ignorable="w14 w15 w16se wp14">
+<w:endnotes xmlns:wpc="http://schemas.microsoft.com/office/word/2010/wordprocessingCanvas" xmlns:cx="http://schemas.microsoft.com/office/drawing/2014/chartex" xmlns:cx1="http://schemas.microsoft.com/office/drawing/2015/9/8/chartex" xmlns:cx2="http://schemas.microsoft.com/office/drawing/2015/10/21/chartex" xmlns:cx3="http://schemas.microsoft.com/office/drawing/2016/5/9/chartex" xmlns:cx4="http://schemas.microsoft.com/office/drawing/2016/5/10/chartex" xmlns:cx5="http://schemas.microsoft.com/office/drawing/2016/5/11/chartex" xmlns:cx6="http://schemas.microsoft.com/office/drawing/2016/5/12/chartex" xmlns:cx7="http://schemas.microsoft.com/office/drawing/2016/5/13/chartex" xmlns:cx8="http://schemas.microsoft.com/office/drawing/2016/5/14/chartex" xmlns:mc="http://schemas.openxmlformats.org/markup-compatibility/2006" xmlns:aink="http://schemas.microsoft.com/office/drawing/2016/ink" xmlns:am3d="http://schemas.microsoft.com/office/drawing/2017/model3d" xmlns:o="urn:schemas-microsoft-com:office:office" xmlns:oel="http://schemas.microsoft.com/office/2019/extlst" xmlns:r="http://schemas.openxmlformats.org/officeDocument/2006/relationships" xmlns:m="http://schemas.openxmlformats.org/officeDocument/2006/math" xmlns:v="urn:schemas-microsoft-com:vml" xmlns:wp14="http://schemas.microsoft.com/office/word/2010/wordprocessingDrawing" xmlns:wp="http://schemas.openxmlformats.org/drawingml/2006/wordprocessingDrawing" xmlns:w10="urn:schemas-microsoft-com:office:word" xmlns:w="http://schemas.openxmlformats.org/wordprocessingml/2006/main" xmlns:w14="http://schemas.microsoft.com/office/word/2010/wordml" xmlns:w15="http://schemas.microsoft.com/office/word/2012/wordml" xmlns:w16cex="http://schemas.microsoft.com/office/word/2018/wordml/cex" xmlns:w16cid="http://schemas.microsoft.com/office/word/2016/wordml/cid" xmlns:w16="http://schemas.microsoft.com/office/word/2018/wordml" xmlns:w16sdtdh="http://schemas.microsoft.com/office/word/2020/wordml/sdtdatahash" xmlns:w16se="http://schemas.microsoft.com/office/word/2015/wordml/symex" xmlns:wpg="http://schemas.microsoft.com/office/word/2010/wordprocessingGroup" xmlns:wpi="http://schemas.microsoft.com/office/word/2010/wordprocessingInk" xmlns:wne="http://schemas.microsoft.com/office/word/2006/wordml" xmlns:wps="http://schemas.microsoft.com/office/word/2010/wordprocessingShape" mc:Ignorable="w14 w15 w16se w16cid w16 w16cex w16sdtdh wp14">
   <w:endnote w:type="separator" w:id="-1">
     <w:p>
       <w:pPr>
@@ -2377,7 +2387,7 @@
 </file>
 
 <file path=word/footer1.xml><?xml version="1.0" encoding="utf-8"?>
-<w:ftr xmlns:wpc="http://schemas.microsoft.com/office/word/2010/wordprocessingCanvas" xmlns:cx="http://schemas.microsoft.com/office/drawing/2014/chartex" xmlns:mc="http://schemas.openxmlformats.org/markup-compatibility/2006" xmlns:o="urn:schemas-microsoft-com:office:office" xmlns:r="http://schemas.openxmlformats.org/officeDocument/2006/relationships" xmlns:m="http://schemas.openxmlformats.org/officeDocument/2006/math" xmlns:v="urn:schemas-microsoft-com:vml" xmlns:wp14="http://schemas.microsoft.com/office/word/2010/wordprocessingDrawing" xmlns:wp="http://schemas.openxmlformats.org/drawingml/2006/wordprocessingDrawing" xmlns:w10="urn:schemas-microsoft-com:office:word" xmlns:w="http://schemas.openxmlformats.org/wordprocessingml/2006/main" xmlns:w14="http://schemas.microsoft.com/office/word/2010/wordml" xmlns:w15="http://schemas.microsoft.com/office/word/2012/wordml" xmlns:w16se="http://schemas.microsoft.com/office/word/2015/wordml/symex" xmlns:wpg="http://schemas.microsoft.com/office/word/2010/wordprocessingGroup" xmlns:wpi="http://schemas.microsoft.com/office/word/2010/wordprocessingInk" xmlns:wne="http://schemas.microsoft.com/office/word/2006/wordml" xmlns:wps="http://schemas.microsoft.com/office/word/2010/wordprocessingShape" mc:Ignorable="w14 w15 w16se wp14">
+<w:ftr xmlns:wpc="http://schemas.microsoft.com/office/word/2010/wordprocessingCanvas" xmlns:cx="http://schemas.microsoft.com/office/drawing/2014/chartex" xmlns:cx1="http://schemas.microsoft.com/office/drawing/2015/9/8/chartex" xmlns:cx2="http://schemas.microsoft.com/office/drawing/2015/10/21/chartex" xmlns:cx3="http://schemas.microsoft.com/office/drawing/2016/5/9/chartex" xmlns:cx4="http://schemas.microsoft.com/office/drawing/2016/5/10/chartex" xmlns:cx5="http://schemas.microsoft.com/office/drawing/2016/5/11/chartex" xmlns:cx6="http://schemas.microsoft.com/office/drawing/2016/5/12/chartex" xmlns:cx7="http://schemas.microsoft.com/office/drawing/2016/5/13/chartex" xmlns:cx8="http://schemas.microsoft.com/office/drawing/2016/5/14/chartex" xmlns:mc="http://schemas.openxmlformats.org/markup-compatibility/2006" xmlns:aink="http://schemas.microsoft.com/office/drawing/2016/ink" xmlns:am3d="http://schemas.microsoft.com/office/drawing/2017/model3d" xmlns:o="urn:schemas-microsoft-com:office:office" xmlns:oel="http://schemas.microsoft.com/office/2019/extlst" xmlns:r="http://schemas.openxmlformats.org/officeDocument/2006/relationships" xmlns:m="http://schemas.openxmlformats.org/officeDocument/2006/math" xmlns:v="urn:schemas-microsoft-com:vml" xmlns:wp14="http://schemas.microsoft.com/office/word/2010/wordprocessingDrawing" xmlns:wp="http://schemas.openxmlformats.org/drawingml/2006/wordprocessingDrawing" xmlns:w10="urn:schemas-microsoft-com:office:word" xmlns:w="http://schemas.openxmlformats.org/wordprocessingml/2006/main" xmlns:w14="http://schemas.microsoft.com/office/word/2010/wordml" xmlns:w15="http://schemas.microsoft.com/office/word/2012/wordml" xmlns:w16cex="http://schemas.microsoft.com/office/word/2018/wordml/cex" xmlns:w16cid="http://schemas.microsoft.com/office/word/2016/wordml/cid" xmlns:w16="http://schemas.microsoft.com/office/word/2018/wordml" xmlns:w16sdtdh="http://schemas.microsoft.com/office/word/2020/wordml/sdtdatahash" xmlns:w16se="http://schemas.microsoft.com/office/word/2015/wordml/symex" xmlns:wpg="http://schemas.microsoft.com/office/word/2010/wordprocessingGroup" xmlns:wpi="http://schemas.microsoft.com/office/word/2010/wordprocessingInk" xmlns:wne="http://schemas.microsoft.com/office/word/2006/wordml" xmlns:wps="http://schemas.microsoft.com/office/word/2010/wordprocessingShape" mc:Ignorable="w14 w15 w16se w16cid w16 w16cex w16sdtdh wp14">
   <w:sdt>
     <w:sdtPr>
       <w:id w:val="201068229"/>
@@ -2431,7 +2441,7 @@
 </file>
 
 <file path=word/footnotes.xml><?xml version="1.0" encoding="utf-8"?>
-<w:footnotes xmlns:wpc="http://schemas.microsoft.com/office/word/2010/wordprocessingCanvas" xmlns:cx="http://schemas.microsoft.com/office/drawing/2014/chartex" xmlns:mc="http://schemas.openxmlformats.org/markup-compatibility/2006" xmlns:o="urn:schemas-microsoft-com:office:office" xmlns:r="http://schemas.openxmlformats.org/officeDocument/2006/relationships" xmlns:m="http://schemas.openxmlformats.org/officeDocument/2006/math" xmlns:v="urn:schemas-microsoft-com:vml" xmlns:wp14="http://schemas.microsoft.com/office/word/2010/wordprocessingDrawing" xmlns:wp="http://schemas.openxmlformats.org/drawingml/2006/wordprocessingDrawing" xmlns:w10="urn:schemas-microsoft-com:office:word" xmlns:w="http://schemas.openxmlformats.org/wordprocessingml/2006/main" xmlns:w14="http://schemas.microsoft.com/office/word/2010/wordml" xmlns:w15="http://schemas.microsoft.com/office/word/2012/wordml" xmlns:w16se="http://schemas.microsoft.com/office/word/2015/wordml/symex" xmlns:wpg="http://schemas.microsoft.com/office/word/2010/wordprocessingGroup" xmlns:wpi="http://schemas.microsoft.com/office/word/2010/wordprocessingInk" xmlns:wne="http://schemas.microsoft.com/office/word/2006/wordml" xmlns:wps="http://schemas.microsoft.com/office/word/2010/wordprocessingShape" mc:Ignorable="w14 w15 w16se wp14">
+<w:footnotes xmlns:wpc="http://schemas.microsoft.com/office/word/2010/wordprocessingCanvas" xmlns:cx="http://schemas.microsoft.com/office/drawing/2014/chartex" xmlns:cx1="http://schemas.microsoft.com/office/drawing/2015/9/8/chartex" xmlns:cx2="http://schemas.microsoft.com/office/drawing/2015/10/21/chartex" xmlns:cx3="http://schemas.microsoft.com/office/drawing/2016/5/9/chartex" xmlns:cx4="http://schemas.microsoft.com/office/drawing/2016/5/10/chartex" xmlns:cx5="http://schemas.microsoft.com/office/drawing/2016/5/11/chartex" xmlns:cx6="http://schemas.microsoft.com/office/drawing/2016/5/12/chartex" xmlns:cx7="http://schemas.microsoft.com/office/drawing/2016/5/13/chartex" xmlns:cx8="http://schemas.microsoft.com/office/drawing/2016/5/14/chartex" xmlns:mc="http://schemas.openxmlformats.org/markup-compatibility/2006" xmlns:aink="http://schemas.microsoft.com/office/drawing/2016/ink" xmlns:am3d="http://schemas.microsoft.com/office/drawing/2017/model3d" xmlns:o="urn:schemas-microsoft-com:office:office" xmlns:oel="http://schemas.microsoft.com/office/2019/extlst" xmlns:r="http://schemas.openxmlformats.org/officeDocument/2006/relationships" xmlns:m="http://schemas.openxmlformats.org/officeDocument/2006/math" xmlns:v="urn:schemas-microsoft-com:vml" xmlns:wp14="http://schemas.microsoft.com/office/word/2010/wordprocessingDrawing" xmlns:wp="http://schemas.openxmlformats.org/drawingml/2006/wordprocessingDrawing" xmlns:w10="urn:schemas-microsoft-com:office:word" xmlns:w="http://schemas.openxmlformats.org/wordprocessingml/2006/main" xmlns:w14="http://schemas.microsoft.com/office/word/2010/wordml" xmlns:w15="http://schemas.microsoft.com/office/word/2012/wordml" xmlns:w16cex="http://schemas.microsoft.com/office/word/2018/wordml/cex" xmlns:w16cid="http://schemas.microsoft.com/office/word/2016/wordml/cid" xmlns:w16="http://schemas.microsoft.com/office/word/2018/wordml" xmlns:w16sdtdh="http://schemas.microsoft.com/office/word/2020/wordml/sdtdatahash" xmlns:w16se="http://schemas.microsoft.com/office/word/2015/wordml/symex" xmlns:wpg="http://schemas.microsoft.com/office/word/2010/wordprocessingGroup" xmlns:wpi="http://schemas.microsoft.com/office/word/2010/wordprocessingInk" xmlns:wne="http://schemas.microsoft.com/office/word/2006/wordml" xmlns:wps="http://schemas.microsoft.com/office/word/2010/wordprocessingShape" mc:Ignorable="w14 w15 w16se w16cid w16 w16cex w16sdtdh wp14">
   <w:footnote w:type="separator" w:id="-1">
     <w:p>
       <w:pPr>
@@ -2456,7 +2466,7 @@
 </file>
 
 <file path=word/numbering.xml><?xml version="1.0" encoding="utf-8"?>
-<w:numbering xmlns:wpc="http://schemas.microsoft.com/office/word/2010/wordprocessingCanvas" xmlns:cx="http://schemas.microsoft.com/office/drawing/2014/chartex" xmlns:mc="http://schemas.openxmlformats.org/markup-compatibility/2006" xmlns:o="urn:schemas-microsoft-com:office:office" xmlns:r="http://schemas.openxmlformats.org/officeDocument/2006/relationships" xmlns:m="http://schemas.openxmlformats.org/officeDocument/2006/math" xmlns:v="urn:schemas-microsoft-com:vml" xmlns:wp14="http://schemas.microsoft.com/office/word/2010/wordprocessingDrawing" xmlns:wp="http://schemas.openxmlformats.org/drawingml/2006/wordprocessingDrawing" xmlns:w10="urn:schemas-microsoft-com:office:word" xmlns:w="http://schemas.openxmlformats.org/wordprocessingml/2006/main" xmlns:w14="http://schemas.microsoft.com/office/word/2010/wordml" xmlns:w15="http://schemas.microsoft.com/office/word/2012/wordml" xmlns:w16se="http://schemas.microsoft.com/office/word/2015/wordml/symex" xmlns:wpg="http://schemas.microsoft.com/office/word/2010/wordprocessingGroup" xmlns:wpi="http://schemas.microsoft.com/office/word/2010/wordprocessingInk" xmlns:wne="http://schemas.microsoft.com/office/word/2006/wordml" xmlns:wps="http://schemas.microsoft.com/office/word/2010/wordprocessingShape" mc:Ignorable="w14 w15 w16se wp14">
+<w:numbering xmlns:wpc="http://schemas.microsoft.com/office/word/2010/wordprocessingCanvas" xmlns:cx="http://schemas.microsoft.com/office/drawing/2014/chartex" xmlns:cx1="http://schemas.microsoft.com/office/drawing/2015/9/8/chartex" xmlns:cx2="http://schemas.microsoft.com/office/drawing/2015/10/21/chartex" xmlns:cx3="http://schemas.microsoft.com/office/drawing/2016/5/9/chartex" xmlns:cx4="http://schemas.microsoft.com/office/drawing/2016/5/10/chartex" xmlns:cx5="http://schemas.microsoft.com/office/drawing/2016/5/11/chartex" xmlns:cx6="http://schemas.microsoft.com/office/drawing/2016/5/12/chartex" xmlns:cx7="http://schemas.microsoft.com/office/drawing/2016/5/13/chartex" xmlns:cx8="http://schemas.microsoft.com/office/drawing/2016/5/14/chartex" xmlns:mc="http://schemas.openxmlformats.org/markup-compatibility/2006" xmlns:aink="http://schemas.microsoft.com/office/drawing/2016/ink" xmlns:am3d="http://schemas.microsoft.com/office/drawing/2017/model3d" xmlns:o="urn:schemas-microsoft-com:office:office" xmlns:oel="http://schemas.microsoft.com/office/2019/extlst" xmlns:r="http://schemas.openxmlformats.org/officeDocument/2006/relationships" xmlns:m="http://schemas.openxmlformats.org/officeDocument/2006/math" xmlns:v="urn:schemas-microsoft-com:vml" xmlns:wp14="http://schemas.microsoft.com/office/word/2010/wordprocessingDrawing" xmlns:wp="http://schemas.openxmlformats.org/drawingml/2006/wordprocessingDrawing" xmlns:w10="urn:schemas-microsoft-com:office:word" xmlns:w="http://schemas.openxmlformats.org/wordprocessingml/2006/main" xmlns:w14="http://schemas.microsoft.com/office/word/2010/wordml" xmlns:w15="http://schemas.microsoft.com/office/word/2012/wordml" xmlns:w16cex="http://schemas.microsoft.com/office/word/2018/wordml/cex" xmlns:w16cid="http://schemas.microsoft.com/office/word/2016/wordml/cid" xmlns:w16="http://schemas.microsoft.com/office/word/2018/wordml" xmlns:w16sdtdh="http://schemas.microsoft.com/office/word/2020/wordml/sdtdatahash" xmlns:w16se="http://schemas.microsoft.com/office/word/2015/wordml/symex" xmlns:wpg="http://schemas.microsoft.com/office/word/2010/wordprocessingGroup" xmlns:wpi="http://schemas.microsoft.com/office/word/2010/wordprocessingInk" xmlns:wne="http://schemas.microsoft.com/office/word/2006/wordml" xmlns:wps="http://schemas.microsoft.com/office/word/2010/wordprocessingShape" mc:Ignorable="w14 w15 w16se w16cid w16 w16cex w16sdtdh wp14">
   <w:abstractNum w:abstractNumId="0" w15:restartNumberingAfterBreak="0">
     <w:nsid w:val="309155A8"/>
     <w:multiLevelType w:val="hybridMultilevel"/>
@@ -2748,29 +2758,20 @@
       </w:pPr>
     </w:lvl>
   </w:abstractNum>
-  <w:num w:numId="1">
+  <w:num w:numId="1" w16cid:durableId="1515075520">
     <w:abstractNumId w:val="0"/>
   </w:num>
-  <w:num w:numId="2">
+  <w:num w:numId="2" w16cid:durableId="574050909">
     <w:abstractNumId w:val="2"/>
   </w:num>
-  <w:num w:numId="3">
+  <w:num w:numId="3" w16cid:durableId="425077959">
     <w:abstractNumId w:val="1"/>
-    <w:lvlOverride w:ilvl="0"/>
-    <w:lvlOverride w:ilvl="1"/>
-    <w:lvlOverride w:ilvl="2"/>
-    <w:lvlOverride w:ilvl="3"/>
-    <w:lvlOverride w:ilvl="4"/>
-    <w:lvlOverride w:ilvl="5"/>
-    <w:lvlOverride w:ilvl="6"/>
-    <w:lvlOverride w:ilvl="7"/>
-    <w:lvlOverride w:ilvl="8"/>
   </w:num>
 </w:numbering>
 </file>
 
 <file path=word/styles.xml><?xml version="1.0" encoding="utf-8"?>
-<w:styles xmlns:mc="http://schemas.openxmlformats.org/markup-compatibility/2006" xmlns:r="http://schemas.openxmlformats.org/officeDocument/2006/relationships" xmlns:w="http://schemas.openxmlformats.org/wordprocessingml/2006/main" xmlns:w14="http://schemas.microsoft.com/office/word/2010/wordml" xmlns:w15="http://schemas.microsoft.com/office/word/2012/wordml" xmlns:w16se="http://schemas.microsoft.com/office/word/2015/wordml/symex" mc:Ignorable="w14 w15 w16se">
+<w:styles xmlns:mc="http://schemas.openxmlformats.org/markup-compatibility/2006" xmlns:r="http://schemas.openxmlformats.org/officeDocument/2006/relationships" xmlns:w="http://schemas.openxmlformats.org/wordprocessingml/2006/main" xmlns:w14="http://schemas.microsoft.com/office/word/2010/wordml" xmlns:w15="http://schemas.microsoft.com/office/word/2012/wordml" xmlns:w16cex="http://schemas.microsoft.com/office/word/2018/wordml/cex" xmlns:w16cid="http://schemas.microsoft.com/office/word/2016/wordml/cid" xmlns:w16="http://schemas.microsoft.com/office/word/2018/wordml" xmlns:w16sdtdh="http://schemas.microsoft.com/office/word/2020/wordml/sdtdatahash" xmlns:w16se="http://schemas.microsoft.com/office/word/2015/wordml/symex" mc:Ignorable="w14 w15 w16se w16cid w16 w16cex w16sdtdh">
   <w:docDefaults>
     <w:rPrDefault>
       <w:rPr>
@@ -2786,7 +2787,7 @@
       </w:pPr>
     </w:pPrDefault>
   </w:docDefaults>
-  <w:latentStyles w:defLockedState="0" w:defUIPriority="99" w:defSemiHidden="0" w:defUnhideWhenUsed="0" w:defQFormat="0" w:count="371">
+  <w:latentStyles w:defLockedState="0" w:defUIPriority="99" w:defSemiHidden="0" w:defUnhideWhenUsed="0" w:defQFormat="0" w:count="376">
     <w:lsdException w:name="Normal" w:uiPriority="0" w:qFormat="1"/>
     <w:lsdException w:name="heading 1" w:uiPriority="9" w:qFormat="1"/>
     <w:lsdException w:name="heading 2" w:semiHidden="1" w:uiPriority="9" w:unhideWhenUsed="1" w:qFormat="1"/>
@@ -2892,7 +2893,6 @@
     <w:lsdException w:name="HTML Sample" w:semiHidden="1" w:unhideWhenUsed="1"/>
     <w:lsdException w:name="HTML Typewriter" w:semiHidden="1" w:unhideWhenUsed="1"/>
     <w:lsdException w:name="HTML Variable" w:semiHidden="1" w:unhideWhenUsed="1"/>
-    <w:lsdException w:name="Normal Table" w:semiHidden="1" w:unhideWhenUsed="1"/>
     <w:lsdException w:name="annotation subject" w:semiHidden="1" w:unhideWhenUsed="1"/>
     <w:lsdException w:name="No List" w:semiHidden="1" w:unhideWhenUsed="1"/>
     <w:lsdException w:name="Outline List 1" w:semiHidden="1" w:unhideWhenUsed="1"/>
@@ -2935,11 +2935,8 @@
     <w:lsdException w:name="Table Contemporary" w:semiHidden="1" w:unhideWhenUsed="1"/>
     <w:lsdException w:name="Table Elegant" w:semiHidden="1" w:unhideWhenUsed="1"/>
     <w:lsdException w:name="Table Professional" w:semiHidden="1" w:unhideWhenUsed="1"/>
-    <w:lsdException w:name="Table Subtle 1" w:semiHidden="1" w:unhideWhenUsed="1"/>
     <w:lsdException w:name="Table Subtle 2" w:semiHidden="1" w:unhideWhenUsed="1"/>
     <w:lsdException w:name="Table Web 1" w:semiHidden="1" w:unhideWhenUsed="1"/>
-    <w:lsdException w:name="Table Web 2" w:semiHidden="1" w:unhideWhenUsed="1"/>
-    <w:lsdException w:name="Table Web 3" w:semiHidden="1" w:unhideWhenUsed="1"/>
     <w:lsdException w:name="Balloon Text" w:semiHidden="1" w:unhideWhenUsed="1"/>
     <w:lsdException w:name="Table Grid" w:uiPriority="39"/>
     <w:lsdException w:name="Table Theme" w:semiHidden="1" w:unhideWhenUsed="1"/>
@@ -3158,6 +3155,11 @@
     <w:lsdException w:name="List Table 5 Dark Accent 6" w:uiPriority="50"/>
     <w:lsdException w:name="List Table 6 Colorful Accent 6" w:uiPriority="51"/>
     <w:lsdException w:name="List Table 7 Colorful Accent 6" w:uiPriority="52"/>
+    <w:lsdException w:name="Mention" w:semiHidden="1" w:unhideWhenUsed="1"/>
+    <w:lsdException w:name="Smart Hyperlink" w:semiHidden="1" w:unhideWhenUsed="1"/>
+    <w:lsdException w:name="Hashtag" w:semiHidden="1" w:unhideWhenUsed="1"/>
+    <w:lsdException w:name="Unresolved Mention" w:semiHidden="1" w:unhideWhenUsed="1"/>
+    <w:lsdException w:name="Smart Link" w:semiHidden="1" w:unhideWhenUsed="1"/>
   </w:latentStyles>
   <w:style w:type="paragraph" w:default="1" w:styleId="Normal">
     <w:name w:val="Normal"/>
@@ -3399,7 +3401,7 @@
       </w:tcPr>
     </w:tblStylePr>
   </w:style>
-  <w:style w:type="table" w:styleId="GridTable6Colorful-Accent6">
+  <w:style w:type="table" w:styleId="GridTable6ColourfulAccent6">
     <w:name w:val="Grid Table 6 Colorful Accent 6"/>
     <w:basedOn w:val="TableNormal"/>
     <w:uiPriority w:val="51"/>

</xml_diff>

<commit_message>
project plan updated and the navbar is inculuded in the web page
</commit_message>
<xml_diff>
--- a/Documents/Project PLan.docx
+++ b/Documents/Project PLan.docx
@@ -773,6 +773,28 @@
       <w:bookmarkEnd w:id="4"/>
     </w:p>
     <w:p>
+      <w:r>
+        <w:t xml:space="preserve">The bus world website has some issues and many of the customers and client weren’t satisfied of the services that the website is offering for the customers. So, by the time passes more and more customers are using the website and many of them have problems with orders, vehicle …etc. </w:t>
+      </w:r>
+    </w:p>
+    <w:p>
+      <w:r>
+        <w:t>The company has decided to create a live chat for customers to chat with the employees when there is an issue with an order or something. But the bigger problem is when the amount of customers has risen and they were aren’t enough employees to chat with all the customers and some of them were just putting on hold for a long time and even few of them just leave the live chat.</w:t>
+      </w:r>
+    </w:p>
+    <w:p/>
+    <w:p>
+      <w:r>
+        <w:t xml:space="preserve">So, the company is thinking of designing a live chat bot which is about an artificial intelligence </w:t>
+      </w:r>
+      <w:r>
+        <w:t>that can communicate with the customers and tell them what their needs and solve their problems in order to satisfy them.</w:t>
+      </w:r>
+      <w:r>
+        <w:t xml:space="preserve"> </w:t>
+      </w:r>
+    </w:p>
+    <w:p>
       <w:pPr>
         <w:pStyle w:val="Heading1"/>
         <w:numPr>
@@ -790,6 +812,17 @@
     </w:p>
     <w:p>
       <w:r>
+        <w:t xml:space="preserve">We, as a software developer team has a given the task to design the chat bot. it should be possible for the customer to tab the button which can open the live chat bot (it can recognize the customers if they are logged in or not) and then the chat will ask the customers what problem they have. The idea so far is the chat bot offer </w:t>
+      </w:r>
+      <w:r>
+        <w:t>some frequently asked questions that most of the customers has problems regarding that questions.</w:t>
+      </w:r>
+    </w:p>
+    <w:p>
+      <w:r>
+        <w:t>The main goal for the client is to have a working chat bot which can communicate with people and can reply back the message if the customer sends a message in the live chat.</w:t>
+      </w:r>
+      <w:r>
         <w:br w:type="page"/>
       </w:r>
     </w:p>
@@ -801,12 +834,13 @@
           <w:numId w:val="2"/>
         </w:numPr>
       </w:pPr>
-      <w:bookmarkStart w:id="7" w:name="_Toc114835041"/>
       <w:r>
         <w:lastRenderedPageBreak/>
-        <w:t>Project backlog</w:t>
+        <w:t xml:space="preserve">User stories </w:t>
       </w:r>
-      <w:bookmarkEnd w:id="7"/>
+      <w:r>
+        <w:t>with acceptance criteria</w:t>
+      </w:r>
     </w:p>
     <w:tbl>
       <w:tblPr>
@@ -958,7 +992,7 @@
     <w:p/>
     <w:tbl>
       <w:tblPr>
-        <w:tblStyle w:val="GridTable6ColourfulAccent6"/>
+        <w:tblStyle w:val="GridTable6Colorful-Accent6"/>
         <w:tblW w:w="0" w:type="auto"/>
         <w:tblInd w:w="0" w:type="dxa"/>
         <w:tblLook w:val="04A0" w:firstRow="1" w:lastRow="0" w:firstColumn="1" w:lastColumn="0" w:noHBand="0" w:noVBand="1"/>
@@ -1128,7 +1162,7 @@
               <w:rPr>
                 <w:color w:val="538135" w:themeColor="accent6" w:themeShade="BF"/>
               </w:rPr>
-              <w:t>To be started</w:t>
+              <w:t>In progress</w:t>
             </w:r>
           </w:p>
         </w:tc>
@@ -1225,7 +1259,13 @@
               <w:rPr>
                 <w:color w:val="538135" w:themeColor="accent6" w:themeShade="BF"/>
               </w:rPr>
-              <w:t>If log in is not successful, it remains on the log in page</w:t>
+              <w:t xml:space="preserve">If log in is not successful, </w:t>
+            </w:r>
+            <w:r>
+              <w:rPr>
+                <w:color w:val="538135" w:themeColor="accent6" w:themeShade="BF"/>
+              </w:rPr>
+              <w:t>it takes the customer to register page</w:t>
             </w:r>
           </w:p>
           <w:p>
@@ -1247,7 +1287,7 @@
     </w:p>
     <w:tbl>
       <w:tblPr>
-        <w:tblStyle w:val="GridTable6ColourfulAccent6"/>
+        <w:tblStyle w:val="GridTable6Colorful-Accent6"/>
         <w:tblW w:w="0" w:type="auto"/>
         <w:tblInd w:w="0" w:type="dxa"/>
         <w:tblLook w:val="04A0" w:firstRow="1" w:lastRow="0" w:firstColumn="1" w:lastColumn="0" w:noHBand="0" w:noVBand="1"/>
@@ -1417,7 +1457,7 @@
               <w:rPr>
                 <w:color w:val="538135" w:themeColor="accent6" w:themeShade="BF"/>
               </w:rPr>
-              <w:t>To be started</w:t>
+              <w:t>In progress</w:t>
             </w:r>
           </w:p>
         </w:tc>
@@ -1550,9 +1590,16 @@
         </w:rPr>
       </w:pPr>
     </w:p>
+    <w:p>
+      <w:pPr>
+        <w:rPr>
+          <w:lang w:val="en-GB"/>
+        </w:rPr>
+      </w:pPr>
+    </w:p>
     <w:tbl>
       <w:tblPr>
-        <w:tblStyle w:val="GridTable6ColourfulAccent6"/>
+        <w:tblStyle w:val="GridTable6Colorful-Accent6"/>
         <w:tblW w:w="0" w:type="auto"/>
         <w:tblInd w:w="0" w:type="dxa"/>
         <w:tblLook w:val="04A0" w:firstRow="1" w:lastRow="0" w:firstColumn="1" w:lastColumn="0" w:noHBand="0" w:noVBand="1"/>
@@ -1592,7 +1639,13 @@
               <w:rPr>
                 <w:color w:val="538135" w:themeColor="accent6" w:themeShade="BF"/>
               </w:rPr>
-              <w:t>US-03</w:t>
+              <w:t>US-0</w:t>
+            </w:r>
+            <w:r>
+              <w:rPr>
+                <w:color w:val="538135" w:themeColor="accent6" w:themeShade="BF"/>
+              </w:rPr>
+              <w:t>3</w:t>
             </w:r>
           </w:p>
         </w:tc>
@@ -1644,7 +1697,7 @@
               <w:rPr>
                 <w:color w:val="538135" w:themeColor="accent6" w:themeShade="BF"/>
               </w:rPr>
-              <w:t>Ask the Chabot predefined question</w:t>
+              <w:t>Open the chat bot</w:t>
             </w:r>
           </w:p>
         </w:tc>
@@ -1670,7 +1723,7 @@
               <w:rPr>
                 <w:color w:val="538135" w:themeColor="accent6" w:themeShade="BF"/>
               </w:rPr>
-              <w:t>I can find a solution to my problem</w:t>
+              <w:t xml:space="preserve">I can ask a question or search for my problem </w:t>
             </w:r>
           </w:p>
         </w:tc>
@@ -1722,7 +1775,7 @@
               <w:rPr>
                 <w:color w:val="538135" w:themeColor="accent6" w:themeShade="BF"/>
               </w:rPr>
-              <w:t>To be started</w:t>
+              <w:t>In progress</w:t>
             </w:r>
           </w:p>
         </w:tc>
@@ -1748,7 +1801,7 @@
               <w:rPr>
                 <w:color w:val="538135" w:themeColor="accent6" w:themeShade="BF"/>
               </w:rPr>
-              <w:t>8</w:t>
+              <w:t>3</w:t>
             </w:r>
           </w:p>
         </w:tc>
@@ -1799,7 +1852,7 @@
               <w:rPr>
                 <w:color w:val="538135" w:themeColor="accent6" w:themeShade="BF"/>
               </w:rPr>
-              <w:t>If registration is successful, an account is created</w:t>
+              <w:t>If the user is logged in, the chat bot will say his name.</w:t>
             </w:r>
           </w:p>
           <w:p>
@@ -1817,7 +1870,13 @@
               <w:rPr>
                 <w:color w:val="538135" w:themeColor="accent6" w:themeShade="BF"/>
               </w:rPr>
-              <w:t>If registration is successful, the customer is redirected to the log in page</w:t>
+              <w:t xml:space="preserve">If </w:t>
+            </w:r>
+            <w:r>
+              <w:rPr>
+                <w:color w:val="538135" w:themeColor="accent6" w:themeShade="BF"/>
+              </w:rPr>
+              <w:t xml:space="preserve">the user is not logged in, the chat bot will say welcome guest and ask the customer to login in order to help him   </w:t>
             </w:r>
           </w:p>
           <w:p>
@@ -1835,7 +1894,19 @@
               <w:rPr>
                 <w:color w:val="538135" w:themeColor="accent6" w:themeShade="BF"/>
               </w:rPr>
-              <w:t>If registration is not successful, it remains on the registration page</w:t>
+              <w:t>If the user reply to the first message, the chat bot will supply a set of possible frequently asked questions</w:t>
+            </w:r>
+            <w:r>
+              <w:rPr>
+                <w:color w:val="538135" w:themeColor="accent6" w:themeShade="BF"/>
+              </w:rPr>
+              <w:t xml:space="preserve"> that most of the customer are looking for an answer to one of them</w:t>
+            </w:r>
+            <w:r>
+              <w:rPr>
+                <w:color w:val="538135" w:themeColor="accent6" w:themeShade="BF"/>
+              </w:rPr>
+              <w:t xml:space="preserve"> </w:t>
             </w:r>
           </w:p>
           <w:p>
@@ -1851,6 +1922,321 @@
     <w:p/>
     <w:p/>
     <w:p/>
+    <w:p/>
+    <w:tbl>
+      <w:tblPr>
+        <w:tblStyle w:val="GridTable6Colorful-Accent6"/>
+        <w:tblW w:w="0" w:type="auto"/>
+        <w:tblInd w:w="0" w:type="dxa"/>
+        <w:tblLook w:val="04A0" w:firstRow="1" w:lastRow="0" w:firstColumn="1" w:lastColumn="0" w:noHBand="0" w:noVBand="1"/>
+      </w:tblPr>
+      <w:tblGrid>
+        <w:gridCol w:w="1271"/>
+        <w:gridCol w:w="1276"/>
+        <w:gridCol w:w="1276"/>
+        <w:gridCol w:w="1275"/>
+        <w:gridCol w:w="1276"/>
+        <w:gridCol w:w="1276"/>
+        <w:gridCol w:w="1366"/>
+      </w:tblGrid>
+      <w:tr>
+        <w:trPr>
+          <w:cnfStyle w:val="100000000000" w:firstRow="1" w:lastRow="0" w:firstColumn="0" w:lastColumn="0" w:oddVBand="0" w:evenVBand="0" w:oddHBand="0" w:evenHBand="0" w:firstRowFirstColumn="0" w:firstRowLastColumn="0" w:lastRowFirstColumn="0" w:lastRowLastColumn="0"/>
+        </w:trPr>
+        <w:tc>
+          <w:tcPr>
+            <w:cnfStyle w:val="001000000000" w:firstRow="0" w:lastRow="0" w:firstColumn="1" w:lastColumn="0" w:oddVBand="0" w:evenVBand="0" w:oddHBand="0" w:evenHBand="0" w:firstRowFirstColumn="0" w:firstRowLastColumn="0" w:lastRowFirstColumn="0" w:lastRowLastColumn="0"/>
+            <w:tcW w:w="1271" w:type="dxa"/>
+            <w:tcBorders>
+              <w:top w:val="single" w:sz="4" w:space="0" w:color="A8D08D" w:themeColor="accent6" w:themeTint="99"/>
+              <w:left w:val="single" w:sz="4" w:space="0" w:color="A8D08D" w:themeColor="accent6" w:themeTint="99"/>
+              <w:right w:val="single" w:sz="4" w:space="0" w:color="A8D08D" w:themeColor="accent6" w:themeTint="99"/>
+            </w:tcBorders>
+            <w:hideMark/>
+          </w:tcPr>
+          <w:p>
+            <w:pPr>
+              <w:jc w:val="center"/>
+              <w:rPr>
+                <w:color w:val="538135" w:themeColor="accent6" w:themeShade="BF"/>
+              </w:rPr>
+            </w:pPr>
+            <w:r>
+              <w:rPr>
+                <w:color w:val="538135" w:themeColor="accent6" w:themeShade="BF"/>
+              </w:rPr>
+              <w:lastRenderedPageBreak/>
+              <w:t>US-03</w:t>
+            </w:r>
+          </w:p>
+        </w:tc>
+        <w:tc>
+          <w:tcPr>
+            <w:tcW w:w="1276" w:type="dxa"/>
+            <w:tcBorders>
+              <w:top w:val="single" w:sz="4" w:space="0" w:color="A8D08D" w:themeColor="accent6" w:themeTint="99"/>
+              <w:left w:val="single" w:sz="4" w:space="0" w:color="A8D08D" w:themeColor="accent6" w:themeTint="99"/>
+              <w:right w:val="single" w:sz="4" w:space="0" w:color="A8D08D" w:themeColor="accent6" w:themeTint="99"/>
+            </w:tcBorders>
+            <w:hideMark/>
+          </w:tcPr>
+          <w:p>
+            <w:pPr>
+              <w:jc w:val="center"/>
+              <w:cnfStyle w:val="100000000000" w:firstRow="1" w:lastRow="0" w:firstColumn="0" w:lastColumn="0" w:oddVBand="0" w:evenVBand="0" w:oddHBand="0" w:evenHBand="0" w:firstRowFirstColumn="0" w:firstRowLastColumn="0" w:lastRowFirstColumn="0" w:lastRowLastColumn="0"/>
+              <w:rPr>
+                <w:color w:val="538135" w:themeColor="accent6" w:themeShade="BF"/>
+              </w:rPr>
+            </w:pPr>
+            <w:r>
+              <w:rPr>
+                <w:color w:val="538135" w:themeColor="accent6" w:themeShade="BF"/>
+              </w:rPr>
+              <w:t>Customer</w:t>
+            </w:r>
+          </w:p>
+        </w:tc>
+        <w:tc>
+          <w:tcPr>
+            <w:tcW w:w="1276" w:type="dxa"/>
+            <w:tcBorders>
+              <w:top w:val="single" w:sz="4" w:space="0" w:color="A8D08D" w:themeColor="accent6" w:themeTint="99"/>
+              <w:left w:val="single" w:sz="4" w:space="0" w:color="A8D08D" w:themeColor="accent6" w:themeTint="99"/>
+              <w:right w:val="single" w:sz="4" w:space="0" w:color="A8D08D" w:themeColor="accent6" w:themeTint="99"/>
+            </w:tcBorders>
+            <w:hideMark/>
+          </w:tcPr>
+          <w:p>
+            <w:pPr>
+              <w:jc w:val="center"/>
+              <w:cnfStyle w:val="100000000000" w:firstRow="1" w:lastRow="0" w:firstColumn="0" w:lastColumn="0" w:oddVBand="0" w:evenVBand="0" w:oddHBand="0" w:evenHBand="0" w:firstRowFirstColumn="0" w:firstRowLastColumn="0" w:lastRowFirstColumn="0" w:lastRowLastColumn="0"/>
+              <w:rPr>
+                <w:color w:val="538135" w:themeColor="accent6" w:themeShade="BF"/>
+              </w:rPr>
+            </w:pPr>
+            <w:r>
+              <w:rPr>
+                <w:color w:val="538135" w:themeColor="accent6" w:themeShade="BF"/>
+              </w:rPr>
+              <w:t>Ask the Chabot predefined question</w:t>
+            </w:r>
+          </w:p>
+        </w:tc>
+        <w:tc>
+          <w:tcPr>
+            <w:tcW w:w="1275" w:type="dxa"/>
+            <w:tcBorders>
+              <w:top w:val="single" w:sz="4" w:space="0" w:color="A8D08D" w:themeColor="accent6" w:themeTint="99"/>
+              <w:left w:val="single" w:sz="4" w:space="0" w:color="A8D08D" w:themeColor="accent6" w:themeTint="99"/>
+              <w:right w:val="single" w:sz="4" w:space="0" w:color="A8D08D" w:themeColor="accent6" w:themeTint="99"/>
+            </w:tcBorders>
+            <w:hideMark/>
+          </w:tcPr>
+          <w:p>
+            <w:pPr>
+              <w:jc w:val="center"/>
+              <w:cnfStyle w:val="100000000000" w:firstRow="1" w:lastRow="0" w:firstColumn="0" w:lastColumn="0" w:oddVBand="0" w:evenVBand="0" w:oddHBand="0" w:evenHBand="0" w:firstRowFirstColumn="0" w:firstRowLastColumn="0" w:lastRowFirstColumn="0" w:lastRowLastColumn="0"/>
+              <w:rPr>
+                <w:color w:val="538135" w:themeColor="accent6" w:themeShade="BF"/>
+              </w:rPr>
+            </w:pPr>
+            <w:r>
+              <w:rPr>
+                <w:color w:val="538135" w:themeColor="accent6" w:themeShade="BF"/>
+              </w:rPr>
+              <w:t>I can find a solution to my problem</w:t>
+            </w:r>
+          </w:p>
+        </w:tc>
+        <w:tc>
+          <w:tcPr>
+            <w:tcW w:w="1276" w:type="dxa"/>
+            <w:tcBorders>
+              <w:top w:val="single" w:sz="4" w:space="0" w:color="A8D08D" w:themeColor="accent6" w:themeTint="99"/>
+              <w:left w:val="single" w:sz="4" w:space="0" w:color="A8D08D" w:themeColor="accent6" w:themeTint="99"/>
+              <w:right w:val="single" w:sz="4" w:space="0" w:color="A8D08D" w:themeColor="accent6" w:themeTint="99"/>
+            </w:tcBorders>
+            <w:hideMark/>
+          </w:tcPr>
+          <w:p>
+            <w:pPr>
+              <w:jc w:val="center"/>
+              <w:cnfStyle w:val="100000000000" w:firstRow="1" w:lastRow="0" w:firstColumn="0" w:lastColumn="0" w:oddVBand="0" w:evenVBand="0" w:oddHBand="0" w:evenHBand="0" w:firstRowFirstColumn="0" w:firstRowLastColumn="0" w:lastRowFirstColumn="0" w:lastRowLastColumn="0"/>
+              <w:rPr>
+                <w:color w:val="538135" w:themeColor="accent6" w:themeShade="BF"/>
+              </w:rPr>
+            </w:pPr>
+            <w:r>
+              <w:rPr>
+                <w:color w:val="538135" w:themeColor="accent6" w:themeShade="BF"/>
+              </w:rPr>
+              <w:t>Must</w:t>
+            </w:r>
+          </w:p>
+        </w:tc>
+        <w:tc>
+          <w:tcPr>
+            <w:tcW w:w="1276" w:type="dxa"/>
+            <w:tcBorders>
+              <w:top w:val="single" w:sz="4" w:space="0" w:color="A8D08D" w:themeColor="accent6" w:themeTint="99"/>
+              <w:left w:val="single" w:sz="4" w:space="0" w:color="A8D08D" w:themeColor="accent6" w:themeTint="99"/>
+              <w:right w:val="single" w:sz="4" w:space="0" w:color="A8D08D" w:themeColor="accent6" w:themeTint="99"/>
+            </w:tcBorders>
+            <w:hideMark/>
+          </w:tcPr>
+          <w:p>
+            <w:pPr>
+              <w:jc w:val="center"/>
+              <w:cnfStyle w:val="100000000000" w:firstRow="1" w:lastRow="0" w:firstColumn="0" w:lastColumn="0" w:oddVBand="0" w:evenVBand="0" w:oddHBand="0" w:evenHBand="0" w:firstRowFirstColumn="0" w:firstRowLastColumn="0" w:lastRowFirstColumn="0" w:lastRowLastColumn="0"/>
+              <w:rPr>
+                <w:color w:val="538135" w:themeColor="accent6" w:themeShade="BF"/>
+              </w:rPr>
+            </w:pPr>
+            <w:r>
+              <w:rPr>
+                <w:color w:val="538135" w:themeColor="accent6" w:themeShade="BF"/>
+              </w:rPr>
+              <w:t>To be started</w:t>
+            </w:r>
+          </w:p>
+        </w:tc>
+        <w:tc>
+          <w:tcPr>
+            <w:tcW w:w="1366" w:type="dxa"/>
+            <w:tcBorders>
+              <w:top w:val="single" w:sz="4" w:space="0" w:color="A8D08D" w:themeColor="accent6" w:themeTint="99"/>
+              <w:left w:val="single" w:sz="4" w:space="0" w:color="A8D08D" w:themeColor="accent6" w:themeTint="99"/>
+              <w:right w:val="single" w:sz="4" w:space="0" w:color="A8D08D" w:themeColor="accent6" w:themeTint="99"/>
+            </w:tcBorders>
+            <w:hideMark/>
+          </w:tcPr>
+          <w:p>
+            <w:pPr>
+              <w:jc w:val="center"/>
+              <w:cnfStyle w:val="100000000000" w:firstRow="1" w:lastRow="0" w:firstColumn="0" w:lastColumn="0" w:oddVBand="0" w:evenVBand="0" w:oddHBand="0" w:evenHBand="0" w:firstRowFirstColumn="0" w:firstRowLastColumn="0" w:lastRowFirstColumn="0" w:lastRowLastColumn="0"/>
+              <w:rPr>
+                <w:color w:val="538135" w:themeColor="accent6" w:themeShade="BF"/>
+              </w:rPr>
+            </w:pPr>
+            <w:r>
+              <w:rPr>
+                <w:color w:val="538135" w:themeColor="accent6" w:themeShade="BF"/>
+              </w:rPr>
+              <w:t>8</w:t>
+            </w:r>
+          </w:p>
+        </w:tc>
+      </w:tr>
+      <w:tr>
+        <w:trPr>
+          <w:cnfStyle w:val="000000100000" w:firstRow="0" w:lastRow="0" w:firstColumn="0" w:lastColumn="0" w:oddVBand="0" w:evenVBand="0" w:oddHBand="1" w:evenHBand="0" w:firstRowFirstColumn="0" w:firstRowLastColumn="0" w:lastRowFirstColumn="0" w:lastRowLastColumn="0"/>
+        </w:trPr>
+        <w:tc>
+          <w:tcPr>
+            <w:cnfStyle w:val="001000000000" w:firstRow="0" w:lastRow="0" w:firstColumn="1" w:lastColumn="0" w:oddVBand="0" w:evenVBand="0" w:oddHBand="0" w:evenHBand="0" w:firstRowFirstColumn="0" w:firstRowLastColumn="0" w:lastRowFirstColumn="0" w:lastRowLastColumn="0"/>
+            <w:tcW w:w="9016" w:type="dxa"/>
+            <w:gridSpan w:val="7"/>
+            <w:tcBorders>
+              <w:top w:val="single" w:sz="4" w:space="0" w:color="A8D08D" w:themeColor="accent6" w:themeTint="99"/>
+              <w:left w:val="single" w:sz="4" w:space="0" w:color="A8D08D" w:themeColor="accent6" w:themeTint="99"/>
+              <w:bottom w:val="single" w:sz="4" w:space="0" w:color="A8D08D" w:themeColor="accent6" w:themeTint="99"/>
+              <w:right w:val="single" w:sz="4" w:space="0" w:color="A8D08D" w:themeColor="accent6" w:themeTint="99"/>
+            </w:tcBorders>
+          </w:tcPr>
+          <w:p>
+            <w:pPr>
+              <w:rPr>
+                <w:b w:val="0"/>
+                <w:bCs w:val="0"/>
+                <w:color w:val="538135" w:themeColor="accent6" w:themeShade="BF"/>
+              </w:rPr>
+            </w:pPr>
+            <w:r>
+              <w:rPr>
+                <w:color w:val="538135" w:themeColor="accent6" w:themeShade="BF"/>
+              </w:rPr>
+              <w:t>Acceptance criteria:</w:t>
+            </w:r>
+          </w:p>
+          <w:p>
+            <w:pPr>
+              <w:pStyle w:val="ListParagraph"/>
+              <w:numPr>
+                <w:ilvl w:val="0"/>
+                <w:numId w:val="3"/>
+              </w:numPr>
+              <w:rPr>
+                <w:color w:val="538135" w:themeColor="accent6" w:themeShade="BF"/>
+              </w:rPr>
+            </w:pPr>
+            <w:r>
+              <w:rPr>
+                <w:color w:val="538135" w:themeColor="accent6" w:themeShade="BF"/>
+              </w:rPr>
+              <w:t xml:space="preserve">If </w:t>
+            </w:r>
+            <w:r>
+              <w:rPr>
+                <w:color w:val="538135" w:themeColor="accent6" w:themeShade="BF"/>
+              </w:rPr>
+              <w:t>the customer didn’t fine his question on the frequently asked questions he can type the question as a message to the chat bot</w:t>
+            </w:r>
+          </w:p>
+          <w:p>
+            <w:pPr>
+              <w:pStyle w:val="ListParagraph"/>
+              <w:numPr>
+                <w:ilvl w:val="0"/>
+                <w:numId w:val="3"/>
+              </w:numPr>
+              <w:rPr>
+                <w:color w:val="538135" w:themeColor="accent6" w:themeShade="BF"/>
+              </w:rPr>
+            </w:pPr>
+            <w:r>
+              <w:rPr>
+                <w:color w:val="538135" w:themeColor="accent6" w:themeShade="BF"/>
+              </w:rPr>
+              <w:t>The chat bot should reply back a possible answer to his question</w:t>
+            </w:r>
+          </w:p>
+          <w:p>
+            <w:pPr>
+              <w:pStyle w:val="ListParagraph"/>
+              <w:numPr>
+                <w:ilvl w:val="0"/>
+                <w:numId w:val="3"/>
+              </w:numPr>
+              <w:rPr>
+                <w:color w:val="538135" w:themeColor="accent6" w:themeShade="BF"/>
+              </w:rPr>
+            </w:pPr>
+            <w:r>
+              <w:rPr>
+                <w:color w:val="538135" w:themeColor="accent6" w:themeShade="BF"/>
+              </w:rPr>
+              <w:t xml:space="preserve">If </w:t>
+            </w:r>
+            <w:r>
+              <w:rPr>
+                <w:color w:val="538135" w:themeColor="accent6" w:themeShade="BF"/>
+              </w:rPr>
+              <w:t>the customer didn’t find a solution to his problem, the chat bot will redirect the customer to one of the employees or the company general email.</w:t>
+            </w:r>
+          </w:p>
+          <w:p>
+            <w:pPr>
+              <w:rPr>
+                <w:color w:val="538135" w:themeColor="accent6" w:themeShade="BF"/>
+              </w:rPr>
+            </w:pPr>
+          </w:p>
+        </w:tc>
+      </w:tr>
+    </w:tbl>
+    <w:p/>
+    <w:p/>
+    <w:p/>
     <w:p>
       <w:pPr>
         <w:rPr>
@@ -1877,14 +2263,13 @@
           <w:numId w:val="2"/>
         </w:numPr>
       </w:pPr>
-      <w:bookmarkStart w:id="8" w:name="_Toc114834718"/>
-      <w:bookmarkStart w:id="9" w:name="_Toc114835042"/>
+      <w:bookmarkStart w:id="7" w:name="_Toc114834718"/>
+      <w:bookmarkStart w:id="8" w:name="_Toc114835042"/>
       <w:r>
-        <w:lastRenderedPageBreak/>
         <w:t>Phasing</w:t>
       </w:r>
+      <w:bookmarkEnd w:id="7"/>
       <w:bookmarkEnd w:id="8"/>
-      <w:bookmarkEnd w:id="9"/>
     </w:p>
     <w:p>
       <w:r>
@@ -1903,18 +2288,9 @@
     </w:p>
     <w:p>
       <w:r>
-        <w:t xml:space="preserve">Every sprint is </w:t>
+        <w:t>Every sprint is consist of 3 weeks approximately and it has a list of goals that has to be finished before the deadline of the sprint</w:t>
       </w:r>
-      <w:proofErr w:type="gramStart"/>
-      <w:r>
-        <w:t>consist</w:t>
-      </w:r>
-      <w:proofErr w:type="gramEnd"/>
-      <w:r>
-        <w:t xml:space="preserve"> of 3 weeks approximately and it has a list of goals that has to be finished before the deadline of the sprint</w:t>
-      </w:r>
-    </w:p>
-    <w:p/>
+    </w:p>
     <w:p>
       <w:pPr>
         <w:rPr>
@@ -2026,7 +2402,7 @@
                 <w:sz w:val="28"/>
                 <w:szCs w:val="28"/>
               </w:rPr>
-              <w:t>1</w:t>
+              <w:t>A</w:t>
             </w:r>
           </w:p>
         </w:tc>
@@ -2046,7 +2422,14 @@
                 <w:sz w:val="28"/>
                 <w:szCs w:val="28"/>
               </w:rPr>
-              <w:t>4/10</w:t>
+              <w:t>8</w:t>
+            </w:r>
+            <w:r>
+              <w:rPr>
+                <w:sz w:val="28"/>
+                <w:szCs w:val="28"/>
+              </w:rPr>
+              <w:t>/10</w:t>
             </w:r>
           </w:p>
         </w:tc>
@@ -2091,7 +2474,7 @@
                 <w:sz w:val="28"/>
                 <w:szCs w:val="28"/>
               </w:rPr>
-              <w:t>2</w:t>
+              <w:t>B</w:t>
             </w:r>
           </w:p>
         </w:tc>
@@ -2111,27 +2494,48 @@
                 <w:sz w:val="28"/>
                 <w:szCs w:val="28"/>
               </w:rPr>
-              <w:t>25/10</w:t>
-            </w:r>
-          </w:p>
-        </w:tc>
-        <w:tc>
-          <w:tcPr>
-            <w:tcW w:w="6768" w:type="dxa"/>
-          </w:tcPr>
-          <w:p>
-            <w:pPr>
+              <w:t>1</w:t>
+            </w:r>
+            <w:r>
               <w:rPr>
                 <w:sz w:val="28"/>
                 <w:szCs w:val="28"/>
               </w:rPr>
-            </w:pPr>
+              <w:t>/1</w:t>
+            </w:r>
             <w:r>
               <w:rPr>
                 <w:sz w:val="28"/>
                 <w:szCs w:val="28"/>
               </w:rPr>
+              <w:t>1</w:t>
+            </w:r>
+          </w:p>
+        </w:tc>
+        <w:tc>
+          <w:tcPr>
+            <w:tcW w:w="6768" w:type="dxa"/>
+          </w:tcPr>
+          <w:p>
+            <w:pPr>
+              <w:rPr>
+                <w:sz w:val="28"/>
+                <w:szCs w:val="28"/>
+              </w:rPr>
+            </w:pPr>
+            <w:r>
+              <w:rPr>
+                <w:sz w:val="28"/>
+                <w:szCs w:val="28"/>
+              </w:rPr>
               <w:t>First demo of the application</w:t>
+            </w:r>
+            <w:r>
+              <w:rPr>
+                <w:sz w:val="28"/>
+                <w:szCs w:val="28"/>
+              </w:rPr>
+              <w:t xml:space="preserve"> </w:t>
             </w:r>
           </w:p>
         </w:tc>
@@ -2156,7 +2560,7 @@
                 <w:sz w:val="28"/>
                 <w:szCs w:val="28"/>
               </w:rPr>
-              <w:t>3</w:t>
+              <w:t>C</w:t>
             </w:r>
           </w:p>
         </w:tc>
@@ -2171,6 +2575,13 @@
                 <w:szCs w:val="28"/>
               </w:rPr>
             </w:pPr>
+            <w:r>
+              <w:rPr>
+                <w:sz w:val="28"/>
+                <w:szCs w:val="28"/>
+              </w:rPr>
+              <w:t>22/11</w:t>
+            </w:r>
           </w:p>
         </w:tc>
         <w:tc>
@@ -2207,7 +2618,7 @@
                 <w:sz w:val="28"/>
                 <w:szCs w:val="28"/>
               </w:rPr>
-              <w:t>4</w:t>
+              <w:t>D</w:t>
             </w:r>
           </w:p>
         </w:tc>
@@ -2222,6 +2633,13 @@
                 <w:szCs w:val="28"/>
               </w:rPr>
             </w:pPr>
+            <w:r>
+              <w:rPr>
+                <w:sz w:val="28"/>
+                <w:szCs w:val="28"/>
+              </w:rPr>
+              <w:t>17/12</w:t>
+            </w:r>
           </w:p>
         </w:tc>
         <w:tc>
@@ -2240,7 +2658,7 @@
       </w:tr>
       <w:tr>
         <w:trPr>
-          <w:trHeight w:val="639"/>
+          <w:trHeight w:val="661"/>
         </w:trPr>
         <w:tc>
           <w:tcPr>
@@ -2258,7 +2676,7 @@
                 <w:sz w:val="28"/>
                 <w:szCs w:val="28"/>
               </w:rPr>
-              <w:t>5</w:t>
+              <w:t>E</w:t>
             </w:r>
           </w:p>
         </w:tc>
@@ -2273,57 +2691,27 @@
                 <w:szCs w:val="28"/>
               </w:rPr>
             </w:pPr>
-          </w:p>
-        </w:tc>
-        <w:tc>
-          <w:tcPr>
-            <w:tcW w:w="6768" w:type="dxa"/>
-          </w:tcPr>
-          <w:p>
-            <w:pPr>
+            <w:r>
               <w:rPr>
                 <w:sz w:val="28"/>
                 <w:szCs w:val="28"/>
               </w:rPr>
-            </w:pPr>
-          </w:p>
-        </w:tc>
-      </w:tr>
-      <w:tr>
-        <w:trPr>
-          <w:trHeight w:val="639"/>
-        </w:trPr>
-        <w:tc>
-          <w:tcPr>
-            <w:tcW w:w="1005" w:type="dxa"/>
-          </w:tcPr>
-          <w:p>
-            <w:pPr>
+              <w:t>17/</w:t>
+            </w:r>
+            <w:r>
               <w:rPr>
                 <w:sz w:val="28"/>
                 <w:szCs w:val="28"/>
               </w:rPr>
-            </w:pPr>
+              <w:t>1</w:t>
+            </w:r>
             <w:r>
               <w:rPr>
                 <w:sz w:val="28"/>
                 <w:szCs w:val="28"/>
               </w:rPr>
-              <w:t>6</w:t>
-            </w:r>
-          </w:p>
-        </w:tc>
-        <w:tc>
-          <w:tcPr>
-            <w:tcW w:w="1600" w:type="dxa"/>
-          </w:tcPr>
-          <w:p>
-            <w:pPr>
-              <w:rPr>
-                <w:sz w:val="28"/>
-                <w:szCs w:val="28"/>
-              </w:rPr>
-            </w:pPr>
+              <w:t>/2023</w:t>
+            </w:r>
           </w:p>
         </w:tc>
         <w:tc>
@@ -2349,6 +2737,11 @@
           <w:szCs w:val="28"/>
         </w:rPr>
       </w:pPr>
+    </w:p>
+    <w:p>
+      <w:r>
+        <w:t xml:space="preserve">after each sprint we should present we have we done and what progress to the client and make a scrum meeting with the teacher for the sprint review and planning for the next sprint. </w:t>
+      </w:r>
     </w:p>
     <w:sectPr>
       <w:footerReference w:type="default" r:id="rId9"/>
@@ -2893,6 +3286,7 @@
     <w:lsdException w:name="HTML Sample" w:semiHidden="1" w:unhideWhenUsed="1"/>
     <w:lsdException w:name="HTML Typewriter" w:semiHidden="1" w:unhideWhenUsed="1"/>
     <w:lsdException w:name="HTML Variable" w:semiHidden="1" w:unhideWhenUsed="1"/>
+    <w:lsdException w:name="Normal Table" w:semiHidden="1" w:unhideWhenUsed="1"/>
     <w:lsdException w:name="annotation subject" w:semiHidden="1" w:unhideWhenUsed="1"/>
     <w:lsdException w:name="No List" w:semiHidden="1" w:unhideWhenUsed="1"/>
     <w:lsdException w:name="Outline List 1" w:semiHidden="1" w:unhideWhenUsed="1"/>
@@ -2935,8 +3329,11 @@
     <w:lsdException w:name="Table Contemporary" w:semiHidden="1" w:unhideWhenUsed="1"/>
     <w:lsdException w:name="Table Elegant" w:semiHidden="1" w:unhideWhenUsed="1"/>
     <w:lsdException w:name="Table Professional" w:semiHidden="1" w:unhideWhenUsed="1"/>
+    <w:lsdException w:name="Table Subtle 1" w:semiHidden="1" w:unhideWhenUsed="1"/>
     <w:lsdException w:name="Table Subtle 2" w:semiHidden="1" w:unhideWhenUsed="1"/>
     <w:lsdException w:name="Table Web 1" w:semiHidden="1" w:unhideWhenUsed="1"/>
+    <w:lsdException w:name="Table Web 2" w:semiHidden="1" w:unhideWhenUsed="1"/>
+    <w:lsdException w:name="Table Web 3" w:semiHidden="1" w:unhideWhenUsed="1"/>
     <w:lsdException w:name="Balloon Text" w:semiHidden="1" w:unhideWhenUsed="1"/>
     <w:lsdException w:name="Table Grid" w:uiPriority="39"/>
     <w:lsdException w:name="Table Theme" w:semiHidden="1" w:unhideWhenUsed="1"/>
@@ -3189,7 +3586,6 @@
   <w:style w:type="character" w:default="1" w:styleId="DefaultParagraphFont">
     <w:name w:val="Default Paragraph Font"/>
     <w:uiPriority w:val="1"/>
-    <w:semiHidden/>
     <w:unhideWhenUsed/>
   </w:style>
   <w:style w:type="table" w:default="1" w:styleId="TableNormal">
@@ -3401,7 +3797,7 @@
       </w:tcPr>
     </w:tblStylePr>
   </w:style>
-  <w:style w:type="table" w:styleId="GridTable6ColourfulAccent6">
+  <w:style w:type="table" w:styleId="GridTable6Colorful-Accent6">
     <w:name w:val="Grid Table 6 Colorful Accent 6"/>
     <w:basedOn w:val="TableNormal"/>
     <w:uiPriority w:val="51"/>

</xml_diff>

<commit_message>
Updated documentation, a non working unit test is now fixed
</commit_message>
<xml_diff>
--- a/Documents/Project PLan.docx
+++ b/Documents/Project PLan.docx
@@ -734,19 +734,43 @@
     <w:p/>
     <w:p>
       <w:r>
-        <w:t xml:space="preserve">Bas World has been operating in this market since 1962 in order to be a reliable platform. Today </w:t>
+        <w:t xml:space="preserve">Bas World has been operating in this market since 1962 </w:t>
+      </w:r>
+      <w:proofErr w:type="gramStart"/>
+      <w:r>
+        <w:t>in order to</w:t>
+      </w:r>
+      <w:proofErr w:type="gramEnd"/>
+      <w:r>
+        <w:t xml:space="preserve"> be a reliable platform. Today </w:t>
       </w:r>
       <w:r>
         <w:t>it has</w:t>
       </w:r>
       <w:r>
-        <w:t xml:space="preserve"> Europe's largest fleet of new and used trucks, tow trucks, trailers, machinery, pickup trucks and agricultural machinery.</w:t>
+        <w:t xml:space="preserve"> Europe's largest fleet of new and used trucks, tow trucks, trailers, machinery, pickup </w:t>
+      </w:r>
+      <w:proofErr w:type="gramStart"/>
+      <w:r>
+        <w:t>trucks</w:t>
+      </w:r>
+      <w:proofErr w:type="gramEnd"/>
+      <w:r>
+        <w:t xml:space="preserve"> and agricultural machinery.</w:t>
       </w:r>
     </w:p>
     <w:p/>
     <w:p>
       <w:r>
-        <w:t xml:space="preserve">Serving thousands of customers annually brings with it many problems that need to be resolved. Solving these problems as soon as possible and keeping customer satisfaction at the highest level is the main purpose of Bas World and this project. In order to ensure this and to provide 24/7 customer support to tens of thousands of people from all over the world, it is aimed to produce a chat bot that </w:t>
+        <w:t xml:space="preserve">Serving thousands of customers annually brings with it many problems that need to be resolved. Solving these problems as soon as possible and keeping customer satisfaction at the highest level is the main purpose of Bas World and this project. </w:t>
+      </w:r>
+      <w:proofErr w:type="gramStart"/>
+      <w:r>
+        <w:t>In order to</w:t>
+      </w:r>
+      <w:proofErr w:type="gramEnd"/>
+      <w:r>
+        <w:t xml:space="preserve"> ensure this and to provide 24/7 customer support to tens of thousands of people from all over the world, it is aimed to produce a chat bot that </w:t>
       </w:r>
       <w:r>
         <w:t>ul</w:t>
@@ -779,7 +803,15 @@
     </w:p>
     <w:p>
       <w:r>
-        <w:t>The company has decided to create a live chat for customers to chat with the employees when there is an issue with an order or something. But the bigger problem is when the amount of customers has risen and they were aren’t enough employees to chat with all the customers and some of them were just putting on hold for a long time and even few of them just leave the live chat.</w:t>
+        <w:t xml:space="preserve">The company has decided to create a live chat for customers to chat with the employees when there is an issue with an order or something. But the bigger problem is when the </w:t>
+      </w:r>
+      <w:proofErr w:type="gramStart"/>
+      <w:r>
+        <w:t>amount</w:t>
+      </w:r>
+      <w:proofErr w:type="gramEnd"/>
+      <w:r>
+        <w:t xml:space="preserve"> of customers has risen and they were aren’t enough employees to chat with all the customers and some of them were just putting on hold for a long time and even few of them just leave the live chat.</w:t>
       </w:r>
     </w:p>
     <w:p/>
@@ -788,7 +820,15 @@
         <w:t xml:space="preserve">So, the company is thinking of designing a live chat bot which is about an artificial intelligence </w:t>
       </w:r>
       <w:r>
-        <w:t>that can communicate with the customers and tell them what their needs and solve their problems in order to satisfy them.</w:t>
+        <w:t xml:space="preserve">that can communicate with the customers and tell them what their needs and solve their problems </w:t>
+      </w:r>
+      <w:proofErr w:type="gramStart"/>
+      <w:r>
+        <w:t>in order to</w:t>
+      </w:r>
+      <w:proofErr w:type="gramEnd"/>
+      <w:r>
+        <w:t xml:space="preserve"> satisfy them.</w:t>
       </w:r>
       <w:r>
         <w:t xml:space="preserve"> </w:t>
@@ -815,12 +855,28 @@
         <w:t xml:space="preserve">We, as a software developer team has a given the task to design the chat bot. it should be possible for the customer to tab the button which can open the live chat bot (it can recognize the customers if they are logged in or not) and then the chat will ask the customers what problem they have. The idea so far is the chat bot offer </w:t>
       </w:r>
       <w:r>
-        <w:t>some frequently asked questions that most of the customers has problems regarding that questions.</w:t>
-      </w:r>
-    </w:p>
-    <w:p>
-      <w:r>
-        <w:t>The main goal for the client is to have a working chat bot which can communicate with people and can reply back the message if the customer sends a message in the live chat.</w:t>
+        <w:t xml:space="preserve">some frequently asked questions that most of the customers has problems regarding </w:t>
+      </w:r>
+      <w:proofErr w:type="gramStart"/>
+      <w:r>
+        <w:t>that questions</w:t>
+      </w:r>
+      <w:proofErr w:type="gramEnd"/>
+      <w:r>
+        <w:t>.</w:t>
+      </w:r>
+    </w:p>
+    <w:p>
+      <w:r>
+        <w:t xml:space="preserve">The main goal for the client is to have a working chat bot which can communicate with people and can </w:t>
+      </w:r>
+      <w:proofErr w:type="gramStart"/>
+      <w:r>
+        <w:t>reply back</w:t>
+      </w:r>
+      <w:proofErr w:type="gramEnd"/>
+      <w:r>
+        <w:t xml:space="preserve"> the message if the customer sends a message in the live chat.</w:t>
       </w:r>
       <w:r>
         <w:br w:type="page"/>
@@ -1162,7 +1218,7 @@
               <w:rPr>
                 <w:color w:val="538135" w:themeColor="accent6" w:themeShade="BF"/>
               </w:rPr>
-              <w:t>In progress</w:t>
+              <w:t>Finished</w:t>
             </w:r>
           </w:p>
         </w:tc>
@@ -1457,7 +1513,7 @@
               <w:rPr>
                 <w:color w:val="538135" w:themeColor="accent6" w:themeShade="BF"/>
               </w:rPr>
-              <w:t>In progress</w:t>
+              <w:t>Finished</w:t>
             </w:r>
           </w:p>
         </w:tc>
@@ -1775,7 +1831,7 @@
               <w:rPr>
                 <w:color w:val="538135" w:themeColor="accent6" w:themeShade="BF"/>
               </w:rPr>
-              <w:t>In progress</w:t>
+              <w:t>Finished</w:t>
             </w:r>
           </w:p>
         </w:tc>
@@ -1876,7 +1932,21 @@
               <w:rPr>
                 <w:color w:val="538135" w:themeColor="accent6" w:themeShade="BF"/>
               </w:rPr>
-              <w:t xml:space="preserve">the user is not logged in, the chat bot will say welcome guest and ask the customer to login in order to help him   </w:t>
+              <w:t xml:space="preserve">the user is not logged in, the chat bot will say welcome guest and ask the customer to login </w:t>
+            </w:r>
+            <w:proofErr w:type="gramStart"/>
+            <w:r>
+              <w:rPr>
+                <w:color w:val="538135" w:themeColor="accent6" w:themeShade="BF"/>
+              </w:rPr>
+              <w:t>in order to</w:t>
+            </w:r>
+            <w:proofErr w:type="gramEnd"/>
+            <w:r>
+              <w:rPr>
+                <w:color w:val="538135" w:themeColor="accent6" w:themeShade="BF"/>
+              </w:rPr>
+              <w:t xml:space="preserve"> help him   </w:t>
             </w:r>
           </w:p>
           <w:p>
@@ -2096,7 +2166,7 @@
               <w:rPr>
                 <w:color w:val="538135" w:themeColor="accent6" w:themeShade="BF"/>
               </w:rPr>
-              <w:t>To be started</w:t>
+              <w:t>Finished</w:t>
             </w:r>
           </w:p>
         </w:tc>
@@ -2179,7 +2249,21 @@
               <w:rPr>
                 <w:color w:val="538135" w:themeColor="accent6" w:themeShade="BF"/>
               </w:rPr>
-              <w:t>the customer didn’t fine his question on the frequently asked questions he can type the question as a message to the chat bot</w:t>
+              <w:t xml:space="preserve">the customer didn’t fine his question on the frequently asked </w:t>
+            </w:r>
+            <w:proofErr w:type="gramStart"/>
+            <w:r>
+              <w:rPr>
+                <w:color w:val="538135" w:themeColor="accent6" w:themeShade="BF"/>
+              </w:rPr>
+              <w:t>questions</w:t>
+            </w:r>
+            <w:proofErr w:type="gramEnd"/>
+            <w:r>
+              <w:rPr>
+                <w:color w:val="538135" w:themeColor="accent6" w:themeShade="BF"/>
+              </w:rPr>
+              <w:t xml:space="preserve"> he can type the question as a message to the chat bot</w:t>
             </w:r>
           </w:p>
           <w:p>
@@ -2197,7 +2281,21 @@
               <w:rPr>
                 <w:color w:val="538135" w:themeColor="accent6" w:themeShade="BF"/>
               </w:rPr>
-              <w:t>The chat bot should reply back a possible answer to his question</w:t>
+              <w:t xml:space="preserve">The chat bot should </w:t>
+            </w:r>
+            <w:proofErr w:type="gramStart"/>
+            <w:r>
+              <w:rPr>
+                <w:color w:val="538135" w:themeColor="accent6" w:themeShade="BF"/>
+              </w:rPr>
+              <w:t>reply back</w:t>
+            </w:r>
+            <w:proofErr w:type="gramEnd"/>
+            <w:r>
+              <w:rPr>
+                <w:color w:val="538135" w:themeColor="accent6" w:themeShade="BF"/>
+              </w:rPr>
+              <w:t xml:space="preserve"> a possible answer to his question</w:t>
             </w:r>
           </w:p>
           <w:p>
@@ -2288,7 +2386,15 @@
     </w:p>
     <w:p>
       <w:r>
-        <w:t>Every sprint is consist of 3 weeks approximately and it has a list of goals that has to be finished before the deadline of the sprint</w:t>
+        <w:t xml:space="preserve">Every sprint is </w:t>
+      </w:r>
+      <w:proofErr w:type="gramStart"/>
+      <w:r>
+        <w:t>consist</w:t>
+      </w:r>
+      <w:proofErr w:type="gramEnd"/>
+      <w:r>
+        <w:t xml:space="preserve"> of 3 weeks approximately and it has a list of goals that has to be finished before the deadline of the sprint</w:t>
       </w:r>
     </w:p>
     <w:p>
@@ -2595,6 +2701,13 @@
                 <w:szCs w:val="28"/>
               </w:rPr>
             </w:pPr>
+            <w:r>
+              <w:rPr>
+                <w:sz w:val="28"/>
+                <w:szCs w:val="28"/>
+              </w:rPr>
+              <w:t>User ability to select topic and see the most asked questions</w:t>
+            </w:r>
           </w:p>
         </w:tc>
       </w:tr>
@@ -2653,6 +2766,13 @@
                 <w:szCs w:val="28"/>
               </w:rPr>
             </w:pPr>
+            <w:r>
+              <w:rPr>
+                <w:sz w:val="28"/>
+                <w:szCs w:val="28"/>
+              </w:rPr>
+              <w:t>Creating the logic for the chatbot to answer any user messages</w:t>
+            </w:r>
           </w:p>
         </w:tc>
       </w:tr>
@@ -2696,35 +2816,35 @@
                 <w:sz w:val="28"/>
                 <w:szCs w:val="28"/>
               </w:rPr>
-              <w:t>17/</w:t>
+              <w:t>17/1</w:t>
             </w:r>
             <w:r>
               <w:rPr>
                 <w:sz w:val="28"/>
                 <w:szCs w:val="28"/>
               </w:rPr>
-              <w:t>1</w:t>
-            </w:r>
-            <w:r>
+              <w:t>/2023</w:t>
+            </w:r>
+          </w:p>
+        </w:tc>
+        <w:tc>
+          <w:tcPr>
+            <w:tcW w:w="6768" w:type="dxa"/>
+          </w:tcPr>
+          <w:p>
+            <w:pPr>
               <w:rPr>
                 <w:sz w:val="28"/>
                 <w:szCs w:val="28"/>
               </w:rPr>
-              <w:t>/2023</w:t>
-            </w:r>
-          </w:p>
-        </w:tc>
-        <w:tc>
-          <w:tcPr>
-            <w:tcW w:w="6768" w:type="dxa"/>
-          </w:tcPr>
-          <w:p>
-            <w:pPr>
+            </w:pPr>
+            <w:r>
               <w:rPr>
                 <w:sz w:val="28"/>
                 <w:szCs w:val="28"/>
               </w:rPr>
-            </w:pPr>
+              <w:t>Final demo of and delivery of the application</w:t>
+            </w:r>
           </w:p>
         </w:tc>
       </w:tr>
@@ -3586,6 +3706,7 @@
   <w:style w:type="character" w:default="1" w:styleId="DefaultParagraphFont">
     <w:name w:val="Default Paragraph Font"/>
     <w:uiPriority w:val="1"/>
+    <w:semiHidden/>
     <w:unhideWhenUsed/>
   </w:style>
   <w:style w:type="table" w:default="1" w:styleId="TableNormal">

</xml_diff>